<commit_message>
提交1.5 appkeyGet url 更新
</commit_message>
<xml_diff>
--- a/SamChat API Design.docx
+++ b/SamChat API Design.docx
@@ -1981,7 +1981,7 @@
           <v:shape id="_x0000_i1026" type="#_x0000_t75" style="width:415.5pt;height:527.25pt" o:ole="">
             <v:imagedata r:id="rId9" o:title=""/>
           </v:shape>
-          <o:OLEObject Type="Embed" ProgID="Visio.Drawing.11" ShapeID="_x0000_i1026" DrawAspect="Content" ObjectID="_1532956405" r:id="rId10"/>
+          <o:OLEObject Type="Embed" ProgID="Visio.Drawing.11" ShapeID="_x0000_i1026" DrawAspect="Content" ObjectID="_1532958101" r:id="rId10"/>
         </w:object>
       </w:r>
     </w:p>
@@ -3632,7 +3632,7 @@
           <v:shape id="_x0000_i1027" type="#_x0000_t75" style="width:415.5pt;height:390pt" o:ole="">
             <v:imagedata r:id="rId11" o:title=""/>
           </v:shape>
-          <o:OLEObject Type="Embed" ProgID="Visio.Drawing.11" ShapeID="_x0000_i1027" DrawAspect="Content" ObjectID="_1532956406" r:id="rId12"/>
+          <o:OLEObject Type="Embed" ProgID="Visio.Drawing.11" ShapeID="_x0000_i1027" DrawAspect="Content" ObjectID="_1532958102" r:id="rId12"/>
         </w:object>
       </w:r>
       <w:r>
@@ -5025,7 +5025,7 @@
           <v:shape id="_x0000_i1028" type="#_x0000_t75" style="width:415.5pt;height:170.25pt" o:ole="">
             <v:imagedata r:id="rId15" o:title=""/>
           </v:shape>
-          <o:OLEObject Type="Embed" ProgID="Visio.Drawing.11" ShapeID="_x0000_i1028" DrawAspect="Content" ObjectID="_1532956407" r:id="rId16"/>
+          <o:OLEObject Type="Embed" ProgID="Visio.Drawing.11" ShapeID="_x0000_i1028" DrawAspect="Content" ObjectID="_1532958103" r:id="rId16"/>
         </w:object>
       </w:r>
       <w:r>
@@ -5047,7 +5047,7 @@
           <v:shape id="_x0000_i1029" type="#_x0000_t75" style="width:414.75pt;height:259.5pt" o:ole="">
             <v:imagedata r:id="rId17" o:title=""/>
           </v:shape>
-          <o:OLEObject Type="Embed" ProgID="Visio.Drawing.11" ShapeID="_x0000_i1029" DrawAspect="Content" ObjectID="_1532956408" r:id="rId18"/>
+          <o:OLEObject Type="Embed" ProgID="Visio.Drawing.11" ShapeID="_x0000_i1029" DrawAspect="Content" ObjectID="_1532958104" r:id="rId18"/>
         </w:object>
       </w:r>
     </w:p>
@@ -5159,7 +5159,7 @@
           <v:shape id="_x0000_i1030" type="#_x0000_t75" style="width:327.75pt;height:247.5pt" o:ole="">
             <v:imagedata r:id="rId19" o:title=""/>
           </v:shape>
-          <o:OLEObject Type="Embed" ProgID="Visio.Drawing.11" ShapeID="_x0000_i1030" DrawAspect="Content" ObjectID="_1532956409" r:id="rId20"/>
+          <o:OLEObject Type="Embed" ProgID="Visio.Drawing.11" ShapeID="_x0000_i1030" DrawAspect="Content" ObjectID="_1532958105" r:id="rId20"/>
         </w:object>
       </w:r>
     </w:p>
@@ -5454,7 +5454,13 @@
         <w:t>:</w:t>
       </w:r>
     </w:p>
-    <w:p/>
+    <w:p>
+      <w:r>
+        <w:t>http://ec2-54-223-73-17.cn-north-1.compute.amazonaws.com.cn:8081/sam_svr/api_1.0_profile_appkeyGet.do</w:t>
+      </w:r>
+      <w:bookmarkStart w:id="0" w:name="_GoBack"/>
+      <w:bookmarkEnd w:id="0"/>
+    </w:p>
     <w:p>
       <w:pPr>
         <w:pStyle w:val="2"/>
@@ -5548,7 +5554,7 @@
           <v:shape id="_x0000_i1031" type="#_x0000_t75" style="width:415.5pt;height:304.5pt" o:ole="">
             <v:imagedata r:id="rId21" o:title=""/>
           </v:shape>
-          <o:OLEObject Type="Embed" ProgID="Visio.Drawing.11" ShapeID="_x0000_i1031" DrawAspect="Content" ObjectID="_1532956410" r:id="rId22"/>
+          <o:OLEObject Type="Embed" ProgID="Visio.Drawing.11" ShapeID="_x0000_i1031" DrawAspect="Content" ObjectID="_1532958106" r:id="rId22"/>
         </w:object>
       </w:r>
     </w:p>
@@ -5731,8 +5737,6 @@
       <w:r>
         <w:t>http://ec2-54-222-170-218.cn-north-1.compute.amazonaws.com.cn:8081/sam_svr/api_1.0_user_logout.do</w:t>
       </w:r>
-      <w:bookmarkStart w:id="0" w:name="_GoBack"/>
-      <w:bookmarkEnd w:id="0"/>
     </w:p>
     <w:p>
       <w:pPr>
@@ -5820,7 +5824,7 @@
           <v:shape id="_x0000_i1032" type="#_x0000_t75" style="width:327pt;height:309.75pt" o:ole="">
             <v:imagedata r:id="rId23" o:title=""/>
           </v:shape>
-          <o:OLEObject Type="Embed" ProgID="Visio.Drawing.11" ShapeID="_x0000_i1032" DrawAspect="Content" ObjectID="_1532956411" r:id="rId24"/>
+          <o:OLEObject Type="Embed" ProgID="Visio.Drawing.11" ShapeID="_x0000_i1032" DrawAspect="Content" ObjectID="_1532958107" r:id="rId24"/>
         </w:object>
       </w:r>
     </w:p>
@@ -7314,7 +7318,7 @@
           <v:shape id="_x0000_i1033" type="#_x0000_t75" style="width:415.5pt;height:334.5pt" o:ole="">
             <v:imagedata r:id="rId27" o:title=""/>
           </v:shape>
-          <o:OLEObject Type="Embed" ProgID="Visio.Drawing.11" ShapeID="_x0000_i1033" DrawAspect="Content" ObjectID="_1532956412" r:id="rId28"/>
+          <o:OLEObject Type="Embed" ProgID="Visio.Drawing.11" ShapeID="_x0000_i1033" DrawAspect="Content" ObjectID="_1532958108" r:id="rId28"/>
         </w:object>
       </w:r>
     </w:p>
@@ -8650,7 +8654,7 @@
           <v:shape id="_x0000_i1034" type="#_x0000_t75" style="width:415.5pt;height:192pt" o:ole="">
             <v:imagedata r:id="rId29" o:title=""/>
           </v:shape>
-          <o:OLEObject Type="Embed" ProgID="Visio.Drawing.11" ShapeID="_x0000_i1034" DrawAspect="Content" ObjectID="_1532956413" r:id="rId30"/>
+          <o:OLEObject Type="Embed" ProgID="Visio.Drawing.11" ShapeID="_x0000_i1034" DrawAspect="Content" ObjectID="_1532958109" r:id="rId30"/>
         </w:object>
       </w:r>
     </w:p>
@@ -9173,7 +9177,7 @@
           <v:shape id="_x0000_i1035" type="#_x0000_t75" style="width:414.75pt;height:306.75pt" o:ole="">
             <v:imagedata r:id="rId31" o:title=""/>
           </v:shape>
-          <o:OLEObject Type="Embed" ProgID="Visio.Drawing.11" ShapeID="_x0000_i1035" DrawAspect="Content" ObjectID="_1532956414" r:id="rId32"/>
+          <o:OLEObject Type="Embed" ProgID="Visio.Drawing.11" ShapeID="_x0000_i1035" DrawAspect="Content" ObjectID="_1532958110" r:id="rId32"/>
         </w:object>
       </w:r>
     </w:p>
@@ -10659,7 +10663,7 @@
           <v:shape id="_x0000_i1036" type="#_x0000_t75" style="width:414.75pt;height:200.25pt" o:ole="">
             <v:imagedata r:id="rId35" o:title=""/>
           </v:shape>
-          <o:OLEObject Type="Embed" ProgID="Visio.Drawing.11" ShapeID="_x0000_i1036" DrawAspect="Content" ObjectID="_1532956415" r:id="rId36"/>
+          <o:OLEObject Type="Embed" ProgID="Visio.Drawing.11" ShapeID="_x0000_i1036" DrawAspect="Content" ObjectID="_1532958111" r:id="rId36"/>
         </w:object>
       </w:r>
     </w:p>
@@ -11087,7 +11091,7 @@
           <v:shape id="_x0000_i1037" type="#_x0000_t75" style="width:327pt;height:237pt" o:ole="">
             <v:imagedata r:id="rId37" o:title=""/>
           </v:shape>
-          <o:OLEObject Type="Embed" ProgID="Visio.Drawing.11" ShapeID="_x0000_i1037" DrawAspect="Content" ObjectID="_1532956416" r:id="rId38"/>
+          <o:OLEObject Type="Embed" ProgID="Visio.Drawing.11" ShapeID="_x0000_i1037" DrawAspect="Content" ObjectID="_1532958112" r:id="rId38"/>
         </w:object>
       </w:r>
     </w:p>
@@ -11564,7 +11568,7 @@
           <v:shape id="_x0000_i1038" type="#_x0000_t75" style="width:327pt;height:237pt" o:ole="">
             <v:imagedata r:id="rId39" o:title=""/>
           </v:shape>
-          <o:OLEObject Type="Embed" ProgID="Visio.Drawing.11" ShapeID="_x0000_i1038" DrawAspect="Content" ObjectID="_1532956417" r:id="rId40"/>
+          <o:OLEObject Type="Embed" ProgID="Visio.Drawing.11" ShapeID="_x0000_i1038" DrawAspect="Content" ObjectID="_1532958113" r:id="rId40"/>
         </w:object>
       </w:r>
     </w:p>
@@ -12074,7 +12078,7 @@
           <v:shape id="_x0000_i1039" type="#_x0000_t75" style="width:327pt;height:237pt" o:ole="">
             <v:imagedata r:id="rId41" o:title=""/>
           </v:shape>
-          <o:OLEObject Type="Embed" ProgID="Visio.Drawing.11" ShapeID="_x0000_i1039" DrawAspect="Content" ObjectID="_1532956418" r:id="rId42"/>
+          <o:OLEObject Type="Embed" ProgID="Visio.Drawing.11" ShapeID="_x0000_i1039" DrawAspect="Content" ObjectID="_1532958114" r:id="rId42"/>
         </w:object>
       </w:r>
     </w:p>
@@ -12732,7 +12736,7 @@
           <v:shape id="_x0000_i1040" type="#_x0000_t75" style="width:327.75pt;height:270.75pt" o:ole="">
             <v:imagedata r:id="rId43" o:title=""/>
           </v:shape>
-          <o:OLEObject Type="Embed" ProgID="Visio.Drawing.11" ShapeID="_x0000_i1040" DrawAspect="Content" ObjectID="_1532956419" r:id="rId44"/>
+          <o:OLEObject Type="Embed" ProgID="Visio.Drawing.11" ShapeID="_x0000_i1040" DrawAspect="Content" ObjectID="_1532958115" r:id="rId44"/>
         </w:object>
       </w:r>
     </w:p>
@@ -16074,7 +16078,7 @@
           <v:shape id="_x0000_i1041" type="#_x0000_t75" style="width:327.75pt;height:261pt" o:ole="">
             <v:imagedata r:id="rId51" o:title=""/>
           </v:shape>
-          <o:OLEObject Type="Embed" ProgID="Visio.Drawing.11" ShapeID="_x0000_i1041" DrawAspect="Content" ObjectID="_1532956420" r:id="rId52"/>
+          <o:OLEObject Type="Embed" ProgID="Visio.Drawing.11" ShapeID="_x0000_i1041" DrawAspect="Content" ObjectID="_1532958116" r:id="rId52"/>
         </w:object>
       </w:r>
     </w:p>
@@ -16134,6 +16138,7 @@
     </w:p>
     <w:p>
       <w:r>
+        <w:lastRenderedPageBreak/>
         <w:t xml:space="preserve">    {</w:t>
       </w:r>
     </w:p>
@@ -16339,7 +16344,6 @@
         <w:rPr>
           <w:rFonts w:hint="eastAsia"/>
         </w:rPr>
-        <w:lastRenderedPageBreak/>
         <w:t>参数不满足返回：</w:t>
       </w:r>
       <w:r>
@@ -16518,7 +16522,7 @@
           <v:shape id="_x0000_i1042" type="#_x0000_t75" style="width:327.75pt;height:321pt" o:ole="">
             <v:imagedata r:id="rId53" o:title=""/>
           </v:shape>
-          <o:OLEObject Type="Embed" ProgID="Visio.Drawing.11" ShapeID="_x0000_i1042" DrawAspect="Content" ObjectID="_1532956421" r:id="rId54"/>
+          <o:OLEObject Type="Embed" ProgID="Visio.Drawing.11" ShapeID="_x0000_i1042" DrawAspect="Content" ObjectID="_1532958117" r:id="rId54"/>
         </w:object>
       </w:r>
     </w:p>
@@ -16534,6 +16538,7 @@
         <w:rPr>
           <w:rFonts w:hint="eastAsia"/>
         </w:rPr>
+        <w:lastRenderedPageBreak/>
         <w:t>Edit profile request/response json</w:t>
       </w:r>
       <w:r>
@@ -16667,7 +16672,6 @@
         <w:rPr>
           <w:rFonts w:hint="eastAsia"/>
         </w:rPr>
-        <w:lastRenderedPageBreak/>
         <w:t xml:space="preserve">    </w:t>
       </w:r>
       <w:r>
@@ -17256,6 +17260,7 @@
         <w:rPr>
           <w:rFonts w:hint="eastAsia"/>
         </w:rPr>
+        <w:lastRenderedPageBreak/>
         <w:t>Seq-Update Avatar</w:t>
       </w:r>
     </w:p>
@@ -17479,7 +17484,7 @@
           <v:shape id="_x0000_i1043" type="#_x0000_t75" style="width:414.75pt;height:387.75pt" o:ole="">
             <v:imagedata r:id="rId55" o:title=""/>
           </v:shape>
-          <o:OLEObject Type="Embed" ProgID="Visio.Drawing.11" ShapeID="_x0000_i1043" DrawAspect="Content" ObjectID="_1532956422" r:id="rId56"/>
+          <o:OLEObject Type="Embed" ProgID="Visio.Drawing.11" ShapeID="_x0000_i1043" DrawAspect="Content" ObjectID="_1532958118" r:id="rId56"/>
         </w:object>
       </w:r>
     </w:p>
@@ -17539,6 +17544,7 @@
     </w:p>
     <w:p>
       <w:r>
+        <w:lastRenderedPageBreak/>
         <w:t xml:space="preserve">    "body":</w:t>
       </w:r>
     </w:p>
@@ -17660,7 +17666,6 @@
     </w:p>
     <w:p>
       <w:r>
-        <w:lastRenderedPageBreak/>
         <w:t>{</w:t>
       </w:r>
     </w:p>
@@ -17944,7 +17949,7 @@
           <v:shape id="_x0000_i1044" type="#_x0000_t75" style="width:307.5pt;height:285pt" o:ole="">
             <v:imagedata r:id="rId59" o:title=""/>
           </v:shape>
-          <o:OLEObject Type="Embed" ProgID="Visio.Drawing.11" ShapeID="_x0000_i1044" DrawAspect="Content" ObjectID="_1532956423" r:id="rId60"/>
+          <o:OLEObject Type="Embed" ProgID="Visio.Drawing.11" ShapeID="_x0000_i1044" DrawAspect="Content" ObjectID="_1532958119" r:id="rId60"/>
         </w:object>
       </w:r>
     </w:p>
@@ -17960,227 +17965,227 @@
         <w:rPr>
           <w:rFonts w:hint="eastAsia"/>
         </w:rPr>
+        <w:t>Query public request/response json</w:t>
+      </w:r>
+    </w:p>
+    <w:p>
+      <w:r>
+        <w:t>{</w:t>
+      </w:r>
+    </w:p>
+    <w:p>
+      <w:r>
+        <w:t xml:space="preserve">    "header":</w:t>
+      </w:r>
+    </w:p>
+    <w:p>
+      <w:r>
+        <w:t xml:space="preserve">    {</w:t>
+      </w:r>
+    </w:p>
+    <w:p>
+      <w:r>
+        <w:t xml:space="preserve">       "action" : "</w:t>
+      </w:r>
+      <w:r>
+        <w:rPr>
+          <w:rFonts w:hint="eastAsia"/>
+        </w:rPr>
+        <w:t>public-</w:t>
+      </w:r>
+      <w:r>
+        <w:t>query"</w:t>
+      </w:r>
+    </w:p>
+    <w:p>
+      <w:r>
+        <w:t xml:space="preserve">       "token": "token",</w:t>
+      </w:r>
+    </w:p>
+    <w:p>
+      <w:r>
+        <w:t xml:space="preserve">    },</w:t>
+      </w:r>
+    </w:p>
+    <w:p>
+      <w:r>
+        <w:t xml:space="preserve">    "body":</w:t>
+      </w:r>
+    </w:p>
+    <w:p>
+      <w:pPr>
+        <w:ind w:firstLine="420"/>
+      </w:pPr>
+      <w:r>
+        <w:t>{</w:t>
+      </w:r>
+    </w:p>
+    <w:p>
+      <w:pPr>
+        <w:ind w:firstLineChars="300" w:firstLine="630"/>
+      </w:pPr>
+      <w:r>
+        <w:t>key:</w:t>
+      </w:r>
+      <w:r>
+        <w:rPr>
+          <w:rFonts w:hint="eastAsia"/>
+        </w:rPr>
+        <w:t xml:space="preserve"> //option</w:t>
+      </w:r>
+    </w:p>
+    <w:p>
+      <w:pPr>
+        <w:ind w:firstLineChars="300" w:firstLine="630"/>
+      </w:pPr>
+      <w:r>
+        <w:t>location:{</w:t>
+      </w:r>
+    </w:p>
+    <w:p>
+      <w:r>
+        <w:t xml:space="preserve"> </w:t>
+      </w:r>
+      <w:r>
+        <w:rPr>
+          <w:rFonts w:hint="eastAsia"/>
+        </w:rPr>
+        <w:t xml:space="preserve">       </w:t>
+      </w:r>
+      <w:r>
+        <w:t>"location_info":</w:t>
+      </w:r>
+      <w:r>
+        <w:rPr>
+          <w:rFonts w:hint="eastAsia"/>
+        </w:rPr>
+        <w:t>{</w:t>
+      </w:r>
+    </w:p>
+    <w:p>
+      <w:pPr>
+        <w:ind w:firstLineChars="500" w:firstLine="1050"/>
+      </w:pPr>
+      <w:r>
+        <w:t>“longitude”</w:t>
+      </w:r>
+      <w:r>
+        <w:rPr>
+          <w:rFonts w:hint="eastAsia"/>
+        </w:rPr>
+        <w:t>:</w:t>
+      </w:r>
+      <w:r>
+        <w:t xml:space="preserve"> </w:t>
+      </w:r>
+    </w:p>
+    <w:p>
+      <w:pPr>
+        <w:ind w:firstLineChars="500" w:firstLine="1050"/>
+      </w:pPr>
+      <w:r>
+        <w:t>“latitude</w:t>
+      </w:r>
+    </w:p>
+    <w:p>
+      <w:pPr>
+        <w:ind w:firstLineChars="400" w:firstLine="840"/>
+      </w:pPr>
+      <w:r>
+        <w:rPr>
+          <w:rFonts w:hint="eastAsia"/>
+        </w:rPr>
+        <w:t>}</w:t>
+      </w:r>
+      <w:r>
+        <w:t>//option</w:t>
+      </w:r>
+    </w:p>
+    <w:p>
+      <w:r>
+        <w:t xml:space="preserve"> </w:t>
+      </w:r>
+      <w:r>
+        <w:rPr>
+          <w:rFonts w:hint="eastAsia"/>
+        </w:rPr>
+        <w:t xml:space="preserve">       </w:t>
+      </w:r>
+      <w:r>
+        <w:t>"place_id": " "//option</w:t>
+      </w:r>
+    </w:p>
+    <w:p>
+      <w:r>
+        <w:t xml:space="preserve"> </w:t>
+      </w:r>
+      <w:r>
+        <w:rPr>
+          <w:rFonts w:hint="eastAsia"/>
+        </w:rPr>
+        <w:t xml:space="preserve">       </w:t>
+      </w:r>
+      <w:r>
+        <w:t>"address": " "//option</w:t>
+      </w:r>
+    </w:p>
+    <w:p>
+      <w:pPr>
+        <w:ind w:firstLineChars="300" w:firstLine="630"/>
+      </w:pPr>
+      <w:r>
+        <w:t>}</w:t>
+      </w:r>
+      <w:r>
+        <w:t xml:space="preserve">    </w:t>
+      </w:r>
+      <w:r>
+        <w:rPr>
+          <w:rFonts w:hint="eastAsia"/>
+        </w:rPr>
+        <w:t xml:space="preserve"> </w:t>
+      </w:r>
+    </w:p>
+    <w:p>
+      <w:pPr>
+        <w:ind w:firstLineChars="200" w:firstLine="420"/>
+      </w:pPr>
+      <w:r>
+        <w:t>}</w:t>
+      </w:r>
+    </w:p>
+    <w:p>
+      <w:r>
+        <w:t>}</w:t>
+      </w:r>
+    </w:p>
+    <w:p>
+      <w:r>
+        <w:rPr>
+          <w:rFonts w:hint="eastAsia"/>
+        </w:rPr>
+        <w:t>成功返回</w:t>
+      </w:r>
+      <w:r>
+        <w:rPr>
+          <w:rFonts w:hint="eastAsia"/>
+        </w:rPr>
+        <w:t xml:space="preserve">: </w:t>
+      </w:r>
+    </w:p>
+    <w:p>
+      <w:r>
+        <w:t>{</w:t>
+      </w:r>
+    </w:p>
+    <w:p>
+      <w:r>
+        <w:t xml:space="preserve">     "ret"    : 0,</w:t>
+      </w:r>
+    </w:p>
+    <w:p>
+      <w:r>
         <w:lastRenderedPageBreak/>
-        <w:t>Query public request/response json</w:t>
-      </w:r>
-    </w:p>
-    <w:p>
-      <w:r>
-        <w:t>{</w:t>
-      </w:r>
-    </w:p>
-    <w:p>
-      <w:r>
-        <w:t xml:space="preserve">    "header":</w:t>
-      </w:r>
-    </w:p>
-    <w:p>
-      <w:r>
-        <w:t xml:space="preserve">    {</w:t>
-      </w:r>
-    </w:p>
-    <w:p>
-      <w:r>
-        <w:t xml:space="preserve">       "action" : "</w:t>
-      </w:r>
-      <w:r>
-        <w:rPr>
-          <w:rFonts w:hint="eastAsia"/>
-        </w:rPr>
-        <w:t>public-</w:t>
-      </w:r>
-      <w:r>
-        <w:t>query"</w:t>
-      </w:r>
-    </w:p>
-    <w:p>
-      <w:r>
-        <w:t xml:space="preserve">       "token": "token",</w:t>
-      </w:r>
-    </w:p>
-    <w:p>
-      <w:r>
-        <w:t xml:space="preserve">    },</w:t>
-      </w:r>
-    </w:p>
-    <w:p>
-      <w:r>
-        <w:t xml:space="preserve">    "body":</w:t>
-      </w:r>
-    </w:p>
-    <w:p>
-      <w:pPr>
-        <w:ind w:firstLine="420"/>
-      </w:pPr>
-      <w:r>
-        <w:t>{</w:t>
-      </w:r>
-    </w:p>
-    <w:p>
-      <w:pPr>
-        <w:ind w:firstLineChars="300" w:firstLine="630"/>
-      </w:pPr>
-      <w:r>
-        <w:t>key:</w:t>
-      </w:r>
-      <w:r>
-        <w:rPr>
-          <w:rFonts w:hint="eastAsia"/>
-        </w:rPr>
-        <w:t xml:space="preserve"> //option</w:t>
-      </w:r>
-    </w:p>
-    <w:p>
-      <w:pPr>
-        <w:ind w:firstLineChars="300" w:firstLine="630"/>
-      </w:pPr>
-      <w:r>
-        <w:t>location:{</w:t>
-      </w:r>
-    </w:p>
-    <w:p>
-      <w:r>
-        <w:t xml:space="preserve"> </w:t>
-      </w:r>
-      <w:r>
-        <w:rPr>
-          <w:rFonts w:hint="eastAsia"/>
-        </w:rPr>
-        <w:t xml:space="preserve">       </w:t>
-      </w:r>
-      <w:r>
-        <w:t>"location_info":</w:t>
-      </w:r>
-      <w:r>
-        <w:rPr>
-          <w:rFonts w:hint="eastAsia"/>
-        </w:rPr>
-        <w:t>{</w:t>
-      </w:r>
-    </w:p>
-    <w:p>
-      <w:pPr>
-        <w:ind w:firstLineChars="500" w:firstLine="1050"/>
-      </w:pPr>
-      <w:r>
-        <w:t>“longitude”</w:t>
-      </w:r>
-      <w:r>
-        <w:rPr>
-          <w:rFonts w:hint="eastAsia"/>
-        </w:rPr>
-        <w:t>:</w:t>
-      </w:r>
-      <w:r>
-        <w:t xml:space="preserve"> </w:t>
-      </w:r>
-    </w:p>
-    <w:p>
-      <w:pPr>
-        <w:ind w:firstLineChars="500" w:firstLine="1050"/>
-      </w:pPr>
-      <w:r>
-        <w:t>“latitude</w:t>
-      </w:r>
-    </w:p>
-    <w:p>
-      <w:pPr>
-        <w:ind w:firstLineChars="400" w:firstLine="840"/>
-      </w:pPr>
-      <w:r>
-        <w:rPr>
-          <w:rFonts w:hint="eastAsia"/>
-        </w:rPr>
-        <w:t>}</w:t>
-      </w:r>
-      <w:r>
-        <w:t>//option</w:t>
-      </w:r>
-    </w:p>
-    <w:p>
-      <w:r>
-        <w:t xml:space="preserve"> </w:t>
-      </w:r>
-      <w:r>
-        <w:rPr>
-          <w:rFonts w:hint="eastAsia"/>
-        </w:rPr>
-        <w:t xml:space="preserve">       </w:t>
-      </w:r>
-      <w:r>
-        <w:t>"place_id": " "//option</w:t>
-      </w:r>
-    </w:p>
-    <w:p>
-      <w:r>
-        <w:t xml:space="preserve"> </w:t>
-      </w:r>
-      <w:r>
-        <w:rPr>
-          <w:rFonts w:hint="eastAsia"/>
-        </w:rPr>
-        <w:t xml:space="preserve">       </w:t>
-      </w:r>
-      <w:r>
-        <w:t>"address": " "//option</w:t>
-      </w:r>
-    </w:p>
-    <w:p>
-      <w:pPr>
-        <w:ind w:firstLineChars="300" w:firstLine="630"/>
-      </w:pPr>
-      <w:r>
-        <w:t>}</w:t>
-      </w:r>
-      <w:r>
-        <w:t xml:space="preserve">    </w:t>
-      </w:r>
-      <w:r>
-        <w:rPr>
-          <w:rFonts w:hint="eastAsia"/>
-        </w:rPr>
-        <w:t xml:space="preserve"> </w:t>
-      </w:r>
-    </w:p>
-    <w:p>
-      <w:pPr>
-        <w:ind w:firstLineChars="200" w:firstLine="420"/>
-      </w:pPr>
-      <w:r>
-        <w:t>}</w:t>
-      </w:r>
-    </w:p>
-    <w:p>
-      <w:r>
-        <w:t>}</w:t>
-      </w:r>
-    </w:p>
-    <w:p>
-      <w:r>
-        <w:rPr>
-          <w:rFonts w:hint="eastAsia"/>
-        </w:rPr>
-        <w:t>成功返回</w:t>
-      </w:r>
-      <w:r>
-        <w:rPr>
-          <w:rFonts w:hint="eastAsia"/>
-        </w:rPr>
-        <w:t xml:space="preserve">: </w:t>
-      </w:r>
-    </w:p>
-    <w:p>
-      <w:r>
-        <w:t>{</w:t>
-      </w:r>
-    </w:p>
-    <w:p>
-      <w:r>
-        <w:t xml:space="preserve">     "ret"    : 0,</w:t>
-      </w:r>
-    </w:p>
-    <w:p>
-      <w:r>
         <w:t xml:space="preserve">     "count"  : users count,</w:t>
       </w:r>
     </w:p>
@@ -18644,7 +18649,6 @@
         <w:ind w:firstLineChars="600" w:firstLine="1260"/>
       </w:pPr>
       <w:r>
-        <w:lastRenderedPageBreak/>
         <w:t>“service_description”:”</w:t>
       </w:r>
       <w:r>
@@ -19143,6 +19147,7 @@
         <w:rPr>
           <w:rFonts w:hint="eastAsia"/>
         </w:rPr>
+        <w:lastRenderedPageBreak/>
         <w:t>而对于客户列表中的联系人，只是移出和删除两种模式</w:t>
       </w:r>
     </w:p>
@@ -19383,7 +19388,6 @@
         <w:rPr>
           <w:rFonts w:hint="eastAsia"/>
         </w:rPr>
-        <w:lastRenderedPageBreak/>
         <w:t>成功返回</w:t>
       </w:r>
       <w:r>
@@ -19575,7 +19579,7 @@
           <v:shape id="_x0000_i1045" type="#_x0000_t75" style="width:327.75pt;height:309pt" o:ole="">
             <v:imagedata r:id="rId63" o:title=""/>
           </v:shape>
-          <o:OLEObject Type="Embed" ProgID="Visio.Drawing.11" ShapeID="_x0000_i1045" DrawAspect="Content" ObjectID="_1532956424" r:id="rId64"/>
+          <o:OLEObject Type="Embed" ProgID="Visio.Drawing.11" ShapeID="_x0000_i1045" DrawAspect="Content" ObjectID="_1532958120" r:id="rId64"/>
         </w:object>
       </w:r>
     </w:p>
@@ -19643,257 +19647,257 @@
     </w:p>
     <w:p>
       <w:r>
+        <w:t xml:space="preserve">       "token": "token",</w:t>
+      </w:r>
+    </w:p>
+    <w:p>
+      <w:pPr>
+        <w:ind w:firstLine="420"/>
+      </w:pPr>
+      <w:r>
+        <w:t>},</w:t>
+      </w:r>
+    </w:p>
+    <w:p>
+      <w:pPr>
+        <w:ind w:firstLineChars="200" w:firstLine="420"/>
+      </w:pPr>
+      <w:r>
+        <w:t>"body" :</w:t>
+      </w:r>
+    </w:p>
+    <w:p>
+      <w:r>
+        <w:t xml:space="preserve">    {</w:t>
+      </w:r>
+    </w:p>
+    <w:p>
+      <w:r>
+        <w:t xml:space="preserve">    } </w:t>
+      </w:r>
+    </w:p>
+    <w:p>
+      <w:r>
+        <w:t>}</w:t>
+      </w:r>
+    </w:p>
+    <w:p>
+      <w:r>
+        <w:rPr>
+          <w:rFonts w:hint="eastAsia"/>
+        </w:rPr>
+        <w:t>成功返回</w:t>
+      </w:r>
+      <w:r>
+        <w:rPr>
+          <w:rFonts w:hint="eastAsia"/>
+        </w:rPr>
+        <w:t xml:space="preserve">: </w:t>
+      </w:r>
+    </w:p>
+    <w:p>
+      <w:r>
+        <w:t>{</w:t>
+      </w:r>
+    </w:p>
+    <w:p>
+      <w:r>
+        <w:t xml:space="preserve">     "ret"    : 0,</w:t>
+      </w:r>
+    </w:p>
+    <w:p>
+      <w:r>
+        <w:t xml:space="preserve">     "count"  : users count,</w:t>
+      </w:r>
+    </w:p>
+    <w:p>
+      <w:r>
+        <w:t xml:space="preserve">     "users"  :[</w:t>
+      </w:r>
+    </w:p>
+    <w:p>
+      <w:pPr>
+        <w:ind w:firstLineChars="300" w:firstLine="630"/>
+      </w:pPr>
+      <w:r>
+        <w:t xml:space="preserve">    {</w:t>
+      </w:r>
+    </w:p>
+    <w:p>
+      <w:r>
+        <w:rPr>
+          <w:rFonts w:hint="eastAsia"/>
+        </w:rPr>
+        <w:tab/>
+      </w:r>
+      <w:r>
+        <w:rPr>
+          <w:rFonts w:hint="eastAsia"/>
+        </w:rPr>
+        <w:tab/>
+      </w:r>
+    </w:p>
+    <w:p>
+      <w:r>
+        <w:rPr>
+          <w:rFonts w:hint="eastAsia"/>
+        </w:rPr>
+        <w:tab/>
+      </w:r>
+      <w:r>
+        <w:rPr>
+          <w:rFonts w:hint="eastAsia"/>
+        </w:rPr>
+        <w:tab/>
+      </w:r>
+      <w:r>
+        <w:rPr>
+          <w:rFonts w:hint="eastAsia"/>
+        </w:rPr>
+        <w:tab/>
+      </w:r>
+      <w:r>
+        <w:t>“</w:t>
+      </w:r>
+      <w:r>
+        <w:rPr>
+          <w:rFonts w:hint="eastAsia"/>
+        </w:rPr>
+        <w:t>id</w:t>
+      </w:r>
+      <w:r>
+        <w:t>”</w:t>
+      </w:r>
+      <w:r>
+        <w:rPr>
+          <w:rFonts w:hint="eastAsia"/>
+        </w:rPr>
+        <w:t>:</w:t>
+      </w:r>
+      <w:r>
+        <w:t xml:space="preserve"> </w:t>
+      </w:r>
+      <w:r>
+        <w:t>unique</w:t>
+      </w:r>
+      <w:r>
+        <w:rPr>
+          <w:rFonts w:hint="eastAsia"/>
+        </w:rPr>
+        <w:t>_</w:t>
+      </w:r>
+      <w:r>
+        <w:t>id_in_samchat</w:t>
+      </w:r>
+    </w:p>
+    <w:p>
+      <w:r>
+        <w:rPr>
+          <w:rFonts w:hint="eastAsia"/>
+        </w:rPr>
+        <w:tab/>
+      </w:r>
+      <w:r>
+        <w:rPr>
+          <w:rFonts w:hint="eastAsia"/>
+        </w:rPr>
+        <w:tab/>
+      </w:r>
+      <w:r>
+        <w:rPr>
+          <w:rFonts w:hint="eastAsia"/>
+        </w:rPr>
+        <w:tab/>
+      </w:r>
+      <w:r>
+        <w:t>“</w:t>
+      </w:r>
+      <w:r>
+        <w:rPr>
+          <w:rFonts w:hint="eastAsia"/>
+        </w:rPr>
+        <w:t>username</w:t>
+      </w:r>
+      <w:r>
+        <w:t>”</w:t>
+      </w:r>
+      <w:r>
+        <w:rPr>
+          <w:rFonts w:hint="eastAsia"/>
+        </w:rPr>
+        <w:t>:</w:t>
+      </w:r>
+      <w:r>
+        <w:t xml:space="preserve"> </w:t>
+      </w:r>
+      <w:r>
+        <w:t>”</w:t>
+      </w:r>
+      <w:r>
+        <w:rPr>
+          <w:rFonts w:hint="eastAsia"/>
+        </w:rPr>
+        <w:t>Kevin Dong</w:t>
+      </w:r>
+      <w:r>
+        <w:t>”</w:t>
+      </w:r>
+    </w:p>
+    <w:p>
+      <w:r>
+        <w:rPr>
+          <w:rFonts w:hint="eastAsia"/>
+        </w:rPr>
+        <w:t xml:space="preserve">            </w:t>
+      </w:r>
+      <w:r>
+        <w:t>“</w:t>
+      </w:r>
+      <w:r>
+        <w:rPr>
+          <w:rFonts w:hint="eastAsia"/>
+        </w:rPr>
+        <w:t>type</w:t>
+      </w:r>
+      <w:r>
+        <w:t>”</w:t>
+      </w:r>
+      <w:r>
+        <w:rPr>
+          <w:rFonts w:hint="eastAsia"/>
+        </w:rPr>
+        <w:t>:[0/1]  0:user  1:Sam-pros</w:t>
+      </w:r>
+    </w:p>
+    <w:p>
+      <w:pPr>
+        <w:ind w:firstLineChars="600" w:firstLine="1260"/>
+      </w:pPr>
+      <w:r>
+        <w:t>”avatar”:</w:t>
+      </w:r>
+      <w:r>
+        <w:rPr>
+          <w:rFonts w:hint="eastAsia"/>
+        </w:rPr>
+        <w:t xml:space="preserve"> //</w:t>
+      </w:r>
+      <w:r>
+        <w:rPr>
+          <w:rFonts w:hint="eastAsia"/>
+        </w:rPr>
+        <w:t xml:space="preserve"> </w:t>
+      </w:r>
+      <w:r>
+        <w:rPr>
+          <w:rFonts w:hint="eastAsia"/>
+        </w:rPr>
+        <w:t>option</w:t>
+      </w:r>
+    </w:p>
+    <w:p>
+      <w:r>
         <w:lastRenderedPageBreak/>
-        <w:t xml:space="preserve">       "token": "token",</w:t>
-      </w:r>
-    </w:p>
-    <w:p>
-      <w:pPr>
-        <w:ind w:firstLine="420"/>
-      </w:pPr>
-      <w:r>
-        <w:t>},</w:t>
-      </w:r>
-    </w:p>
-    <w:p>
-      <w:pPr>
-        <w:ind w:firstLineChars="200" w:firstLine="420"/>
-      </w:pPr>
-      <w:r>
-        <w:t>"body" :</w:t>
-      </w:r>
-    </w:p>
-    <w:p>
-      <w:r>
-        <w:t xml:space="preserve">    {</w:t>
-      </w:r>
-    </w:p>
-    <w:p>
-      <w:r>
-        <w:t xml:space="preserve">    } </w:t>
-      </w:r>
-    </w:p>
-    <w:p>
-      <w:r>
-        <w:t>}</w:t>
-      </w:r>
-    </w:p>
-    <w:p>
-      <w:r>
-        <w:rPr>
-          <w:rFonts w:hint="eastAsia"/>
-        </w:rPr>
-        <w:t>成功返回</w:t>
-      </w:r>
-      <w:r>
-        <w:rPr>
-          <w:rFonts w:hint="eastAsia"/>
-        </w:rPr>
-        <w:t xml:space="preserve">: </w:t>
-      </w:r>
-    </w:p>
-    <w:p>
-      <w:r>
-        <w:t>{</w:t>
-      </w:r>
-    </w:p>
-    <w:p>
-      <w:r>
-        <w:t xml:space="preserve">     "ret"    : 0,</w:t>
-      </w:r>
-    </w:p>
-    <w:p>
-      <w:r>
-        <w:t xml:space="preserve">     "count"  : users count,</w:t>
-      </w:r>
-    </w:p>
-    <w:p>
-      <w:r>
-        <w:t xml:space="preserve">     "users"  :[</w:t>
-      </w:r>
-    </w:p>
-    <w:p>
-      <w:pPr>
-        <w:ind w:firstLineChars="300" w:firstLine="630"/>
-      </w:pPr>
-      <w:r>
-        <w:t xml:space="preserve">    {</w:t>
-      </w:r>
-    </w:p>
-    <w:p>
-      <w:r>
-        <w:rPr>
-          <w:rFonts w:hint="eastAsia"/>
-        </w:rPr>
-        <w:tab/>
-      </w:r>
-      <w:r>
-        <w:rPr>
-          <w:rFonts w:hint="eastAsia"/>
-        </w:rPr>
-        <w:tab/>
-      </w:r>
-    </w:p>
-    <w:p>
-      <w:r>
-        <w:rPr>
-          <w:rFonts w:hint="eastAsia"/>
-        </w:rPr>
-        <w:tab/>
-      </w:r>
-      <w:r>
-        <w:rPr>
-          <w:rFonts w:hint="eastAsia"/>
-        </w:rPr>
-        <w:tab/>
-      </w:r>
-      <w:r>
-        <w:rPr>
-          <w:rFonts w:hint="eastAsia"/>
-        </w:rPr>
-        <w:tab/>
-      </w:r>
-      <w:r>
-        <w:t>“</w:t>
-      </w:r>
-      <w:r>
-        <w:rPr>
-          <w:rFonts w:hint="eastAsia"/>
-        </w:rPr>
-        <w:t>id</w:t>
-      </w:r>
-      <w:r>
-        <w:t>”</w:t>
-      </w:r>
-      <w:r>
-        <w:rPr>
-          <w:rFonts w:hint="eastAsia"/>
-        </w:rPr>
-        <w:t>:</w:t>
-      </w:r>
-      <w:r>
-        <w:t xml:space="preserve"> </w:t>
-      </w:r>
-      <w:r>
-        <w:t>unique</w:t>
-      </w:r>
-      <w:r>
-        <w:rPr>
-          <w:rFonts w:hint="eastAsia"/>
-        </w:rPr>
-        <w:t>_</w:t>
-      </w:r>
-      <w:r>
-        <w:t>id_in_samchat</w:t>
-      </w:r>
-    </w:p>
-    <w:p>
-      <w:r>
-        <w:rPr>
-          <w:rFonts w:hint="eastAsia"/>
-        </w:rPr>
-        <w:tab/>
-      </w:r>
-      <w:r>
-        <w:rPr>
-          <w:rFonts w:hint="eastAsia"/>
-        </w:rPr>
-        <w:tab/>
-      </w:r>
-      <w:r>
-        <w:rPr>
-          <w:rFonts w:hint="eastAsia"/>
-        </w:rPr>
-        <w:tab/>
-      </w:r>
-      <w:r>
-        <w:t>“</w:t>
-      </w:r>
-      <w:r>
-        <w:rPr>
-          <w:rFonts w:hint="eastAsia"/>
-        </w:rPr>
-        <w:t>username</w:t>
-      </w:r>
-      <w:r>
-        <w:t>”</w:t>
-      </w:r>
-      <w:r>
-        <w:rPr>
-          <w:rFonts w:hint="eastAsia"/>
-        </w:rPr>
-        <w:t>:</w:t>
-      </w:r>
-      <w:r>
-        <w:t xml:space="preserve"> </w:t>
-      </w:r>
-      <w:r>
-        <w:t>”</w:t>
-      </w:r>
-      <w:r>
-        <w:rPr>
-          <w:rFonts w:hint="eastAsia"/>
-        </w:rPr>
-        <w:t>Kevin Dong</w:t>
-      </w:r>
-      <w:r>
-        <w:t>”</w:t>
-      </w:r>
-    </w:p>
-    <w:p>
-      <w:r>
-        <w:rPr>
-          <w:rFonts w:hint="eastAsia"/>
-        </w:rPr>
-        <w:t xml:space="preserve">            </w:t>
-      </w:r>
-      <w:r>
-        <w:t>“</w:t>
-      </w:r>
-      <w:r>
-        <w:rPr>
-          <w:rFonts w:hint="eastAsia"/>
-        </w:rPr>
-        <w:t>type</w:t>
-      </w:r>
-      <w:r>
-        <w:t>”</w:t>
-      </w:r>
-      <w:r>
-        <w:rPr>
-          <w:rFonts w:hint="eastAsia"/>
-        </w:rPr>
-        <w:t>:[0/1]  0:user  1:Sam-pros</w:t>
-      </w:r>
-    </w:p>
-    <w:p>
-      <w:pPr>
-        <w:ind w:firstLineChars="600" w:firstLine="1260"/>
-      </w:pPr>
-      <w:r>
-        <w:t>”avatar”:</w:t>
-      </w:r>
-      <w:r>
-        <w:rPr>
-          <w:rFonts w:hint="eastAsia"/>
-        </w:rPr>
-        <w:t xml:space="preserve"> //</w:t>
-      </w:r>
-      <w:r>
-        <w:rPr>
-          <w:rFonts w:hint="eastAsia"/>
-        </w:rPr>
-        <w:t xml:space="preserve"> </w:t>
-      </w:r>
-      <w:r>
-        <w:rPr>
-          <w:rFonts w:hint="eastAsia"/>
-        </w:rPr>
-        <w:t>option</w:t>
-      </w:r>
-    </w:p>
-    <w:p>
-      <w:r>
         <w:t xml:space="preserve">       </w:t>
       </w:r>
       <w:r>
@@ -20236,7 +20240,7 @@
           <v:shape id="_x0000_i1046" type="#_x0000_t75" style="width:327.75pt;height:363.75pt" o:ole="">
             <v:imagedata r:id="rId67" o:title=""/>
           </v:shape>
-          <o:OLEObject Type="Embed" ProgID="Visio.Drawing.11" ShapeID="_x0000_i1046" DrawAspect="Content" ObjectID="_1532956425" r:id="rId68"/>
+          <o:OLEObject Type="Embed" ProgID="Visio.Drawing.11" ShapeID="_x0000_i1046" DrawAspect="Content" ObjectID="_1532958121" r:id="rId68"/>
         </w:object>
       </w:r>
     </w:p>
@@ -21231,7 +21235,7 @@
           <v:shape id="_x0000_i1047" type="#_x0000_t75" style="width:414.75pt;height:4in" o:ole="">
             <v:imagedata r:id="rId71" o:title=""/>
           </v:shape>
-          <o:OLEObject Type="Embed" ProgID="Visio.Drawing.11" ShapeID="_x0000_i1047" DrawAspect="Content" ObjectID="_1532956426" r:id="rId72"/>
+          <o:OLEObject Type="Embed" ProgID="Visio.Drawing.11" ShapeID="_x0000_i1047" DrawAspect="Content" ObjectID="_1532958122" r:id="rId72"/>
         </w:object>
       </w:r>
     </w:p>
@@ -21940,7 +21944,7 @@
           <v:shape id="_x0000_i1048" type="#_x0000_t75" style="width:327pt;height:247.5pt" o:ole="">
             <v:imagedata r:id="rId73" o:title=""/>
           </v:shape>
-          <o:OLEObject Type="Embed" ProgID="Visio.Drawing.11" ShapeID="_x0000_i1048" DrawAspect="Content" ObjectID="_1532956427" r:id="rId74"/>
+          <o:OLEObject Type="Embed" ProgID="Visio.Drawing.11" ShapeID="_x0000_i1048" DrawAspect="Content" ObjectID="_1532958123" r:id="rId74"/>
         </w:object>
       </w:r>
     </w:p>
@@ -23197,7 +23201,7 @@
         <v:path o:extrusionok="f" gradientshapeok="t" o:connecttype="rect"/>
         <o:lock v:ext="edit" aspectratio="t"/>
       </v:shapetype>
-      <v:shape id="_x0000_i1028" type="#_x0000_t75" style="width:11.25pt;height:11.25pt" o:bullet="t">
+      <v:shape id="_x0000_i1027" type="#_x0000_t75" style="width:11.25pt;height:11.25pt" o:bullet="t">
         <v:imagedata r:id="rId1" o:title="msoA993"/>
       </v:shape>
     </w:pict>
@@ -25081,7 +25085,7 @@
     <w:lsdException w:name="Table Web 2" w:semiHidden="1" w:unhideWhenUsed="1"/>
     <w:lsdException w:name="Table Web 3" w:semiHidden="1" w:unhideWhenUsed="1"/>
     <w:lsdException w:name="Balloon Text" w:semiHidden="1" w:unhideWhenUsed="1"/>
-    <w:lsdException w:name="Table Grid" w:semiHidden="1" w:uiPriority="59" w:unhideWhenUsed="1"/>
+    <w:lsdException w:name="Table Grid" w:uiPriority="59"/>
     <w:lsdException w:name="Table Theme" w:semiHidden="1" w:unhideWhenUsed="1"/>
     <w:lsdException w:name="Placeholder Text" w:semiHidden="1"/>
     <w:lsdException w:name="No Spacing" w:uiPriority="1" w:qFormat="1"/>
@@ -25969,7 +25973,7 @@
 </file>
 
 <file path=customXml/itemProps1.xml><?xml version="1.0" encoding="utf-8"?>
-<ds:datastoreItem xmlns:ds="http://schemas.openxmlformats.org/officeDocument/2006/customXml" ds:itemID="{1E030E45-47C0-4058-84E6-91A989CDB90D}">
+<ds:datastoreItem xmlns:ds="http://schemas.openxmlformats.org/officeDocument/2006/customXml" ds:itemID="{D191B1AA-5725-42C4-88CB-6D684E3FA5A4}">
   <ds:schemaRefs>
     <ds:schemaRef ds:uri="http://schemas.openxmlformats.org/officeDocument/2006/bibliography"/>
   </ds:schemaRefs>

</xml_diff>

<commit_message>
提交1.5 add url for create pros acount
</commit_message>
<xml_diff>
--- a/SamChat API Design.docx
+++ b/SamChat API Design.docx
@@ -1981,7 +1981,7 @@
           <v:shape id="_x0000_i1026" type="#_x0000_t75" style="width:415.5pt;height:527.25pt" o:ole="">
             <v:imagedata r:id="rId9" o:title=""/>
           </v:shape>
-          <o:OLEObject Type="Embed" ProgID="Visio.Drawing.11" ShapeID="_x0000_i1026" DrawAspect="Content" ObjectID="_1533025268" r:id="rId10"/>
+          <o:OLEObject Type="Embed" ProgID="Visio.Drawing.11" ShapeID="_x0000_i1026" DrawAspect="Content" ObjectID="_1533031476" r:id="rId10"/>
         </w:object>
       </w:r>
     </w:p>
@@ -3632,7 +3632,7 @@
           <v:shape id="_x0000_i1027" type="#_x0000_t75" style="width:415.5pt;height:390pt" o:ole="">
             <v:imagedata r:id="rId11" o:title=""/>
           </v:shape>
-          <o:OLEObject Type="Embed" ProgID="Visio.Drawing.11" ShapeID="_x0000_i1027" DrawAspect="Content" ObjectID="_1533025269" r:id="rId12"/>
+          <o:OLEObject Type="Embed" ProgID="Visio.Drawing.11" ShapeID="_x0000_i1027" DrawAspect="Content" ObjectID="_1533031477" r:id="rId12"/>
         </w:object>
       </w:r>
       <w:r>
@@ -5025,7 +5025,7 @@
           <v:shape id="_x0000_i1028" type="#_x0000_t75" style="width:415.5pt;height:170.25pt" o:ole="">
             <v:imagedata r:id="rId15" o:title=""/>
           </v:shape>
-          <o:OLEObject Type="Embed" ProgID="Visio.Drawing.11" ShapeID="_x0000_i1028" DrawAspect="Content" ObjectID="_1533025270" r:id="rId16"/>
+          <o:OLEObject Type="Embed" ProgID="Visio.Drawing.11" ShapeID="_x0000_i1028" DrawAspect="Content" ObjectID="_1533031478" r:id="rId16"/>
         </w:object>
       </w:r>
       <w:r>
@@ -5047,7 +5047,7 @@
           <v:shape id="_x0000_i1029" type="#_x0000_t75" style="width:414.75pt;height:259.5pt" o:ole="">
             <v:imagedata r:id="rId17" o:title=""/>
           </v:shape>
-          <o:OLEObject Type="Embed" ProgID="Visio.Drawing.11" ShapeID="_x0000_i1029" DrawAspect="Content" ObjectID="_1533025271" r:id="rId18"/>
+          <o:OLEObject Type="Embed" ProgID="Visio.Drawing.11" ShapeID="_x0000_i1029" DrawAspect="Content" ObjectID="_1533031479" r:id="rId18"/>
         </w:object>
       </w:r>
     </w:p>
@@ -5159,7 +5159,7 @@
           <v:shape id="_x0000_i1030" type="#_x0000_t75" style="width:327.75pt;height:247.5pt" o:ole="">
             <v:imagedata r:id="rId19" o:title=""/>
           </v:shape>
-          <o:OLEObject Type="Embed" ProgID="Visio.Drawing.11" ShapeID="_x0000_i1030" DrawAspect="Content" ObjectID="_1533025272" r:id="rId20"/>
+          <o:OLEObject Type="Embed" ProgID="Visio.Drawing.11" ShapeID="_x0000_i1030" DrawAspect="Content" ObjectID="_1533031480" r:id="rId20"/>
         </w:object>
       </w:r>
     </w:p>
@@ -5552,7 +5552,7 @@
           <v:shape id="_x0000_i1031" type="#_x0000_t75" style="width:415.5pt;height:304.5pt" o:ole="">
             <v:imagedata r:id="rId21" o:title=""/>
           </v:shape>
-          <o:OLEObject Type="Embed" ProgID="Visio.Drawing.11" ShapeID="_x0000_i1031" DrawAspect="Content" ObjectID="_1533025273" r:id="rId22"/>
+          <o:OLEObject Type="Embed" ProgID="Visio.Drawing.11" ShapeID="_x0000_i1031" DrawAspect="Content" ObjectID="_1533031481" r:id="rId22"/>
         </w:object>
       </w:r>
     </w:p>
@@ -5822,7 +5822,7 @@
           <v:shape id="_x0000_i1032" type="#_x0000_t75" style="width:327pt;height:309.75pt" o:ole="">
             <v:imagedata r:id="rId23" o:title=""/>
           </v:shape>
-          <o:OLEObject Type="Embed" ProgID="Visio.Drawing.11" ShapeID="_x0000_i1032" DrawAspect="Content" ObjectID="_1533025274" r:id="rId24"/>
+          <o:OLEObject Type="Embed" ProgID="Visio.Drawing.11" ShapeID="_x0000_i1032" DrawAspect="Content" ObjectID="_1533031482" r:id="rId24"/>
         </w:object>
       </w:r>
     </w:p>
@@ -6711,199 +6711,204 @@
       <w:pPr>
         <w:ind w:left="420" w:firstLine="420"/>
       </w:pPr>
+      <w:r>
+        <w:rPr>
+          <w:rFonts w:hint="eastAsia"/>
+        </w:rPr>
+        <w:t>}</w:t>
+      </w:r>
+    </w:p>
+    <w:p>
+      <w:r>
+        <w:t>}</w:t>
+      </w:r>
+    </w:p>
+    <w:p>
+      <w:r>
+        <w:rPr>
+          <w:rFonts w:hint="eastAsia"/>
+        </w:rPr>
+        <w:t>解析失败返回：</w:t>
+      </w:r>
+      <w:r>
+        <w:rPr>
+          <w:rFonts w:hint="eastAsia"/>
+        </w:rPr>
+        <w:t xml:space="preserve">  {ret: -1}</w:t>
+      </w:r>
+    </w:p>
+    <w:p>
+      <w:r>
+        <w:rPr>
+          <w:rFonts w:hint="eastAsia"/>
+        </w:rPr>
+        <w:t>action</w:t>
+      </w:r>
+      <w:r>
+        <w:rPr>
+          <w:rFonts w:hint="eastAsia"/>
+        </w:rPr>
+        <w:t>参数不支持返回：</w:t>
+      </w:r>
+      <w:r>
+        <w:rPr>
+          <w:rFonts w:hint="eastAsia"/>
+        </w:rPr>
+        <w:t xml:space="preserve">  {ret: -2}  </w:t>
+      </w:r>
+    </w:p>
+    <w:p>
+      <w:r>
+        <w:rPr>
+          <w:rFonts w:hint="eastAsia"/>
+        </w:rPr>
+        <w:t>参数不满足返回：</w:t>
+      </w:r>
+      <w:r>
+        <w:rPr>
+          <w:rFonts w:hint="eastAsia"/>
+        </w:rPr>
+        <w:t xml:space="preserve">  {ret: -3}  </w:t>
+      </w:r>
+    </w:p>
+    <w:p>
+      <w:r>
+        <w:rPr>
+          <w:rFonts w:hint="eastAsia"/>
+        </w:rPr>
+        <w:t xml:space="preserve">token </w:t>
+      </w:r>
+      <w:r>
+        <w:rPr>
+          <w:rFonts w:hint="eastAsia"/>
+        </w:rPr>
+        <w:t>格式不正确：</w:t>
+      </w:r>
+      <w:r>
+        <w:rPr>
+          <w:rFonts w:hint="eastAsia"/>
+        </w:rPr>
+        <w:t xml:space="preserve">  {ret: -4}  </w:t>
+      </w:r>
+    </w:p>
+    <w:p>
+      <w:r>
+        <w:rPr>
+          <w:rFonts w:hint="eastAsia"/>
+        </w:rPr>
+        <w:t>内部错误：</w:t>
+      </w:r>
+      <w:r>
+        <w:rPr>
+          <w:rFonts w:hint="eastAsia"/>
+        </w:rPr>
+        <w:t xml:space="preserve">  {ret: -103}</w:t>
+      </w:r>
+    </w:p>
+    <w:p>
+      <w:r>
+        <w:rPr>
+          <w:rFonts w:hint="eastAsia"/>
+        </w:rPr>
+        <w:t xml:space="preserve">token </w:t>
+      </w:r>
+      <w:r>
+        <w:rPr>
+          <w:rFonts w:hint="eastAsia"/>
+        </w:rPr>
+        <w:t>不合法：</w:t>
+      </w:r>
+      <w:r>
+        <w:rPr>
+          <w:rFonts w:hint="eastAsia"/>
+        </w:rPr>
+        <w:t xml:space="preserve">  {ret: -401}  </w:t>
+      </w:r>
+    </w:p>
+    <w:p>
+      <w:r>
+        <w:rPr>
+          <w:rFonts w:hint="eastAsia"/>
+        </w:rPr>
+        <w:t>用户已经</w:t>
+      </w:r>
+      <w:r>
+        <w:rPr>
+          <w:rFonts w:hint="eastAsia"/>
+        </w:rPr>
+        <w:t>有</w:t>
+      </w:r>
+      <w:r>
+        <w:rPr>
+          <w:rFonts w:hint="eastAsia"/>
+        </w:rPr>
+        <w:t>Sam-pros Account</w:t>
+      </w:r>
+      <w:r>
+        <w:rPr>
+          <w:rFonts w:hint="eastAsia"/>
+        </w:rPr>
+        <w:t xml:space="preserve"> :{ret : -501</w:t>
+      </w:r>
+      <w:r>
+        <w:rPr>
+          <w:rFonts w:hint="eastAsia"/>
+        </w:rPr>
+        <w:t>}</w:t>
+      </w:r>
+    </w:p>
+    <w:p>
+      <w:r>
+        <w:rPr>
+          <w:rFonts w:hint="eastAsia"/>
+        </w:rPr>
+        <w:t>商家</w:t>
+      </w:r>
+      <w:r>
+        <w:rPr>
+          <w:rFonts w:hint="eastAsia"/>
+        </w:rPr>
+        <w:t>等待后台审核</w:t>
+      </w:r>
+      <w:r>
+        <w:rPr>
+          <w:rFonts w:hint="eastAsia"/>
+        </w:rPr>
+        <w:t xml:space="preserve"> :{ret: -</w:t>
+      </w:r>
+      <w:r>
+        <w:rPr>
+          <w:rFonts w:hint="eastAsia"/>
+        </w:rPr>
+        <w:t>505</w:t>
+      </w:r>
+      <w:r>
+        <w:rPr>
+          <w:rFonts w:hint="eastAsia"/>
+        </w:rPr>
+        <w:t>}</w:t>
+      </w:r>
+    </w:p>
+    <w:p>
+      <w:r>
+        <w:rPr>
+          <w:rFonts w:hint="eastAsia"/>
+        </w:rPr>
+        <w:t>测试地址</w:t>
+      </w:r>
+      <w:r>
+        <w:rPr>
+          <w:rFonts w:hint="eastAsia"/>
+        </w:rPr>
+        <w:t>:</w:t>
+      </w:r>
+    </w:p>
+    <w:p>
+      <w:r>
+        <w:t>http://ec2-54-222-170-218.cn-north-1.compute.amazonaws.com.cn:8081/sam_svr/api_1.0_user_createSamPros.do</w:t>
+      </w:r>
       <w:bookmarkStart w:id="0" w:name="_GoBack"/>
       <w:bookmarkEnd w:id="0"/>
-      <w:r>
-        <w:rPr>
-          <w:rFonts w:hint="eastAsia"/>
-        </w:rPr>
-        <w:t>}</w:t>
-      </w:r>
-    </w:p>
-    <w:p>
-      <w:r>
-        <w:t>}</w:t>
-      </w:r>
-    </w:p>
-    <w:p>
-      <w:r>
-        <w:rPr>
-          <w:rFonts w:hint="eastAsia"/>
-        </w:rPr>
-        <w:t>解析失败返回：</w:t>
-      </w:r>
-      <w:r>
-        <w:rPr>
-          <w:rFonts w:hint="eastAsia"/>
-        </w:rPr>
-        <w:t xml:space="preserve">  {ret: -1}</w:t>
-      </w:r>
-    </w:p>
-    <w:p>
-      <w:r>
-        <w:rPr>
-          <w:rFonts w:hint="eastAsia"/>
-        </w:rPr>
-        <w:t>action</w:t>
-      </w:r>
-      <w:r>
-        <w:rPr>
-          <w:rFonts w:hint="eastAsia"/>
-        </w:rPr>
-        <w:t>参数不支持返回：</w:t>
-      </w:r>
-      <w:r>
-        <w:rPr>
-          <w:rFonts w:hint="eastAsia"/>
-        </w:rPr>
-        <w:t xml:space="preserve">  {ret: -2}  </w:t>
-      </w:r>
-    </w:p>
-    <w:p>
-      <w:r>
-        <w:rPr>
-          <w:rFonts w:hint="eastAsia"/>
-        </w:rPr>
-        <w:t>参数不满足返回：</w:t>
-      </w:r>
-      <w:r>
-        <w:rPr>
-          <w:rFonts w:hint="eastAsia"/>
-        </w:rPr>
-        <w:t xml:space="preserve">  {ret: -3}  </w:t>
-      </w:r>
-    </w:p>
-    <w:p>
-      <w:r>
-        <w:rPr>
-          <w:rFonts w:hint="eastAsia"/>
-        </w:rPr>
-        <w:t xml:space="preserve">token </w:t>
-      </w:r>
-      <w:r>
-        <w:rPr>
-          <w:rFonts w:hint="eastAsia"/>
-        </w:rPr>
-        <w:t>格式不正确：</w:t>
-      </w:r>
-      <w:r>
-        <w:rPr>
-          <w:rFonts w:hint="eastAsia"/>
-        </w:rPr>
-        <w:t xml:space="preserve">  {ret: -4}  </w:t>
-      </w:r>
-    </w:p>
-    <w:p>
-      <w:r>
-        <w:rPr>
-          <w:rFonts w:hint="eastAsia"/>
-        </w:rPr>
-        <w:t>内部错误：</w:t>
-      </w:r>
-      <w:r>
-        <w:rPr>
-          <w:rFonts w:hint="eastAsia"/>
-        </w:rPr>
-        <w:t xml:space="preserve">  {ret: -103}</w:t>
-      </w:r>
-    </w:p>
-    <w:p>
-      <w:r>
-        <w:rPr>
-          <w:rFonts w:hint="eastAsia"/>
-        </w:rPr>
-        <w:t xml:space="preserve">token </w:t>
-      </w:r>
-      <w:r>
-        <w:rPr>
-          <w:rFonts w:hint="eastAsia"/>
-        </w:rPr>
-        <w:t>不合法：</w:t>
-      </w:r>
-      <w:r>
-        <w:rPr>
-          <w:rFonts w:hint="eastAsia"/>
-        </w:rPr>
-        <w:t xml:space="preserve">  {ret: -401}  </w:t>
-      </w:r>
-    </w:p>
-    <w:p>
-      <w:r>
-        <w:rPr>
-          <w:rFonts w:hint="eastAsia"/>
-        </w:rPr>
-        <w:t>用户已经</w:t>
-      </w:r>
-      <w:r>
-        <w:rPr>
-          <w:rFonts w:hint="eastAsia"/>
-        </w:rPr>
-        <w:t>有</w:t>
-      </w:r>
-      <w:r>
-        <w:rPr>
-          <w:rFonts w:hint="eastAsia"/>
-        </w:rPr>
-        <w:t>Sam-pros Account</w:t>
-      </w:r>
-      <w:r>
-        <w:rPr>
-          <w:rFonts w:hint="eastAsia"/>
-        </w:rPr>
-        <w:t xml:space="preserve"> :{ret : -501</w:t>
-      </w:r>
-      <w:r>
-        <w:rPr>
-          <w:rFonts w:hint="eastAsia"/>
-        </w:rPr>
-        <w:t>}</w:t>
-      </w:r>
-    </w:p>
-    <w:p>
-      <w:r>
-        <w:rPr>
-          <w:rFonts w:hint="eastAsia"/>
-        </w:rPr>
-        <w:t>商家</w:t>
-      </w:r>
-      <w:r>
-        <w:rPr>
-          <w:rFonts w:hint="eastAsia"/>
-        </w:rPr>
-        <w:t>等待后台审核</w:t>
-      </w:r>
-      <w:r>
-        <w:rPr>
-          <w:rFonts w:hint="eastAsia"/>
-        </w:rPr>
-        <w:t xml:space="preserve"> :{ret: -</w:t>
-      </w:r>
-      <w:r>
-        <w:rPr>
-          <w:rFonts w:hint="eastAsia"/>
-        </w:rPr>
-        <w:t>505</w:t>
-      </w:r>
-      <w:r>
-        <w:rPr>
-          <w:rFonts w:hint="eastAsia"/>
-        </w:rPr>
-        <w:t>}</w:t>
-      </w:r>
-    </w:p>
-    <w:p>
-      <w:r>
-        <w:rPr>
-          <w:rFonts w:hint="eastAsia"/>
-        </w:rPr>
-        <w:t>测试地址</w:t>
-      </w:r>
-      <w:r>
-        <w:rPr>
-          <w:rFonts w:hint="eastAsia"/>
-        </w:rPr>
-        <w:t>:</w:t>
-      </w:r>
     </w:p>
     <w:p>
       <w:pPr>
@@ -6914,6 +6919,7 @@
         </w:numPr>
       </w:pPr>
       <w:r>
+        <w:lastRenderedPageBreak/>
         <w:t>Seq-Find Passw</w:t>
       </w:r>
       <w:r>
@@ -6967,7 +6973,6 @@
         <w:rPr>
           <w:rFonts w:hint="eastAsia"/>
         </w:rPr>
-        <w:lastRenderedPageBreak/>
         <w:t xml:space="preserve">Json </w:t>
       </w:r>
       <w:r>
@@ -7054,7 +7059,7 @@
           <v:shape id="_x0000_i1033" type="#_x0000_t75" style="width:415.5pt;height:334.5pt" o:ole="">
             <v:imagedata r:id="rId27" o:title=""/>
           </v:shape>
-          <o:OLEObject Type="Embed" ProgID="Visio.Drawing.11" ShapeID="_x0000_i1033" DrawAspect="Content" ObjectID="_1533025275" r:id="rId28"/>
+          <o:OLEObject Type="Embed" ProgID="Visio.Drawing.11" ShapeID="_x0000_i1033" DrawAspect="Content" ObjectID="_1533031483" r:id="rId28"/>
         </w:object>
       </w:r>
     </w:p>
@@ -7144,6 +7149,7 @@
         <w:ind w:firstLine="420"/>
       </w:pPr>
       <w:r>
+        <w:lastRenderedPageBreak/>
         <w:t>{</w:t>
       </w:r>
     </w:p>
@@ -7257,7 +7263,6 @@
     </w:p>
     <w:p>
       <w:r>
-        <w:lastRenderedPageBreak/>
         <w:t xml:space="preserve">    }</w:t>
       </w:r>
     </w:p>
@@ -8389,7 +8394,7 @@
           <v:shape id="_x0000_i1034" type="#_x0000_t75" style="width:415.5pt;height:192pt" o:ole="">
             <v:imagedata r:id="rId29" o:title=""/>
           </v:shape>
-          <o:OLEObject Type="Embed" ProgID="Visio.Drawing.11" ShapeID="_x0000_i1034" DrawAspect="Content" ObjectID="_1533025276" r:id="rId30"/>
+          <o:OLEObject Type="Embed" ProgID="Visio.Drawing.11" ShapeID="_x0000_i1034" DrawAspect="Content" ObjectID="_1533031484" r:id="rId30"/>
         </w:object>
       </w:r>
     </w:p>
@@ -8912,7 +8917,7 @@
           <v:shape id="_x0000_i1035" type="#_x0000_t75" style="width:414.75pt;height:306.75pt" o:ole="">
             <v:imagedata r:id="rId31" o:title=""/>
           </v:shape>
-          <o:OLEObject Type="Embed" ProgID="Visio.Drawing.11" ShapeID="_x0000_i1035" DrawAspect="Content" ObjectID="_1533025277" r:id="rId32"/>
+          <o:OLEObject Type="Embed" ProgID="Visio.Drawing.11" ShapeID="_x0000_i1035" DrawAspect="Content" ObjectID="_1533031485" r:id="rId32"/>
         </w:object>
       </w:r>
     </w:p>
@@ -10398,7 +10403,7 @@
           <v:shape id="_x0000_i1036" type="#_x0000_t75" style="width:414.75pt;height:200.25pt" o:ole="">
             <v:imagedata r:id="rId35" o:title=""/>
           </v:shape>
-          <o:OLEObject Type="Embed" ProgID="Visio.Drawing.11" ShapeID="_x0000_i1036" DrawAspect="Content" ObjectID="_1533025278" r:id="rId36"/>
+          <o:OLEObject Type="Embed" ProgID="Visio.Drawing.11" ShapeID="_x0000_i1036" DrawAspect="Content" ObjectID="_1533031486" r:id="rId36"/>
         </w:object>
       </w:r>
     </w:p>
@@ -10827,7 +10832,7 @@
           <v:shape id="_x0000_i1037" type="#_x0000_t75" style="width:327pt;height:237pt" o:ole="">
             <v:imagedata r:id="rId37" o:title=""/>
           </v:shape>
-          <o:OLEObject Type="Embed" ProgID="Visio.Drawing.11" ShapeID="_x0000_i1037" DrawAspect="Content" ObjectID="_1533025279" r:id="rId38"/>
+          <o:OLEObject Type="Embed" ProgID="Visio.Drawing.11" ShapeID="_x0000_i1037" DrawAspect="Content" ObjectID="_1533031487" r:id="rId38"/>
         </w:object>
       </w:r>
     </w:p>
@@ -11304,7 +11309,7 @@
           <v:shape id="_x0000_i1038" type="#_x0000_t75" style="width:327pt;height:237pt" o:ole="">
             <v:imagedata r:id="rId39" o:title=""/>
           </v:shape>
-          <o:OLEObject Type="Embed" ProgID="Visio.Drawing.11" ShapeID="_x0000_i1038" DrawAspect="Content" ObjectID="_1533025280" r:id="rId40"/>
+          <o:OLEObject Type="Embed" ProgID="Visio.Drawing.11" ShapeID="_x0000_i1038" DrawAspect="Content" ObjectID="_1533031488" r:id="rId40"/>
         </w:object>
       </w:r>
     </w:p>
@@ -11814,7 +11819,7 @@
           <v:shape id="_x0000_i1039" type="#_x0000_t75" style="width:327pt;height:237pt" o:ole="">
             <v:imagedata r:id="rId41" o:title=""/>
           </v:shape>
-          <o:OLEObject Type="Embed" ProgID="Visio.Drawing.11" ShapeID="_x0000_i1039" DrawAspect="Content" ObjectID="_1533025281" r:id="rId42"/>
+          <o:OLEObject Type="Embed" ProgID="Visio.Drawing.11" ShapeID="_x0000_i1039" DrawAspect="Content" ObjectID="_1533031489" r:id="rId42"/>
         </w:object>
       </w:r>
     </w:p>
@@ -12473,7 +12478,7 @@
           <v:shape id="_x0000_i1040" type="#_x0000_t75" style="width:327.75pt;height:270.75pt" o:ole="">
             <v:imagedata r:id="rId43" o:title=""/>
           </v:shape>
-          <o:OLEObject Type="Embed" ProgID="Visio.Drawing.11" ShapeID="_x0000_i1040" DrawAspect="Content" ObjectID="_1533025282" r:id="rId44"/>
+          <o:OLEObject Type="Embed" ProgID="Visio.Drawing.11" ShapeID="_x0000_i1040" DrawAspect="Content" ObjectID="_1533031490" r:id="rId44"/>
         </w:object>
       </w:r>
     </w:p>
@@ -15815,7 +15820,7 @@
           <v:shape id="_x0000_i1041" type="#_x0000_t75" style="width:327.75pt;height:261pt" o:ole="">
             <v:imagedata r:id="rId51" o:title=""/>
           </v:shape>
-          <o:OLEObject Type="Embed" ProgID="Visio.Drawing.11" ShapeID="_x0000_i1041" DrawAspect="Content" ObjectID="_1533025283" r:id="rId52"/>
+          <o:OLEObject Type="Embed" ProgID="Visio.Drawing.11" ShapeID="_x0000_i1041" DrawAspect="Content" ObjectID="_1533031491" r:id="rId52"/>
         </w:object>
       </w:r>
     </w:p>
@@ -16259,7 +16264,7 @@
           <v:shape id="_x0000_i1042" type="#_x0000_t75" style="width:327.75pt;height:321pt" o:ole="">
             <v:imagedata r:id="rId53" o:title=""/>
           </v:shape>
-          <o:OLEObject Type="Embed" ProgID="Visio.Drawing.11" ShapeID="_x0000_i1042" DrawAspect="Content" ObjectID="_1533025284" r:id="rId54"/>
+          <o:OLEObject Type="Embed" ProgID="Visio.Drawing.11" ShapeID="_x0000_i1042" DrawAspect="Content" ObjectID="_1533031492" r:id="rId54"/>
         </w:object>
       </w:r>
     </w:p>
@@ -17220,7 +17225,7 @@
           <v:shape id="_x0000_i1043" type="#_x0000_t75" style="width:414.75pt;height:387.75pt" o:ole="">
             <v:imagedata r:id="rId55" o:title=""/>
           </v:shape>
-          <o:OLEObject Type="Embed" ProgID="Visio.Drawing.11" ShapeID="_x0000_i1043" DrawAspect="Content" ObjectID="_1533025285" r:id="rId56"/>
+          <o:OLEObject Type="Embed" ProgID="Visio.Drawing.11" ShapeID="_x0000_i1043" DrawAspect="Content" ObjectID="_1533031493" r:id="rId56"/>
         </w:object>
       </w:r>
     </w:p>
@@ -17685,7 +17690,7 @@
           <v:shape id="_x0000_i1044" type="#_x0000_t75" style="width:307.5pt;height:285pt" o:ole="">
             <v:imagedata r:id="rId59" o:title=""/>
           </v:shape>
-          <o:OLEObject Type="Embed" ProgID="Visio.Drawing.11" ShapeID="_x0000_i1044" DrawAspect="Content" ObjectID="_1533025286" r:id="rId60"/>
+          <o:OLEObject Type="Embed" ProgID="Visio.Drawing.11" ShapeID="_x0000_i1044" DrawAspect="Content" ObjectID="_1533031494" r:id="rId60"/>
         </w:object>
       </w:r>
     </w:p>
@@ -19316,7 +19321,7 @@
           <v:shape id="_x0000_i1045" type="#_x0000_t75" style="width:327.75pt;height:309pt" o:ole="">
             <v:imagedata r:id="rId63" o:title=""/>
           </v:shape>
-          <o:OLEObject Type="Embed" ProgID="Visio.Drawing.11" ShapeID="_x0000_i1045" DrawAspect="Content" ObjectID="_1533025287" r:id="rId64"/>
+          <o:OLEObject Type="Embed" ProgID="Visio.Drawing.11" ShapeID="_x0000_i1045" DrawAspect="Content" ObjectID="_1533031495" r:id="rId64"/>
         </w:object>
       </w:r>
     </w:p>
@@ -19635,7 +19640,6 @@
     </w:p>
     <w:p>
       <w:r>
-        <w:lastRenderedPageBreak/>
         <w:t xml:space="preserve">       </w:t>
       </w:r>
       <w:r>
@@ -19978,7 +19982,7 @@
           <v:shape id="_x0000_i1046" type="#_x0000_t75" style="width:327.75pt;height:363.75pt" o:ole="">
             <v:imagedata r:id="rId67" o:title=""/>
           </v:shape>
-          <o:OLEObject Type="Embed" ProgID="Visio.Drawing.11" ShapeID="_x0000_i1046" DrawAspect="Content" ObjectID="_1533025288" r:id="rId68"/>
+          <o:OLEObject Type="Embed" ProgID="Visio.Drawing.11" ShapeID="_x0000_i1046" DrawAspect="Content" ObjectID="_1533031496" r:id="rId68"/>
         </w:object>
       </w:r>
     </w:p>
@@ -20973,7 +20977,7 @@
           <v:shape id="_x0000_i1047" type="#_x0000_t75" style="width:414.75pt;height:4in" o:ole="">
             <v:imagedata r:id="rId71" o:title=""/>
           </v:shape>
-          <o:OLEObject Type="Embed" ProgID="Visio.Drawing.11" ShapeID="_x0000_i1047" DrawAspect="Content" ObjectID="_1533025289" r:id="rId72"/>
+          <o:OLEObject Type="Embed" ProgID="Visio.Drawing.11" ShapeID="_x0000_i1047" DrawAspect="Content" ObjectID="_1533031497" r:id="rId72"/>
         </w:object>
       </w:r>
     </w:p>
@@ -21682,7 +21686,7 @@
           <v:shape id="_x0000_i1048" type="#_x0000_t75" style="width:327pt;height:247.5pt" o:ole="">
             <v:imagedata r:id="rId73" o:title=""/>
           </v:shape>
-          <o:OLEObject Type="Embed" ProgID="Visio.Drawing.11" ShapeID="_x0000_i1048" DrawAspect="Content" ObjectID="_1533025290" r:id="rId74"/>
+          <o:OLEObject Type="Embed" ProgID="Visio.Drawing.11" ShapeID="_x0000_i1048" DrawAspect="Content" ObjectID="_1533031498" r:id="rId74"/>
         </w:object>
       </w:r>
     </w:p>
@@ -25711,7 +25715,7 @@
 </file>
 
 <file path=customXml/itemProps1.xml><?xml version="1.0" encoding="utf-8"?>
-<ds:datastoreItem xmlns:ds="http://schemas.openxmlformats.org/officeDocument/2006/customXml" ds:itemID="{4DC6BA38-9BC1-44BC-925F-A7337349756E}">
+<ds:datastoreItem xmlns:ds="http://schemas.openxmlformats.org/officeDocument/2006/customXml" ds:itemID="{22781039-3498-4ADF-9EE6-17F2CC840F2C}">
   <ds:schemaRefs>
     <ds:schemaRef ds:uri="http://schemas.openxmlformats.org/officeDocument/2006/bibliography"/>
   </ds:schemaRefs>

</xml_diff>

<commit_message>
提交 1.5    url 更新，  Seq-Find Password & Seq-Update Password
</commit_message>
<xml_diff>
--- a/SamChat API Design.docx
+++ b/SamChat API Design.docx
@@ -1981,7 +1981,7 @@
           <v:shape id="_x0000_i1026" type="#_x0000_t75" style="width:415.5pt;height:527.25pt" o:ole="">
             <v:imagedata r:id="rId9" o:title=""/>
           </v:shape>
-          <o:OLEObject Type="Embed" ProgID="Visio.Drawing.11" ShapeID="_x0000_i1026" DrawAspect="Content" ObjectID="_1533048476" r:id="rId10"/>
+          <o:OLEObject Type="Embed" ProgID="Visio.Drawing.11" ShapeID="_x0000_i1026" DrawAspect="Content" ObjectID="_1533048744" r:id="rId10"/>
         </w:object>
       </w:r>
     </w:p>
@@ -3632,7 +3632,7 @@
           <v:shape id="_x0000_i1027" type="#_x0000_t75" style="width:415.5pt;height:390pt" o:ole="">
             <v:imagedata r:id="rId11" o:title=""/>
           </v:shape>
-          <o:OLEObject Type="Embed" ProgID="Visio.Drawing.11" ShapeID="_x0000_i1027" DrawAspect="Content" ObjectID="_1533048477" r:id="rId12"/>
+          <o:OLEObject Type="Embed" ProgID="Visio.Drawing.11" ShapeID="_x0000_i1027" DrawAspect="Content" ObjectID="_1533048745" r:id="rId12"/>
         </w:object>
       </w:r>
       <w:r>
@@ -5025,7 +5025,7 @@
           <v:shape id="_x0000_i1028" type="#_x0000_t75" style="width:415.5pt;height:170.25pt" o:ole="">
             <v:imagedata r:id="rId15" o:title=""/>
           </v:shape>
-          <o:OLEObject Type="Embed" ProgID="Visio.Drawing.11" ShapeID="_x0000_i1028" DrawAspect="Content" ObjectID="_1533048478" r:id="rId16"/>
+          <o:OLEObject Type="Embed" ProgID="Visio.Drawing.11" ShapeID="_x0000_i1028" DrawAspect="Content" ObjectID="_1533048746" r:id="rId16"/>
         </w:object>
       </w:r>
       <w:r>
@@ -5047,7 +5047,7 @@
           <v:shape id="_x0000_i1029" type="#_x0000_t75" style="width:414.75pt;height:259.5pt" o:ole="">
             <v:imagedata r:id="rId17" o:title=""/>
           </v:shape>
-          <o:OLEObject Type="Embed" ProgID="Visio.Drawing.11" ShapeID="_x0000_i1029" DrawAspect="Content" ObjectID="_1533048479" r:id="rId18"/>
+          <o:OLEObject Type="Embed" ProgID="Visio.Drawing.11" ShapeID="_x0000_i1029" DrawAspect="Content" ObjectID="_1533048747" r:id="rId18"/>
         </w:object>
       </w:r>
     </w:p>
@@ -5159,7 +5159,7 @@
           <v:shape id="_x0000_i1030" type="#_x0000_t75" style="width:327.75pt;height:247.5pt" o:ole="">
             <v:imagedata r:id="rId19" o:title=""/>
           </v:shape>
-          <o:OLEObject Type="Embed" ProgID="Visio.Drawing.11" ShapeID="_x0000_i1030" DrawAspect="Content" ObjectID="_1533048480" r:id="rId20"/>
+          <o:OLEObject Type="Embed" ProgID="Visio.Drawing.11" ShapeID="_x0000_i1030" DrawAspect="Content" ObjectID="_1533048748" r:id="rId20"/>
         </w:object>
       </w:r>
     </w:p>
@@ -5552,7 +5552,7 @@
           <v:shape id="_x0000_i1031" type="#_x0000_t75" style="width:415.5pt;height:304.5pt" o:ole="">
             <v:imagedata r:id="rId21" o:title=""/>
           </v:shape>
-          <o:OLEObject Type="Embed" ProgID="Visio.Drawing.11" ShapeID="_x0000_i1031" DrawAspect="Content" ObjectID="_1533048481" r:id="rId22"/>
+          <o:OLEObject Type="Embed" ProgID="Visio.Drawing.11" ShapeID="_x0000_i1031" DrawAspect="Content" ObjectID="_1533048749" r:id="rId22"/>
         </w:object>
       </w:r>
     </w:p>
@@ -5822,7 +5822,7 @@
           <v:shape id="_x0000_i1032" type="#_x0000_t75" style="width:327pt;height:309.75pt" o:ole="">
             <v:imagedata r:id="rId23" o:title=""/>
           </v:shape>
-          <o:OLEObject Type="Embed" ProgID="Visio.Drawing.11" ShapeID="_x0000_i1032" DrawAspect="Content" ObjectID="_1533048482" r:id="rId24"/>
+          <o:OLEObject Type="Embed" ProgID="Visio.Drawing.11" ShapeID="_x0000_i1032" DrawAspect="Content" ObjectID="_1533048750" r:id="rId24"/>
         </w:object>
       </w:r>
     </w:p>
@@ -6904,11 +6904,6 @@
       </w:r>
     </w:p>
     <w:p>
-      <w:r>
-        <w:t>http://ec2-54-222-170-218.cn-north-1.compute.amazonaws.com.cn:8081/sam_svr/api_1.0_user_createSamPros.do</w:t>
-      </w:r>
-    </w:p>
-    <w:p>
       <w:pPr>
         <w:pStyle w:val="2"/>
         <w:numPr>
@@ -6917,60 +6912,60 @@
         </w:numPr>
       </w:pPr>
       <w:r>
+        <w:t>Seq-Find Passw</w:t>
+      </w:r>
+      <w:r>
+        <w:rPr>
+          <w:rFonts w:hint="eastAsia"/>
+        </w:rPr>
+        <w:t>or</w:t>
+      </w:r>
+      <w:r>
+        <w:t>d</w:t>
+      </w:r>
+    </w:p>
+    <w:p>
+      <w:r>
+        <w:rPr>
+          <w:rFonts w:hint="eastAsia"/>
+        </w:rPr>
+        <w:t xml:space="preserve">Seq-Find Password </w:t>
+      </w:r>
+      <w:r>
+        <w:rPr>
+          <w:rFonts w:hint="eastAsia"/>
+        </w:rPr>
+        <w:t>定义注册用户找回密码过程中</w:t>
+      </w:r>
+      <w:r>
+        <w:rPr>
+          <w:rFonts w:hint="eastAsia"/>
+        </w:rPr>
+        <w:t>APP</w:t>
+      </w:r>
+      <w:r>
+        <w:rPr>
+          <w:rFonts w:hint="eastAsia"/>
+        </w:rPr>
+        <w:t>与</w:t>
+      </w:r>
+      <w:r>
+        <w:rPr>
+          <w:rFonts w:hint="eastAsia"/>
+        </w:rPr>
+        <w:t>Server</w:t>
+      </w:r>
+      <w:r>
+        <w:rPr>
+          <w:rFonts w:hint="eastAsia"/>
+        </w:rPr>
+        <w:t>之间的交互流程已及相关</w:t>
+      </w:r>
+      <w:r>
+        <w:rPr>
+          <w:rFonts w:hint="eastAsia"/>
+        </w:rPr>
         <w:lastRenderedPageBreak/>
-        <w:t>Seq-Find Passw</w:t>
-      </w:r>
-      <w:r>
-        <w:rPr>
-          <w:rFonts w:hint="eastAsia"/>
-        </w:rPr>
-        <w:t>or</w:t>
-      </w:r>
-      <w:r>
-        <w:t>d</w:t>
-      </w:r>
-    </w:p>
-    <w:p>
-      <w:r>
-        <w:rPr>
-          <w:rFonts w:hint="eastAsia"/>
-        </w:rPr>
-        <w:t xml:space="preserve">Seq-Find Password </w:t>
-      </w:r>
-      <w:r>
-        <w:rPr>
-          <w:rFonts w:hint="eastAsia"/>
-        </w:rPr>
-        <w:t>定义注册用户找回密码过程中</w:t>
-      </w:r>
-      <w:r>
-        <w:rPr>
-          <w:rFonts w:hint="eastAsia"/>
-        </w:rPr>
-        <w:t>APP</w:t>
-      </w:r>
-      <w:r>
-        <w:rPr>
-          <w:rFonts w:hint="eastAsia"/>
-        </w:rPr>
-        <w:t>与</w:t>
-      </w:r>
-      <w:r>
-        <w:rPr>
-          <w:rFonts w:hint="eastAsia"/>
-        </w:rPr>
-        <w:t>Server</w:t>
-      </w:r>
-      <w:r>
-        <w:rPr>
-          <w:rFonts w:hint="eastAsia"/>
-        </w:rPr>
-        <w:t>之间的交互流程已及相关</w:t>
-      </w:r>
-      <w:r>
-        <w:rPr>
-          <w:rFonts w:hint="eastAsia"/>
-        </w:rPr>
         <w:t xml:space="preserve">Json </w:t>
       </w:r>
       <w:r>
@@ -7057,7 +7052,7 @@
           <v:shape id="_x0000_i1033" type="#_x0000_t75" style="width:415.5pt;height:334.5pt" o:ole="">
             <v:imagedata r:id="rId27" o:title=""/>
           </v:shape>
-          <o:OLEObject Type="Embed" ProgID="Visio.Drawing.11" ShapeID="_x0000_i1033" DrawAspect="Content" ObjectID="_1533048483" r:id="rId28"/>
+          <o:OLEObject Type="Embed" ProgID="Visio.Drawing.11" ShapeID="_x0000_i1033" DrawAspect="Content" ObjectID="_1533048751" r:id="rId28"/>
         </w:object>
       </w:r>
     </w:p>
@@ -7147,120 +7142,120 @@
         <w:ind w:firstLine="420"/>
       </w:pPr>
       <w:r>
+        <w:t>{</w:t>
+      </w:r>
+    </w:p>
+    <w:p>
+      <w:pPr>
+        <w:ind w:firstLine="420"/>
+      </w:pPr>
+      <w:r>
+        <w:rPr>
+          <w:rFonts w:hint="eastAsia"/>
+        </w:rPr>
+        <w:t xml:space="preserve">  </w:t>
+      </w:r>
+      <w:r>
+        <w:t>"</w:t>
+      </w:r>
+      <w:r>
+        <w:rPr>
+          <w:rFonts w:hint="eastAsia"/>
+        </w:rPr>
+        <w:t>countrycode</w:t>
+      </w:r>
+      <w:r>
+        <w:t>"</w:t>
+      </w:r>
+      <w:r>
+        <w:rPr>
+          <w:rFonts w:hint="eastAsia"/>
+        </w:rPr>
+        <w:t xml:space="preserve"> </w:t>
+      </w:r>
+      <w:r>
+        <w:t>:</w:t>
+      </w:r>
+      <w:r>
+        <w:rPr>
+          <w:rFonts w:hint="eastAsia"/>
+        </w:rPr>
+        <w:t xml:space="preserve"> </w:t>
+      </w:r>
+      <w:r>
+        <w:t>“”</w:t>
+      </w:r>
+    </w:p>
+    <w:p>
+      <w:r>
+        <w:t xml:space="preserve">      "</w:t>
+      </w:r>
+      <w:r>
+        <w:rPr>
+          <w:rFonts w:hint="eastAsia"/>
+        </w:rPr>
+        <w:t>cellphone</w:t>
+      </w:r>
+      <w:r>
+        <w:t>"</w:t>
+      </w:r>
+      <w:r>
+        <w:rPr>
+          <w:rFonts w:hint="eastAsia"/>
+        </w:rPr>
+        <w:tab/>
+      </w:r>
+      <w:r>
+        <w:t>:</w:t>
+      </w:r>
+      <w:r>
+        <w:rPr>
+          <w:rFonts w:hint="eastAsia"/>
+        </w:rPr>
+        <w:t xml:space="preserve"> </w:t>
+      </w:r>
+      <w:r>
+        <w:t>“”</w:t>
+      </w:r>
+    </w:p>
+    <w:p>
+      <w:pPr>
+        <w:ind w:leftChars="200" w:left="420" w:firstLineChars="100" w:firstLine="210"/>
+      </w:pPr>
+      <w:r>
+        <w:t>"</w:t>
+      </w:r>
+      <w:r>
+        <w:rPr>
+          <w:rFonts w:hint="eastAsia"/>
+        </w:rPr>
+        <w:t>deviceid</w:t>
+      </w:r>
+      <w:r>
+        <w:t>"</w:t>
+      </w:r>
+      <w:r>
+        <w:rPr>
+          <w:rFonts w:hint="eastAsia"/>
+        </w:rPr>
+        <w:t xml:space="preserve"> </w:t>
+      </w:r>
+      <w:r>
+        <w:t>:</w:t>
+      </w:r>
+      <w:r>
+        <w:t>””</w:t>
+      </w:r>
+      <w:r>
+        <w:rPr>
+          <w:rFonts w:hint="eastAsia"/>
+        </w:rPr>
+        <w:t xml:space="preserve"> </w:t>
+      </w:r>
+    </w:p>
+    <w:p>
+      <w:r>
         <w:lastRenderedPageBreak/>
-        <w:t>{</w:t>
-      </w:r>
-    </w:p>
-    <w:p>
-      <w:pPr>
-        <w:ind w:firstLine="420"/>
-      </w:pPr>
-      <w:r>
-        <w:rPr>
-          <w:rFonts w:hint="eastAsia"/>
-        </w:rPr>
-        <w:t xml:space="preserve">  </w:t>
-      </w:r>
-      <w:r>
-        <w:t>"</w:t>
-      </w:r>
-      <w:r>
-        <w:rPr>
-          <w:rFonts w:hint="eastAsia"/>
-        </w:rPr>
-        <w:t>countrycode</w:t>
-      </w:r>
-      <w:r>
-        <w:t>"</w:t>
-      </w:r>
-      <w:r>
-        <w:rPr>
-          <w:rFonts w:hint="eastAsia"/>
-        </w:rPr>
-        <w:t xml:space="preserve"> </w:t>
-      </w:r>
-      <w:r>
-        <w:t>:</w:t>
-      </w:r>
-      <w:r>
-        <w:rPr>
-          <w:rFonts w:hint="eastAsia"/>
-        </w:rPr>
-        <w:t xml:space="preserve"> </w:t>
-      </w:r>
-      <w:r>
-        <w:t>“”</w:t>
-      </w:r>
-    </w:p>
-    <w:p>
-      <w:r>
-        <w:t xml:space="preserve">      "</w:t>
-      </w:r>
-      <w:r>
-        <w:rPr>
-          <w:rFonts w:hint="eastAsia"/>
-        </w:rPr>
-        <w:t>cellphone</w:t>
-      </w:r>
-      <w:r>
-        <w:t>"</w:t>
-      </w:r>
-      <w:r>
-        <w:rPr>
-          <w:rFonts w:hint="eastAsia"/>
-        </w:rPr>
-        <w:tab/>
-      </w:r>
-      <w:r>
-        <w:t>:</w:t>
-      </w:r>
-      <w:r>
-        <w:rPr>
-          <w:rFonts w:hint="eastAsia"/>
-        </w:rPr>
-        <w:t xml:space="preserve"> </w:t>
-      </w:r>
-      <w:r>
-        <w:t>“”</w:t>
-      </w:r>
-    </w:p>
-    <w:p>
-      <w:pPr>
-        <w:ind w:leftChars="200" w:left="420" w:firstLineChars="100" w:firstLine="210"/>
-      </w:pPr>
-      <w:r>
-        <w:t>"</w:t>
-      </w:r>
-      <w:r>
-        <w:rPr>
-          <w:rFonts w:hint="eastAsia"/>
-        </w:rPr>
-        <w:t>deviceid</w:t>
-      </w:r>
-      <w:r>
-        <w:t>"</w:t>
-      </w:r>
-      <w:r>
-        <w:rPr>
-          <w:rFonts w:hint="eastAsia"/>
-        </w:rPr>
-        <w:t xml:space="preserve"> </w:t>
-      </w:r>
-      <w:r>
-        <w:t>:</w:t>
-      </w:r>
-      <w:r>
-        <w:t>””</w:t>
-      </w:r>
-      <w:r>
-        <w:rPr>
-          <w:rFonts w:hint="eastAsia"/>
-        </w:rPr>
-        <w:t xml:space="preserve"> </w:t>
-      </w:r>
-    </w:p>
-    <w:p>
-      <w:r>
         <w:t xml:space="preserve">    }</w:t>
       </w:r>
     </w:p>
@@ -7765,93 +7760,93 @@
         <w:rPr>
           <w:rFonts w:hint="eastAsia"/>
         </w:rPr>
+        <w:t>参数不满足返回：</w:t>
+      </w:r>
+      <w:r>
+        <w:rPr>
+          <w:rFonts w:hint="eastAsia"/>
+        </w:rPr>
+        <w:t xml:space="preserve">  {ret: -3}  </w:t>
+      </w:r>
+    </w:p>
+    <w:p>
+      <w:r>
+        <w:rPr>
+          <w:rFonts w:hint="eastAsia"/>
+        </w:rPr>
+        <w:t>内部错误：</w:t>
+      </w:r>
+      <w:r>
+        <w:rPr>
+          <w:rFonts w:hint="eastAsia"/>
+        </w:rPr>
+        <w:t xml:space="preserve">  {ret: -103} </w:t>
+      </w:r>
+    </w:p>
+    <w:p>
+      <w:r>
+        <w:rPr>
+          <w:rFonts w:hint="eastAsia"/>
+        </w:rPr>
+        <w:t>非法</w:t>
+      </w:r>
+      <w:r>
+        <w:rPr>
+          <w:rFonts w:hint="eastAsia"/>
+        </w:rPr>
+        <w:t>email/</w:t>
+      </w:r>
+      <w:r>
+        <w:rPr>
+          <w:rFonts w:hint="eastAsia"/>
+        </w:rPr>
+        <w:t>电话号码</w:t>
+      </w:r>
+      <w:r>
+        <w:rPr>
+          <w:rFonts w:hint="eastAsia"/>
+        </w:rPr>
+        <w:t>: {ret:-202}</w:t>
+      </w:r>
+    </w:p>
+    <w:p>
+      <w:r>
+        <w:rPr>
+          <w:rFonts w:hint="eastAsia"/>
+        </w:rPr>
+        <w:t>此</w:t>
+      </w:r>
+      <w:r>
+        <w:rPr>
+          <w:rFonts w:hint="eastAsia"/>
+        </w:rPr>
+        <w:t>email/</w:t>
+      </w:r>
+      <w:r>
+        <w:rPr>
+          <w:rFonts w:hint="eastAsia"/>
+        </w:rPr>
+        <w:t>电话</w:t>
+      </w:r>
+      <w:r>
+        <w:rPr>
+          <w:rFonts w:hint="eastAsia"/>
+        </w:rPr>
+        <w:t>号码未注册过</w:t>
+      </w:r>
+      <w:r>
+        <w:rPr>
+          <w:rFonts w:hint="eastAsia"/>
+        </w:rPr>
+        <w:t xml:space="preserve"> :{ret : -204}</w:t>
+      </w:r>
+    </w:p>
+    <w:p>
+      <w:r>
+        <w:rPr>
+          <w:rFonts w:hint="eastAsia"/>
+        </w:rPr>
         <w:lastRenderedPageBreak/>
-        <w:t>参数不满足返回：</w:t>
-      </w:r>
-      <w:r>
-        <w:rPr>
-          <w:rFonts w:hint="eastAsia"/>
-        </w:rPr>
-        <w:t xml:space="preserve">  {ret: -3}  </w:t>
-      </w:r>
-    </w:p>
-    <w:p>
-      <w:r>
-        <w:rPr>
-          <w:rFonts w:hint="eastAsia"/>
-        </w:rPr>
-        <w:t>内部错误：</w:t>
-      </w:r>
-      <w:r>
-        <w:rPr>
-          <w:rFonts w:hint="eastAsia"/>
-        </w:rPr>
-        <w:t xml:space="preserve">  {ret: -103} </w:t>
-      </w:r>
-    </w:p>
-    <w:p>
-      <w:r>
-        <w:rPr>
-          <w:rFonts w:hint="eastAsia"/>
-        </w:rPr>
-        <w:t>非法</w:t>
-      </w:r>
-      <w:r>
-        <w:rPr>
-          <w:rFonts w:hint="eastAsia"/>
-        </w:rPr>
-        <w:t>email/</w:t>
-      </w:r>
-      <w:r>
-        <w:rPr>
-          <w:rFonts w:hint="eastAsia"/>
-        </w:rPr>
-        <w:t>电话号码</w:t>
-      </w:r>
-      <w:r>
-        <w:rPr>
-          <w:rFonts w:hint="eastAsia"/>
-        </w:rPr>
-        <w:t>: {ret:-202}</w:t>
-      </w:r>
-    </w:p>
-    <w:p>
-      <w:r>
-        <w:rPr>
-          <w:rFonts w:hint="eastAsia"/>
-        </w:rPr>
-        <w:t>此</w:t>
-      </w:r>
-      <w:r>
-        <w:rPr>
-          <w:rFonts w:hint="eastAsia"/>
-        </w:rPr>
-        <w:t>email/</w:t>
-      </w:r>
-      <w:r>
-        <w:rPr>
-          <w:rFonts w:hint="eastAsia"/>
-        </w:rPr>
-        <w:t>电话</w:t>
-      </w:r>
-      <w:r>
-        <w:rPr>
-          <w:rFonts w:hint="eastAsia"/>
-        </w:rPr>
-        <w:t>号码未注册过</w:t>
-      </w:r>
-      <w:r>
-        <w:rPr>
-          <w:rFonts w:hint="eastAsia"/>
-        </w:rPr>
-        <w:t xml:space="preserve"> :{ret : -204}</w:t>
-      </w:r>
-    </w:p>
-    <w:p>
-      <w:r>
-        <w:rPr>
-          <w:rFonts w:hint="eastAsia"/>
-        </w:rPr>
         <w:t>验证码错误</w:t>
       </w:r>
       <w:r>
@@ -8328,11 +8323,7 @@
     </w:p>
     <w:p>
       <w:r>
-        <w:t>http://ec2-54-223-73-17.cn-north-1.compute.amazonaws.com.cn:8081/sam_svr/api_1.0_user_fi</w:t>
-      </w:r>
-      <w:r>
-        <w:lastRenderedPageBreak/>
-        <w:t>ndpwdUpdate.do</w:t>
+        <w:t>http://ec2-54-223-73-17.cn-north-1.compute.amazonaws.com.cn:8081/sam_svr/api_1.0_user_findpwdUpdate.do</w:t>
       </w:r>
     </w:p>
     <w:p>
@@ -8347,6 +8338,7 @@
         <w:rPr>
           <w:rFonts w:hint="eastAsia"/>
         </w:rPr>
+        <w:lastRenderedPageBreak/>
         <w:t>Seq-Update Password</w:t>
       </w:r>
     </w:p>
@@ -8412,7 +8404,7 @@
           <v:shape id="_x0000_i1034" type="#_x0000_t75" style="width:415.5pt;height:192pt" o:ole="">
             <v:imagedata r:id="rId29" o:title=""/>
           </v:shape>
-          <o:OLEObject Type="Embed" ProgID="Visio.Drawing.11" ShapeID="_x0000_i1034" DrawAspect="Content" ObjectID="_1533048484" r:id="rId30"/>
+          <o:OLEObject Type="Embed" ProgID="Visio.Drawing.11" ShapeID="_x0000_i1034" DrawAspect="Content" ObjectID="_1533048752" r:id="rId30"/>
         </w:object>
       </w:r>
     </w:p>
@@ -8693,41 +8685,41 @@
         <w:rPr>
           <w:rFonts w:hint="eastAsia"/>
         </w:rPr>
+        <w:t xml:space="preserve">token </w:t>
+      </w:r>
+      <w:r>
+        <w:rPr>
+          <w:rFonts w:hint="eastAsia"/>
+        </w:rPr>
+        <w:t>格式不正确：</w:t>
+      </w:r>
+      <w:r>
+        <w:rPr>
+          <w:rFonts w:hint="eastAsia"/>
+        </w:rPr>
+        <w:t xml:space="preserve">  {ret: -4}</w:t>
+      </w:r>
+    </w:p>
+    <w:p>
+      <w:r>
+        <w:rPr>
+          <w:rFonts w:hint="eastAsia"/>
+        </w:rPr>
+        <w:t>内部错误：</w:t>
+      </w:r>
+      <w:r>
+        <w:rPr>
+          <w:rFonts w:hint="eastAsia"/>
+        </w:rPr>
+        <w:t xml:space="preserve">  {ret: -103} </w:t>
+      </w:r>
+    </w:p>
+    <w:p>
+      <w:r>
+        <w:rPr>
+          <w:rFonts w:hint="eastAsia"/>
+        </w:rPr>
         <w:lastRenderedPageBreak/>
-        <w:t xml:space="preserve">token </w:t>
-      </w:r>
-      <w:r>
-        <w:rPr>
-          <w:rFonts w:hint="eastAsia"/>
-        </w:rPr>
-        <w:t>格式不正确：</w:t>
-      </w:r>
-      <w:r>
-        <w:rPr>
-          <w:rFonts w:hint="eastAsia"/>
-        </w:rPr>
-        <w:t xml:space="preserve">  {ret: -4}</w:t>
-      </w:r>
-    </w:p>
-    <w:p>
-      <w:r>
-        <w:rPr>
-          <w:rFonts w:hint="eastAsia"/>
-        </w:rPr>
-        <w:t>内部错误：</w:t>
-      </w:r>
-      <w:r>
-        <w:rPr>
-          <w:rFonts w:hint="eastAsia"/>
-        </w:rPr>
-        <w:t xml:space="preserve">  {ret: -103} </w:t>
-      </w:r>
-    </w:p>
-    <w:p>
-      <w:r>
-        <w:rPr>
-          <w:rFonts w:hint="eastAsia"/>
-        </w:rPr>
         <w:t xml:space="preserve">token </w:t>
       </w:r>
       <w:r>
@@ -8942,7 +8934,7 @@
           <v:shape id="_x0000_i1035" type="#_x0000_t75" style="width:414.75pt;height:306.75pt" o:ole="">
             <v:imagedata r:id="rId31" o:title=""/>
           </v:shape>
-          <o:OLEObject Type="Embed" ProgID="Visio.Drawing.11" ShapeID="_x0000_i1035" DrawAspect="Content" ObjectID="_1533048485" r:id="rId32"/>
+          <o:OLEObject Type="Embed" ProgID="Visio.Drawing.11" ShapeID="_x0000_i1035" DrawAspect="Content" ObjectID="_1533048753" r:id="rId32"/>
         </w:object>
       </w:r>
     </w:p>
@@ -8983,17 +8975,17 @@
     </w:p>
     <w:p>
       <w:r>
+        <w:t xml:space="preserve">        "token":"95189486473904140"</w:t>
+      </w:r>
+    </w:p>
+    <w:p>
+      <w:r>
+        <w:t xml:space="preserve">     },</w:t>
+      </w:r>
+    </w:p>
+    <w:p>
+      <w:r>
         <w:lastRenderedPageBreak/>
-        <w:t xml:space="preserve">        "token":"95189486473904140"</w:t>
-      </w:r>
-    </w:p>
-    <w:p>
-      <w:r>
-        <w:t xml:space="preserve">     },</w:t>
-      </w:r>
-    </w:p>
-    <w:p>
-      <w:r>
         <w:t xml:space="preserve">     "body":</w:t>
       </w:r>
     </w:p>
@@ -9591,98 +9583,98 @@
         <w:rPr>
           <w:rFonts w:hint="eastAsia"/>
         </w:rPr>
+        <w:t xml:space="preserve">        </w:t>
+      </w:r>
+      <w:r>
+        <w:t>“</w:t>
+      </w:r>
+      <w:r>
+        <w:rPr>
+          <w:rFonts w:hint="eastAsia"/>
+        </w:rPr>
+        <w:t>address</w:t>
+      </w:r>
+      <w:r>
+        <w:t>”</w:t>
+      </w:r>
+      <w:r>
+        <w:rPr>
+          <w:rFonts w:hint="eastAsia"/>
+        </w:rPr>
+        <w:t xml:space="preserve">: </w:t>
+      </w:r>
+      <w:r>
+        <w:rPr>
+          <w:rFonts w:hint="eastAsia"/>
+        </w:rPr>
+        <w:t>address</w:t>
+      </w:r>
+      <w:r>
+        <w:rPr>
+          <w:rFonts w:hint="eastAsia"/>
+        </w:rPr>
+        <w:t xml:space="preserve"> //if no address,</w:t>
+      </w:r>
+      <w:r>
+        <w:rPr>
+          <w:rFonts w:hint="eastAsia"/>
+        </w:rPr>
+        <w:t xml:space="preserve"> </w:t>
+      </w:r>
+      <w:r>
+        <w:rPr>
+          <w:rFonts w:hint="eastAsia"/>
+        </w:rPr>
+        <w:t xml:space="preserve">please assign </w:t>
+      </w:r>
+      <w:r>
+        <w:t>“”</w:t>
+      </w:r>
+    </w:p>
+    <w:p>
+      <w:pPr>
+        <w:ind w:left="420" w:firstLine="420"/>
+      </w:pPr>
+      <w:r>
+        <w:t>“</w:t>
+      </w:r>
+      <w:r>
+        <w:rPr>
+          <w:rFonts w:hint="eastAsia"/>
+        </w:rPr>
+        <w:t>user</w:t>
+      </w:r>
+      <w:r>
+        <w:t>”</w:t>
+      </w:r>
+      <w:r>
+        <w:rPr>
+          <w:rFonts w:hint="eastAsia"/>
+        </w:rPr>
+        <w:t>:</w:t>
+      </w:r>
+      <w:r>
+        <w:rPr>
+          <w:rFonts w:hint="eastAsia"/>
+        </w:rPr>
+        <w:t xml:space="preserve"> </w:t>
+      </w:r>
+      <w:r>
+        <w:rPr>
+          <w:rFonts w:hint="eastAsia"/>
+        </w:rPr>
+        <w:t>{</w:t>
+      </w:r>
+    </w:p>
+    <w:p>
+      <w:pPr>
+        <w:ind w:left="420" w:firstLine="420"/>
+      </w:pPr>
+      <w:r>
+        <w:rPr>
+          <w:rFonts w:hint="eastAsia"/>
+        </w:rPr>
         <w:lastRenderedPageBreak/>
-        <w:t xml:space="preserve">        </w:t>
-      </w:r>
-      <w:r>
-        <w:t>“</w:t>
-      </w:r>
-      <w:r>
-        <w:rPr>
-          <w:rFonts w:hint="eastAsia"/>
-        </w:rPr>
-        <w:t>address</w:t>
-      </w:r>
-      <w:r>
-        <w:t>”</w:t>
-      </w:r>
-      <w:r>
-        <w:rPr>
-          <w:rFonts w:hint="eastAsia"/>
-        </w:rPr>
-        <w:t xml:space="preserve">: </w:t>
-      </w:r>
-      <w:r>
-        <w:rPr>
-          <w:rFonts w:hint="eastAsia"/>
-        </w:rPr>
-        <w:t>address</w:t>
-      </w:r>
-      <w:r>
-        <w:rPr>
-          <w:rFonts w:hint="eastAsia"/>
-        </w:rPr>
-        <w:t xml:space="preserve"> //if no address,</w:t>
-      </w:r>
-      <w:r>
-        <w:rPr>
-          <w:rFonts w:hint="eastAsia"/>
-        </w:rPr>
-        <w:t xml:space="preserve"> </w:t>
-      </w:r>
-      <w:r>
-        <w:rPr>
-          <w:rFonts w:hint="eastAsia"/>
-        </w:rPr>
-        <w:t xml:space="preserve">please assign </w:t>
-      </w:r>
-      <w:r>
-        <w:t>“”</w:t>
-      </w:r>
-    </w:p>
-    <w:p>
-      <w:pPr>
-        <w:ind w:left="420" w:firstLine="420"/>
-      </w:pPr>
-      <w:r>
-        <w:t>“</w:t>
-      </w:r>
-      <w:r>
-        <w:rPr>
-          <w:rFonts w:hint="eastAsia"/>
-        </w:rPr>
-        <w:t>user</w:t>
-      </w:r>
-      <w:r>
-        <w:t>”</w:t>
-      </w:r>
-      <w:r>
-        <w:rPr>
-          <w:rFonts w:hint="eastAsia"/>
-        </w:rPr>
-        <w:t>:</w:t>
-      </w:r>
-      <w:r>
-        <w:rPr>
-          <w:rFonts w:hint="eastAsia"/>
-        </w:rPr>
-        <w:t xml:space="preserve"> </w:t>
-      </w:r>
-      <w:r>
-        <w:rPr>
-          <w:rFonts w:hint="eastAsia"/>
-        </w:rPr>
-        <w:t>{</w:t>
-      </w:r>
-    </w:p>
-    <w:p>
-      <w:pPr>
-        <w:ind w:left="420" w:firstLine="420"/>
-      </w:pPr>
-      <w:r>
-        <w:rPr>
-          <w:rFonts w:hint="eastAsia"/>
-        </w:rPr>
         <w:tab/>
       </w:r>
       <w:r>
@@ -10428,7 +10420,7 @@
           <v:shape id="_x0000_i1036" type="#_x0000_t75" style="width:414.75pt;height:200.25pt" o:ole="">
             <v:imagedata r:id="rId35" o:title=""/>
           </v:shape>
-          <o:OLEObject Type="Embed" ProgID="Visio.Drawing.11" ShapeID="_x0000_i1036" DrawAspect="Content" ObjectID="_1533048486" r:id="rId36"/>
+          <o:OLEObject Type="Embed" ProgID="Visio.Drawing.11" ShapeID="_x0000_i1036" DrawAspect="Content" ObjectID="_1533048754" r:id="rId36"/>
         </w:object>
       </w:r>
     </w:p>
@@ -10856,7 +10848,7 @@
           <v:shape id="_x0000_i1037" type="#_x0000_t75" style="width:327pt;height:237pt" o:ole="">
             <v:imagedata r:id="rId37" o:title=""/>
           </v:shape>
-          <o:OLEObject Type="Embed" ProgID="Visio.Drawing.11" ShapeID="_x0000_i1037" DrawAspect="Content" ObjectID="_1533048487" r:id="rId38"/>
+          <o:OLEObject Type="Embed" ProgID="Visio.Drawing.11" ShapeID="_x0000_i1037" DrawAspect="Content" ObjectID="_1533048755" r:id="rId38"/>
         </w:object>
       </w:r>
     </w:p>
@@ -11333,7 +11325,7 @@
           <v:shape id="_x0000_i1038" type="#_x0000_t75" style="width:327pt;height:237pt" o:ole="">
             <v:imagedata r:id="rId39" o:title=""/>
           </v:shape>
-          <o:OLEObject Type="Embed" ProgID="Visio.Drawing.11" ShapeID="_x0000_i1038" DrawAspect="Content" ObjectID="_1533048488" r:id="rId40"/>
+          <o:OLEObject Type="Embed" ProgID="Visio.Drawing.11" ShapeID="_x0000_i1038" DrawAspect="Content" ObjectID="_1533048756" r:id="rId40"/>
         </w:object>
       </w:r>
     </w:p>
@@ -11843,7 +11835,7 @@
           <v:shape id="_x0000_i1039" type="#_x0000_t75" style="width:327pt;height:237pt" o:ole="">
             <v:imagedata r:id="rId41" o:title=""/>
           </v:shape>
-          <o:OLEObject Type="Embed" ProgID="Visio.Drawing.11" ShapeID="_x0000_i1039" DrawAspect="Content" ObjectID="_1533048489" r:id="rId42"/>
+          <o:OLEObject Type="Embed" ProgID="Visio.Drawing.11" ShapeID="_x0000_i1039" DrawAspect="Content" ObjectID="_1533048757" r:id="rId42"/>
         </w:object>
       </w:r>
     </w:p>
@@ -12501,7 +12493,7 @@
           <v:shape id="_x0000_i1040" type="#_x0000_t75" style="width:327.75pt;height:270.75pt" o:ole="">
             <v:imagedata r:id="rId43" o:title=""/>
           </v:shape>
-          <o:OLEObject Type="Embed" ProgID="Visio.Drawing.11" ShapeID="_x0000_i1040" DrawAspect="Content" ObjectID="_1533048490" r:id="rId44"/>
+          <o:OLEObject Type="Embed" ProgID="Visio.Drawing.11" ShapeID="_x0000_i1040" DrawAspect="Content" ObjectID="_1533048758" r:id="rId44"/>
         </w:object>
       </w:r>
     </w:p>
@@ -15843,7 +15835,7 @@
           <v:shape id="_x0000_i1041" type="#_x0000_t75" style="width:327.75pt;height:261pt" o:ole="">
             <v:imagedata r:id="rId51" o:title=""/>
           </v:shape>
-          <o:OLEObject Type="Embed" ProgID="Visio.Drawing.11" ShapeID="_x0000_i1041" DrawAspect="Content" ObjectID="_1533048491" r:id="rId52"/>
+          <o:OLEObject Type="Embed" ProgID="Visio.Drawing.11" ShapeID="_x0000_i1041" DrawAspect="Content" ObjectID="_1533048759" r:id="rId52"/>
         </w:object>
       </w:r>
     </w:p>
@@ -16287,7 +16279,7 @@
           <v:shape id="_x0000_i1042" type="#_x0000_t75" style="width:327.75pt;height:321pt" o:ole="">
             <v:imagedata r:id="rId53" o:title=""/>
           </v:shape>
-          <o:OLEObject Type="Embed" ProgID="Visio.Drawing.11" ShapeID="_x0000_i1042" DrawAspect="Content" ObjectID="_1533048492" r:id="rId54"/>
+          <o:OLEObject Type="Embed" ProgID="Visio.Drawing.11" ShapeID="_x0000_i1042" DrawAspect="Content" ObjectID="_1533048760" r:id="rId54"/>
         </w:object>
       </w:r>
     </w:p>
@@ -17249,7 +17241,7 @@
           <v:shape id="_x0000_i1043" type="#_x0000_t75" style="width:414.75pt;height:387.75pt" o:ole="">
             <v:imagedata r:id="rId55" o:title=""/>
           </v:shape>
-          <o:OLEObject Type="Embed" ProgID="Visio.Drawing.11" ShapeID="_x0000_i1043" DrawAspect="Content" ObjectID="_1533048493" r:id="rId56"/>
+          <o:OLEObject Type="Embed" ProgID="Visio.Drawing.11" ShapeID="_x0000_i1043" DrawAspect="Content" ObjectID="_1533048761" r:id="rId56"/>
         </w:object>
       </w:r>
     </w:p>
@@ -17714,7 +17706,7 @@
           <v:shape id="_x0000_i1044" type="#_x0000_t75" style="width:307.5pt;height:285pt" o:ole="">
             <v:imagedata r:id="rId59" o:title=""/>
           </v:shape>
-          <o:OLEObject Type="Embed" ProgID="Visio.Drawing.11" ShapeID="_x0000_i1044" DrawAspect="Content" ObjectID="_1533048494" r:id="rId60"/>
+          <o:OLEObject Type="Embed" ProgID="Visio.Drawing.11" ShapeID="_x0000_i1044" DrawAspect="Content" ObjectID="_1533048762" r:id="rId60"/>
         </w:object>
       </w:r>
     </w:p>
@@ -19344,7 +19336,7 @@
           <v:shape id="_x0000_i1045" type="#_x0000_t75" style="width:327.75pt;height:309pt" o:ole="">
             <v:imagedata r:id="rId63" o:title=""/>
           </v:shape>
-          <o:OLEObject Type="Embed" ProgID="Visio.Drawing.11" ShapeID="_x0000_i1045" DrawAspect="Content" ObjectID="_1533048495" r:id="rId64"/>
+          <o:OLEObject Type="Embed" ProgID="Visio.Drawing.11" ShapeID="_x0000_i1045" DrawAspect="Content" ObjectID="_1533048763" r:id="rId64"/>
         </w:object>
       </w:r>
     </w:p>
@@ -20005,7 +19997,7 @@
           <v:shape id="_x0000_i1046" type="#_x0000_t75" style="width:327.75pt;height:363.75pt" o:ole="">
             <v:imagedata r:id="rId67" o:title=""/>
           </v:shape>
-          <o:OLEObject Type="Embed" ProgID="Visio.Drawing.11" ShapeID="_x0000_i1046" DrawAspect="Content" ObjectID="_1533048496" r:id="rId68"/>
+          <o:OLEObject Type="Embed" ProgID="Visio.Drawing.11" ShapeID="_x0000_i1046" DrawAspect="Content" ObjectID="_1533048764" r:id="rId68"/>
         </w:object>
       </w:r>
     </w:p>
@@ -21000,7 +20992,7 @@
           <v:shape id="_x0000_i1047" type="#_x0000_t75" style="width:414.75pt;height:4in" o:ole="">
             <v:imagedata r:id="rId71" o:title=""/>
           </v:shape>
-          <o:OLEObject Type="Embed" ProgID="Visio.Drawing.11" ShapeID="_x0000_i1047" DrawAspect="Content" ObjectID="_1533048497" r:id="rId72"/>
+          <o:OLEObject Type="Embed" ProgID="Visio.Drawing.11" ShapeID="_x0000_i1047" DrawAspect="Content" ObjectID="_1533048765" r:id="rId72"/>
         </w:object>
       </w:r>
     </w:p>
@@ -21709,7 +21701,7 @@
           <v:shape id="_x0000_i1048" type="#_x0000_t75" style="width:327pt;height:247.5pt" o:ole="">
             <v:imagedata r:id="rId73" o:title=""/>
           </v:shape>
-          <o:OLEObject Type="Embed" ProgID="Visio.Drawing.11" ShapeID="_x0000_i1048" DrawAspect="Content" ObjectID="_1533048498" r:id="rId74"/>
+          <o:OLEObject Type="Embed" ProgID="Visio.Drawing.11" ShapeID="_x0000_i1048" DrawAspect="Content" ObjectID="_1533048766" r:id="rId74"/>
         </w:object>
       </w:r>
     </w:p>
@@ -25738,7 +25730,7 @@
 </file>
 
 <file path=customXml/itemProps1.xml><?xml version="1.0" encoding="utf-8"?>
-<ds:datastoreItem xmlns:ds="http://schemas.openxmlformats.org/officeDocument/2006/customXml" ds:itemID="{7F5AD66D-86C3-40C8-B9B9-91A008109B35}">
+<ds:datastoreItem xmlns:ds="http://schemas.openxmlformats.org/officeDocument/2006/customXml" ds:itemID="{3A5BC0B3-6C31-408D-9152-7B70106B1BA8}">
   <ds:schemaRefs>
     <ds:schemaRef ds:uri="http://schemas.openxmlformats.org/officeDocument/2006/bibliography"/>
   </ds:schemaRefs>

</xml_diff>

<commit_message>
修改测试环境url， 去掉sam_svr:8081 query public和 query user 增加count字段做分页
</commit_message>
<xml_diff>
--- a/SamChat API Design.docx
+++ b/SamChat API Design.docx
@@ -1,6 +1,6 @@
 
 <file path=word/document.xml><?xml version="1.0" encoding="utf-8"?>
-<w:document xmlns:wpc="http://schemas.microsoft.com/office/word/2010/wordprocessingCanvas" xmlns:cx="http://schemas.microsoft.com/office/drawing/2014/chartex" xmlns:cx1="http://schemas.microsoft.com/office/drawing/2015/9/8/chartex" xmlns:cx2="http://schemas.microsoft.com/office/drawing/2015/10/21/chartex" xmlns:mc="http://schemas.openxmlformats.org/markup-compatibility/2006" xmlns:o="urn:schemas-microsoft-com:office:office" xmlns:r="http://schemas.openxmlformats.org/officeDocument/2006/relationships" xmlns:m="http://schemas.openxmlformats.org/officeDocument/2006/math" xmlns:v="urn:schemas-microsoft-com:vml" xmlns:wp14="http://schemas.microsoft.com/office/word/2010/wordprocessingDrawing" xmlns:wp="http://schemas.openxmlformats.org/drawingml/2006/wordprocessingDrawing" xmlns:w10="urn:schemas-microsoft-com:office:word" xmlns:w="http://schemas.openxmlformats.org/wordprocessingml/2006/main" xmlns:w14="http://schemas.microsoft.com/office/word/2010/wordml" xmlns:w15="http://schemas.microsoft.com/office/word/2012/wordml" xmlns:w16se="http://schemas.microsoft.com/office/word/2015/wordml/symex" xmlns:wpg="http://schemas.microsoft.com/office/word/2010/wordprocessingGroup" xmlns:wpi="http://schemas.microsoft.com/office/word/2010/wordprocessingInk" xmlns:wne="http://schemas.microsoft.com/office/word/2006/wordml" xmlns:wps="http://schemas.microsoft.com/office/word/2010/wordprocessingShape" mc:Ignorable="w14 w15 w16se wp14">
+<w:document xmlns:wpc="http://schemas.microsoft.com/office/word/2010/wordprocessingCanvas" xmlns:cx="http://schemas.microsoft.com/office/drawing/2014/chartex" xmlns:cx1="http://schemas.microsoft.com/office/drawing/2015/9/8/chartex" xmlns:cx2="http://schemas.microsoft.com/office/drawing/2015/10/21/chartex" xmlns:cx3="http://schemas.microsoft.com/office/drawing/2016/5/9/chartex" xmlns:cx4="http://schemas.microsoft.com/office/drawing/2016/5/10/chartex" xmlns:cx5="http://schemas.microsoft.com/office/drawing/2016/5/11/chartex" xmlns:mc="http://schemas.openxmlformats.org/markup-compatibility/2006" xmlns:o="urn:schemas-microsoft-com:office:office" xmlns:r="http://schemas.openxmlformats.org/officeDocument/2006/relationships" xmlns:m="http://schemas.openxmlformats.org/officeDocument/2006/math" xmlns:v="urn:schemas-microsoft-com:vml" xmlns:wp14="http://schemas.microsoft.com/office/word/2010/wordprocessingDrawing" xmlns:wp="http://schemas.openxmlformats.org/drawingml/2006/wordprocessingDrawing" xmlns:w10="urn:schemas-microsoft-com:office:word" xmlns:w="http://schemas.openxmlformats.org/wordprocessingml/2006/main" xmlns:w14="http://schemas.microsoft.com/office/word/2010/wordml" xmlns:w15="http://schemas.microsoft.com/office/word/2012/wordml" xmlns:w16se="http://schemas.microsoft.com/office/word/2015/wordml/symex" xmlns:wpg="http://schemas.microsoft.com/office/word/2010/wordprocessingGroup" xmlns:wpi="http://schemas.microsoft.com/office/word/2010/wordprocessingInk" xmlns:wne="http://schemas.microsoft.com/office/word/2006/wordml" xmlns:wps="http://schemas.microsoft.com/office/word/2010/wordprocessingShape" mc:Ignorable="w14 w15 w16se wp14">
   <w:body>
     <w:p>
       <w:pPr>
@@ -1573,8 +1573,16 @@
         <w:rPr>
           <w:rFonts w:hint="eastAsia"/>
         </w:rPr>
-        <w:t>Seq-Create Sam-pros Account</w:t>
-      </w:r>
+        <w:t>Seq-</w:t>
+      </w:r>
+      <w:bookmarkStart w:id="0" w:name="OLE_LINK7"/>
+      <w:r>
+        <w:rPr>
+          <w:rFonts w:hint="eastAsia"/>
+        </w:rPr>
+        <w:t>Create Sam-pros Account</w:t>
+      </w:r>
+      <w:bookmarkEnd w:id="0"/>
     </w:p>
     <w:p>
       <w:pPr>
@@ -1978,10 +1986,10 @@
     <w:p>
       <w:r>
         <w:object w:dxaOrig="11176" w:dyaOrig="14196" w14:anchorId="28BA114B">
-          <v:shape id="_x0000_i1026" type="#_x0000_t75" style="width:415.5pt;height:527.25pt" o:ole="">
+          <v:shape id="_x0000_i1026" type="#_x0000_t75" style="width:415.7pt;height:527.15pt" o:ole="">
             <v:imagedata r:id="rId9" o:title=""/>
           </v:shape>
-          <o:OLEObject Type="Embed" ProgID="Visio.Drawing.11" ShapeID="_x0000_i1026" DrawAspect="Content" ObjectID="_1537721169" r:id="rId10"/>
+          <o:OLEObject Type="Embed" ProgID="Visio.Drawing.11" ShapeID="_x0000_i1026" DrawAspect="Content" ObjectID="_1539343325" r:id="rId10"/>
         </w:object>
       </w:r>
     </w:p>
@@ -2377,7 +2385,7 @@
         <w:t>http://service-test.samchat.com</w:t>
       </w:r>
       <w:r>
-        <w:t>:8081/sam_svr/api_1.0_user_registerCodeRequest.do</w:t>
+        <w:t>/api_1.0_user_registerCodeRequest.do</w:t>
       </w:r>
     </w:p>
     <w:p>
@@ -2803,7 +2811,7 @@
         <w:t>http://service-test.samchat.com</w:t>
       </w:r>
       <w:r>
-        <w:t>:8081/sam_svr/api_1.0_user_signupCodeVerify.do</w:t>
+        <w:t>/api_1.0_user_signupCodeVerify.do</w:t>
       </w:r>
     </w:p>
     <w:p>
@@ -3549,7 +3557,7 @@
         <w:t>http://service-test.samchat.com</w:t>
       </w:r>
       <w:r>
-        <w:t>:8081/sam_svr/api_1.0_user_register.do</w:t>
+        <w:t>/api_1.0_user_register.do</w:t>
       </w:r>
     </w:p>
     <w:p>
@@ -3681,10 +3689,10 @@
     <w:p>
       <w:r>
         <w:object w:dxaOrig="10578" w:dyaOrig="9945" w14:anchorId="05363853">
-          <v:shape id="_x0000_i1027" type="#_x0000_t75" style="width:415.5pt;height:390pt" o:ole="">
+          <v:shape id="_x0000_i1027" type="#_x0000_t75" style="width:415.7pt;height:390.05pt" o:ole="">
             <v:imagedata r:id="rId11" o:title=""/>
           </v:shape>
-          <o:OLEObject Type="Embed" ProgID="Visio.Drawing.11" ShapeID="_x0000_i1027" DrawAspect="Content" ObjectID="_1537721170" r:id="rId12"/>
+          <o:OLEObject Type="Embed" ProgID="Visio.Drawing.11" ShapeID="_x0000_i1027" DrawAspect="Content" ObjectID="_1539343326" r:id="rId12"/>
         </w:object>
       </w:r>
       <w:r>
@@ -4866,7 +4874,7 @@
         <w:t>http://service-test.samchat.com</w:t>
       </w:r>
       <w:r>
-        <w:t>:8081/sam_svr/api_1.0_user_login.do</w:t>
+        <w:t>/api_1.0_user_login.do</w:t>
       </w:r>
     </w:p>
     <w:p>
@@ -5132,10 +5140,10 @@
       </w:pPr>
       <w:r>
         <w:object w:dxaOrig="11176" w:dyaOrig="4602" w14:anchorId="0C1B85F9">
-          <v:shape id="_x0000_i1028" type="#_x0000_t75" style="width:415.5pt;height:170.25pt" o:ole="">
+          <v:shape id="_x0000_i1028" type="#_x0000_t75" style="width:415.7pt;height:170.3pt" o:ole="">
             <v:imagedata r:id="rId15" o:title=""/>
           </v:shape>
-          <o:OLEObject Type="Embed" ProgID="Visio.Drawing.11" ShapeID="_x0000_i1028" DrawAspect="Content" ObjectID="_1537721171" r:id="rId16"/>
+          <o:OLEObject Type="Embed" ProgID="Visio.Drawing.11" ShapeID="_x0000_i1028" DrawAspect="Content" ObjectID="_1539343327" r:id="rId16"/>
         </w:object>
       </w:r>
       <w:r>
@@ -5154,10 +5162,10 @@
     <w:p>
       <w:r>
         <w:object w:dxaOrig="11640" w:dyaOrig="7265" w14:anchorId="16EF4F51">
-          <v:shape id="_x0000_i1029" type="#_x0000_t75" style="width:414.75pt;height:259.5pt" o:ole="">
+          <v:shape id="_x0000_i1029" type="#_x0000_t75" style="width:415.1pt;height:259.2pt" o:ole="">
             <v:imagedata r:id="rId17" o:title=""/>
           </v:shape>
-          <o:OLEObject Type="Embed" ProgID="Visio.Drawing.11" ShapeID="_x0000_i1029" DrawAspect="Content" ObjectID="_1537721172" r:id="rId18"/>
+          <o:OLEObject Type="Embed" ProgID="Visio.Drawing.11" ShapeID="_x0000_i1029" DrawAspect="Content" ObjectID="_1539343328" r:id="rId18"/>
         </w:object>
       </w:r>
     </w:p>
@@ -5273,10 +5281,10 @@
     <w:p>
       <w:r>
         <w:object w:dxaOrig="6559" w:dyaOrig="4944" w14:anchorId="75C29031">
-          <v:shape id="_x0000_i1030" type="#_x0000_t75" style="width:327.75pt;height:247.5pt" o:ole="">
+          <v:shape id="_x0000_i1030" type="#_x0000_t75" style="width:327.45pt;height:247.3pt" o:ole="">
             <v:imagedata r:id="rId19" o:title=""/>
           </v:shape>
-          <o:OLEObject Type="Embed" ProgID="Visio.Drawing.11" ShapeID="_x0000_i1030" DrawAspect="Content" ObjectID="_1537721173" r:id="rId20"/>
+          <o:OLEObject Type="Embed" ProgID="Visio.Drawing.11" ShapeID="_x0000_i1030" DrawAspect="Content" ObjectID="_1539343329" r:id="rId20"/>
         </w:object>
       </w:r>
     </w:p>
@@ -5577,7 +5585,7 @@
         <w:t>http://service-test.samchat.com</w:t>
       </w:r>
       <w:r>
-        <w:t>:8081/sam_svr/api_1.0_profile_appkeyGet.do</w:t>
+        <w:t>/api_1.0_profile_appkeyGet.do</w:t>
       </w:r>
     </w:p>
     <w:p>
@@ -5669,10 +5677,10 @@
     <w:p>
       <w:r>
         <w:object w:dxaOrig="10578" w:dyaOrig="7733" w14:anchorId="4422A9BA">
-          <v:shape id="_x0000_i1031" type="#_x0000_t75" style="width:415.5pt;height:304.5pt" o:ole="">
+          <v:shape id="_x0000_i1031" type="#_x0000_t75" style="width:415.7pt;height:304.9pt" o:ole="">
             <v:imagedata r:id="rId21" o:title=""/>
           </v:shape>
-          <o:OLEObject Type="Embed" ProgID="Visio.Drawing.11" ShapeID="_x0000_i1031" DrawAspect="Content" ObjectID="_1537721174" r:id="rId22"/>
+          <o:OLEObject Type="Embed" ProgID="Visio.Drawing.11" ShapeID="_x0000_i1031" DrawAspect="Content" ObjectID="_1539343330" r:id="rId22"/>
         </w:object>
       </w:r>
     </w:p>
@@ -5856,7 +5864,7 @@
         <w:t>http://service-test.samchat.com</w:t>
       </w:r>
       <w:r>
-        <w:t>:8081/sam_svr/api_1.0_user_logout.do</w:t>
+        <w:t>/api_1.0_user_logout.do</w:t>
       </w:r>
     </w:p>
     <w:p>
@@ -5942,10 +5950,10 @@
     <w:p>
       <w:r>
         <w:object w:dxaOrig="6559" w:dyaOrig="6182" w14:anchorId="00D61D37">
-          <v:shape id="_x0000_i1032" type="#_x0000_t75" style="width:327pt;height:309.75pt" o:ole="">
+          <v:shape id="_x0000_i1032" type="#_x0000_t75" style="width:326.8pt;height:309.9pt" o:ole="">
             <v:imagedata r:id="rId23" o:title=""/>
           </v:shape>
-          <o:OLEObject Type="Embed" ProgID="Visio.Drawing.11" ShapeID="_x0000_i1032" DrawAspect="Content" ObjectID="_1537721175" r:id="rId24"/>
+          <o:OLEObject Type="Embed" ProgID="Visio.Drawing.11" ShapeID="_x0000_i1032" DrawAspect="Content" ObjectID="_1539343331" r:id="rId24"/>
         </w:object>
       </w:r>
     </w:p>
@@ -7172,10 +7180,10 @@
     <w:p>
       <w:r>
         <w:object w:dxaOrig="10578" w:dyaOrig="8505" w14:anchorId="312B75E3">
-          <v:shape id="_x0000_i1033" type="#_x0000_t75" style="width:415.5pt;height:334.5pt" o:ole="">
+          <v:shape id="_x0000_i1033" type="#_x0000_t75" style="width:415.7pt;height:334.95pt" o:ole="">
             <v:imagedata r:id="rId27" o:title=""/>
           </v:shape>
-          <o:OLEObject Type="Embed" ProgID="Visio.Drawing.11" ShapeID="_x0000_i1033" DrawAspect="Content" ObjectID="_1537721176" r:id="rId28"/>
+          <o:OLEObject Type="Embed" ProgID="Visio.Drawing.11" ShapeID="_x0000_i1033" DrawAspect="Content" ObjectID="_1539343332" r:id="rId28"/>
         </w:object>
       </w:r>
     </w:p>
@@ -7564,7 +7572,7 @@
         <w:t>http://service-test.samchat.com</w:t>
       </w:r>
       <w:r>
-        <w:t>:8081/sam_svr/api_1.0_user_findpwdCodeRequest.do</w:t>
+        <w:t>/api_1.0_user_findpwdCodeRequest.do</w:t>
       </w:r>
     </w:p>
     <w:p>
@@ -8016,7 +8024,7 @@
         <w:t>http://service-test.samchat.com</w:t>
       </w:r>
       <w:r>
-        <w:t>:8081/sam_svr/api_1.0_user_findpwdCodeVerify.do</w:t>
+        <w:t>/api_1.0_user_findpwdCodeVerify.do</w:t>
       </w:r>
     </w:p>
     <w:p>
@@ -8455,7 +8463,7 @@
         <w:t>http://service-test.samchat.com</w:t>
       </w:r>
       <w:r>
-        <w:t>:8081/sam_svr/api_1.0_user_findpwdUpdate.do</w:t>
+        <w:t>/api_1.0_user_findpwdUpdate.do</w:t>
       </w:r>
     </w:p>
     <w:p>
@@ -8533,10 +8541,10 @@
     <w:p>
       <w:r>
         <w:object w:dxaOrig="10578" w:dyaOrig="4893" w14:anchorId="6B565410">
-          <v:shape id="_x0000_i1034" type="#_x0000_t75" style="width:415.5pt;height:192pt" o:ole="">
+          <v:shape id="_x0000_i1034" type="#_x0000_t75" style="width:415.7pt;height:192.2pt" o:ole="">
             <v:imagedata r:id="rId29" o:title=""/>
           </v:shape>
-          <o:OLEObject Type="Embed" ProgID="Visio.Drawing.11" ShapeID="_x0000_i1034" DrawAspect="Content" ObjectID="_1537721177" r:id="rId30"/>
+          <o:OLEObject Type="Embed" ProgID="Visio.Drawing.11" ShapeID="_x0000_i1034" DrawAspect="Content" ObjectID="_1539343333" r:id="rId30"/>
         </w:object>
       </w:r>
     </w:p>
@@ -8912,7 +8920,7 @@
         <w:t>http://service-test.samchat.com</w:t>
       </w:r>
       <w:r>
-        <w:t>:8081/sam_svr/api_1.0_user_pwdUpdate.do</w:t>
+        <w:t>/api_1.0_user_pwdUpdate.do</w:t>
       </w:r>
     </w:p>
     <w:p>
@@ -9076,10 +9084,10 @@
     <w:p>
       <w:r>
         <w:object w:dxaOrig="14238" w:dyaOrig="10503" w14:anchorId="69E3E3E8">
-          <v:shape id="_x0000_i1035" type="#_x0000_t75" style="width:414.75pt;height:306.75pt" o:ole="">
+          <v:shape id="_x0000_i1035" type="#_x0000_t75" style="width:415.1pt;height:306.8pt" o:ole="">
             <v:imagedata r:id="rId31" o:title=""/>
           </v:shape>
-          <o:OLEObject Type="Embed" ProgID="Visio.Drawing.11" ShapeID="_x0000_i1035" DrawAspect="Content" ObjectID="_1537721178" r:id="rId32"/>
+          <o:OLEObject Type="Embed" ProgID="Visio.Drawing.11" ShapeID="_x0000_i1035" DrawAspect="Content" ObjectID="_1539343334" r:id="rId32"/>
         </w:object>
       </w:r>
     </w:p>
@@ -9099,7 +9107,7 @@
       </w:r>
     </w:p>
     <w:p>
-      <w:bookmarkStart w:id="0" w:name="OLE_LINK6"/>
+      <w:bookmarkStart w:id="1" w:name="OLE_LINK6"/>
       <w:r>
         <w:t>{</w:t>
       </w:r>
@@ -9498,7 +9506,7 @@
         <w:t>}</w:t>
       </w:r>
     </w:p>
-    <w:bookmarkEnd w:id="0"/>
+    <w:bookmarkEnd w:id="1"/>
     <w:p>
       <w:r>
         <w:rPr>
@@ -9709,7 +9717,7 @@
         <w:t>http://service-test.samchat.com</w:t>
       </w:r>
       <w:r>
-        <w:t>:8081/sam_svr/</w:t>
+        <w:t>/</w:t>
       </w:r>
       <w:r>
         <w:t>api_1.0_question_question.do</w:t>
@@ -10194,10 +10202,10 @@
     <w:p>
       <w:r>
         <w:object w:dxaOrig="10397" w:dyaOrig="5028" w14:anchorId="66AB27B3">
-          <v:shape id="_x0000_i1036" type="#_x0000_t75" style="width:414.75pt;height:200.25pt" o:ole="">
+          <v:shape id="_x0000_i1036" type="#_x0000_t75" style="width:415.1pt;height:200.35pt" o:ole="">
             <v:imagedata r:id="rId33" o:title=""/>
           </v:shape>
-          <o:OLEObject Type="Embed" ProgID="Visio.Drawing.11" ShapeID="_x0000_i1036" DrawAspect="Content" ObjectID="_1537721179" r:id="rId34"/>
+          <o:OLEObject Type="Embed" ProgID="Visio.Drawing.11" ShapeID="_x0000_i1036" DrawAspect="Content" ObjectID="_1539343335" r:id="rId34"/>
         </w:object>
       </w:r>
     </w:p>
@@ -10545,7 +10553,10 @@
     </w:p>
     <w:p>
       <w:r>
-        <w:t>http://service-test.samchat.com:8081/sam_svr/api_1.0_profile_getPlacesInfoRequest.do</w:t>
+        <w:t>http://service-test.samchat.com</w:t>
+      </w:r>
+      <w:r>
+        <w:t>/api_1.0_profile_getPlacesInfoRequest.do</w:t>
       </w:r>
     </w:p>
     <w:p>
@@ -10638,10 +10649,10 @@
     <w:p>
       <w:r>
         <w:object w:dxaOrig="6559" w:dyaOrig="4747" w14:anchorId="4F1EF7DC">
-          <v:shape id="_x0000_i1037" type="#_x0000_t75" style="width:327pt;height:237pt" o:ole="">
+          <v:shape id="_x0000_i1037" type="#_x0000_t75" style="width:326.8pt;height:237.3pt" o:ole="">
             <v:imagedata r:id="rId35" o:title=""/>
           </v:shape>
-          <o:OLEObject Type="Embed" ProgID="Visio.Drawing.11" ShapeID="_x0000_i1037" DrawAspect="Content" ObjectID="_1537721180" r:id="rId36"/>
+          <o:OLEObject Type="Embed" ProgID="Visio.Drawing.11" ShapeID="_x0000_i1037" DrawAspect="Content" ObjectID="_1539343336" r:id="rId36"/>
         </w:object>
       </w:r>
     </w:p>
@@ -11069,9 +11080,9 @@
         <w:t>http://service-test.samchat.com</w:t>
       </w:r>
       <w:r>
-        <w:t>:8081/sam_svr/</w:t>
-      </w:r>
-      <w:bookmarkStart w:id="1" w:name="OLE_LINK1"/>
+        <w:t>/</w:t>
+      </w:r>
+      <w:bookmarkStart w:id="2" w:name="OLE_LINK1"/>
       <w:r>
         <w:t>api_1.0_</w:t>
       </w:r>
@@ -11087,7 +11098,7 @@
       <w:r>
         <w:t>.do</w:t>
       </w:r>
-      <w:bookmarkEnd w:id="1"/>
+      <w:bookmarkEnd w:id="2"/>
     </w:p>
     <w:p/>
     <w:p>
@@ -11152,10 +11163,10 @@
     <w:p>
       <w:r>
         <w:object w:dxaOrig="6559" w:dyaOrig="4747" w14:anchorId="72179A18">
-          <v:shape id="_x0000_i1038" type="#_x0000_t75" style="width:327pt;height:237pt" o:ole="">
+          <v:shape id="_x0000_i1038" type="#_x0000_t75" style="width:326.8pt;height:237.3pt" o:ole="">
             <v:imagedata r:id="rId37" o:title=""/>
           </v:shape>
-          <o:OLEObject Type="Embed" ProgID="Visio.Drawing.11" ShapeID="_x0000_i1038" DrawAspect="Content" ObjectID="_1537721181" r:id="rId38"/>
+          <o:OLEObject Type="Embed" ProgID="Visio.Drawing.11" ShapeID="_x0000_i1038" DrawAspect="Content" ObjectID="_1539343337" r:id="rId38"/>
         </w:object>
       </w:r>
     </w:p>
@@ -11579,7 +11590,7 @@
         <w:t>http://service-test.samchat.com</w:t>
       </w:r>
       <w:r>
-        <w:t>:8081/sam_svr/api_1.0_</w:t>
+        <w:t>/api_1.0_</w:t>
       </w:r>
       <w:r>
         <w:t xml:space="preserve"> officialAccount</w:t>
@@ -11693,10 +11704,10 @@
     <w:p>
       <w:r>
         <w:object w:dxaOrig="6559" w:dyaOrig="4734" w14:anchorId="0E7F8F7F">
-          <v:shape id="_x0000_i1039" type="#_x0000_t75" style="width:327pt;height:237pt" o:ole="">
+          <v:shape id="_x0000_i1039" type="#_x0000_t75" style="width:326.8pt;height:236.65pt" o:ole="">
             <v:imagedata r:id="rId39" o:title=""/>
           </v:shape>
-          <o:OLEObject Type="Embed" ProgID="Visio.Drawing.11" ShapeID="_x0000_i1039" DrawAspect="Content" ObjectID="_1537721182" r:id="rId40"/>
+          <o:OLEObject Type="Embed" ProgID="Visio.Drawing.11" ShapeID="_x0000_i1039" DrawAspect="Content" ObjectID="_1539343338" r:id="rId40"/>
         </w:object>
       </w:r>
     </w:p>
@@ -12142,7 +12153,7 @@
         <w:t>http://service-test.samchat.com</w:t>
       </w:r>
       <w:r>
-        <w:t>:8081/sam_svr/api_1.0_</w:t>
+        <w:t>/api_1.0_</w:t>
       </w:r>
       <w:r>
         <w:t xml:space="preserve"> officialAccount</w:t>
@@ -12385,10 +12396,10 @@
     <w:p>
       <w:r>
         <w:object w:dxaOrig="6559" w:dyaOrig="5409" w14:anchorId="4EB0A984">
-          <v:shape id="_x0000_i1040" type="#_x0000_t75" style="width:327.75pt;height:270.75pt" o:ole="">
+          <v:shape id="_x0000_i1040" type="#_x0000_t75" style="width:327.45pt;height:270.45pt" o:ole="">
             <v:imagedata r:id="rId41" o:title=""/>
           </v:shape>
-          <o:OLEObject Type="Embed" ProgID="Visio.Drawing.11" ShapeID="_x0000_i1040" DrawAspect="Content" ObjectID="_1537721183" r:id="rId42"/>
+          <o:OLEObject Type="Embed" ProgID="Visio.Drawing.11" ShapeID="_x0000_i1040" DrawAspect="Content" ObjectID="_1539343339" r:id="rId42"/>
         </w:object>
       </w:r>
     </w:p>
@@ -12449,8 +12460,28 @@
       </w:r>
     </w:p>
     <w:p>
-      <w:r>
-        <w:t xml:space="preserve">    {</w:t>
+      <w:pPr>
+        <w:ind w:firstLine="420"/>
+      </w:pPr>
+      <w:r>
+        <w:t>{</w:t>
+      </w:r>
+    </w:p>
+    <w:p>
+      <w:pPr>
+        <w:ind w:firstLine="420"/>
+      </w:pPr>
+      <w:r>
+        <w:t xml:space="preserve">   “</w:t>
+      </w:r>
+      <w:r>
+        <w:t>count</w:t>
+      </w:r>
+      <w:r>
+        <w:t>”:500</w:t>
+      </w:r>
+      <w:r>
+        <w:t>,</w:t>
       </w:r>
     </w:p>
     <w:p>
@@ -12612,6 +12643,7 @@
         <w:rPr>
           <w:rFonts w:hint="eastAsia"/>
         </w:rPr>
+        <w:lastRenderedPageBreak/>
         <w:tab/>
       </w:r>
       <w:r>
@@ -12656,7 +12688,6 @@
         <w:rPr>
           <w:rFonts w:hint="eastAsia"/>
         </w:rPr>
-        <w:lastRenderedPageBreak/>
         <w:t xml:space="preserve">    </w:t>
       </w:r>
       <w:r>
@@ -13320,9 +13351,6 @@
         <w:t>http://service-test.samchat.com</w:t>
       </w:r>
       <w:r>
-        <w:t>:8081/sam_svr</w:t>
-      </w:r>
-      <w:r>
         <w:rPr>
           <w:rFonts w:ascii="Consolas" w:hAnsi="Consolas" w:cs="Consolas"/>
           <w:iCs/>
@@ -13444,6 +13472,7 @@
     </w:p>
     <w:p>
       <w:r>
+        <w:lastRenderedPageBreak/>
         <w:t xml:space="preserve">       </w:t>
       </w:r>
       <w:r>
@@ -13533,7 +13562,6 @@
         <w:rPr>
           <w:rFonts w:hint="eastAsia"/>
         </w:rPr>
-        <w:lastRenderedPageBreak/>
         <w:t xml:space="preserve">         </w:t>
       </w:r>
       <w:r>
@@ -14438,6 +14466,7 @@
         <w:rPr>
           <w:rFonts w:hint="eastAsia"/>
         </w:rPr>
+        <w:lastRenderedPageBreak/>
         <w:t xml:space="preserve">token </w:t>
       </w:r>
       <w:r>
@@ -14458,7 +14487,6 @@
         <w:rPr>
           <w:rFonts w:hint="eastAsia"/>
         </w:rPr>
-        <w:lastRenderedPageBreak/>
         <w:t>测试地址</w:t>
       </w:r>
       <w:r>
@@ -14468,9 +14496,6 @@
     <w:p>
       <w:r>
         <w:t>http://service-test.samchat.com</w:t>
-      </w:r>
-      <w:r>
-        <w:t>:8081/sam_svr</w:t>
       </w:r>
       <w:r>
         <w:rPr>
@@ -15117,53 +15142,6 @@
         <w:ind w:firstLineChars="300" w:firstLine="630"/>
       </w:pPr>
       <w:r>
-        <w:t>“</w:t>
-      </w:r>
-      <w:r>
-        <w:rPr>
-          <w:rFonts w:hint="eastAsia"/>
-        </w:rPr>
-        <w:t>countrycode</w:t>
-      </w:r>
-      <w:r>
-        <w:t>”</w:t>
-      </w:r>
-      <w:r>
-        <w:rPr>
-          <w:rFonts w:hint="eastAsia"/>
-        </w:rPr>
-        <w:t>:</w:t>
-      </w:r>
-      <w:r>
-        <w:rPr>
-          <w:rFonts w:hint="eastAsia"/>
-        </w:rPr>
-        <w:t xml:space="preserve"> </w:t>
-      </w:r>
-      <w:r>
-        <w:rPr>
-          <w:rFonts w:hint="eastAsia"/>
-        </w:rPr>
-        <w:t>//</w:t>
-      </w:r>
-      <w:r>
-        <w:rPr>
-          <w:rFonts w:hint="eastAsia"/>
-        </w:rPr>
-        <w:t xml:space="preserve"> </w:t>
-      </w:r>
-      <w:r>
-        <w:rPr>
-          <w:rFonts w:hint="eastAsia"/>
-        </w:rPr>
-        <w:t>option</w:t>
-      </w:r>
-    </w:p>
-    <w:p>
-      <w:pPr>
-        <w:ind w:firstLineChars="300" w:firstLine="630"/>
-      </w:pPr>
-      <w:r>
         <w:lastRenderedPageBreak/>
         <w:t>“</w:t>
       </w:r>
@@ -15171,6 +15149,53 @@
         <w:rPr>
           <w:rFonts w:hint="eastAsia"/>
         </w:rPr>
+        <w:t>countrycode</w:t>
+      </w:r>
+      <w:r>
+        <w:t>”</w:t>
+      </w:r>
+      <w:r>
+        <w:rPr>
+          <w:rFonts w:hint="eastAsia"/>
+        </w:rPr>
+        <w:t>:</w:t>
+      </w:r>
+      <w:r>
+        <w:rPr>
+          <w:rFonts w:hint="eastAsia"/>
+        </w:rPr>
+        <w:t xml:space="preserve"> </w:t>
+      </w:r>
+      <w:r>
+        <w:rPr>
+          <w:rFonts w:hint="eastAsia"/>
+        </w:rPr>
+        <w:t>//</w:t>
+      </w:r>
+      <w:r>
+        <w:rPr>
+          <w:rFonts w:hint="eastAsia"/>
+        </w:rPr>
+        <w:t xml:space="preserve"> </w:t>
+      </w:r>
+      <w:r>
+        <w:rPr>
+          <w:rFonts w:hint="eastAsia"/>
+        </w:rPr>
+        <w:t>option</w:t>
+      </w:r>
+    </w:p>
+    <w:p>
+      <w:pPr>
+        <w:ind w:firstLineChars="300" w:firstLine="630"/>
+      </w:pPr>
+      <w:r>
+        <w:t>“</w:t>
+      </w:r>
+      <w:r>
+        <w:rPr>
+          <w:rFonts w:hint="eastAsia"/>
+        </w:rPr>
         <w:t>phone</w:t>
       </w:r>
       <w:r>
@@ -15444,9 +15469,6 @@
     <w:p>
       <w:r>
         <w:t>http://service-test.samchat.com</w:t>
-      </w:r>
-      <w:r>
-        <w:t>:8081/sam_svr</w:t>
       </w:r>
       <w:r>
         <w:rPr>
@@ -15811,6 +15833,7 @@
         <w:rPr>
           <w:rFonts w:hint="eastAsia"/>
         </w:rPr>
+        <w:lastRenderedPageBreak/>
         <w:t>参数不满足返回：</w:t>
       </w:r>
       <w:r>
@@ -15825,7 +15848,6 @@
         <w:rPr>
           <w:rFonts w:hint="eastAsia"/>
         </w:rPr>
-        <w:lastRenderedPageBreak/>
         <w:t>内部错误：</w:t>
       </w:r>
       <w:r>
@@ -15863,9 +15885,6 @@
     <w:p>
       <w:r>
         <w:t>http://service-test.samchat.com</w:t>
-      </w:r>
-      <w:r>
-        <w:t>:8081/sam_svr</w:t>
       </w:r>
       <w:r>
         <w:rPr>
@@ -15988,10 +16007,10 @@
       </w:pPr>
       <w:r>
         <w:object w:dxaOrig="6559" w:dyaOrig="5213" w14:anchorId="6A641780">
-          <v:shape id="_x0000_i1041" type="#_x0000_t75" style="width:327.75pt;height:261pt" o:ole="">
+          <v:shape id="_x0000_i1041" type="#_x0000_t75" style="width:327.45pt;height:261.1pt" o:ole="">
             <v:imagedata r:id="rId49" o:title=""/>
           </v:shape>
-          <o:OLEObject Type="Embed" ProgID="Visio.Drawing.11" ShapeID="_x0000_i1041" DrawAspect="Content" ObjectID="_1537721184" r:id="rId50"/>
+          <o:OLEObject Type="Embed" ProgID="Visio.Drawing.11" ShapeID="_x0000_i1041" DrawAspect="Content" ObjectID="_1539343340" r:id="rId50"/>
         </w:object>
       </w:r>
     </w:p>
@@ -16151,6 +16170,7 @@
     </w:p>
     <w:p>
       <w:r>
+        <w:lastRenderedPageBreak/>
         <w:t xml:space="preserve">       }</w:t>
       </w:r>
       <w:r>
@@ -16165,7 +16185,6 @@
         <w:rPr>
           <w:rFonts w:hint="eastAsia"/>
         </w:rPr>
-        <w:lastRenderedPageBreak/>
         <w:t xml:space="preserve">       </w:t>
       </w:r>
       <w:r>
@@ -16332,12 +16351,9 @@
       </w:r>
     </w:p>
     <w:p>
-      <w:bookmarkStart w:id="2" w:name="OLE_LINK2"/>
+      <w:bookmarkStart w:id="3" w:name="OLE_LINK2"/>
       <w:r>
         <w:t>http://service-test.samchat.com</w:t>
-      </w:r>
-      <w:r>
-        <w:t>:8081/sam_svr</w:t>
       </w:r>
       <w:r>
         <w:rPr>
@@ -16350,7 +16366,7 @@
         <w:t>/api_1.0_common_sendInviteMsg.do</w:t>
       </w:r>
     </w:p>
-    <w:bookmarkEnd w:id="2"/>
+    <w:bookmarkEnd w:id="3"/>
     <w:p>
       <w:pPr>
         <w:pStyle w:val="2"/>
@@ -16470,10 +16486,10 @@
     <w:p>
       <w:r>
         <w:object w:dxaOrig="6559" w:dyaOrig="6418" w14:anchorId="1CE66E95">
-          <v:shape id="_x0000_i1042" type="#_x0000_t75" style="width:327.75pt;height:321pt" o:ole="">
+          <v:shape id="_x0000_i1042" type="#_x0000_t75" style="width:327.45pt;height:321.2pt" o:ole="">
             <v:imagedata r:id="rId51" o:title=""/>
           </v:shape>
-          <o:OLEObject Type="Embed" ProgID="Visio.Drawing.11" ShapeID="_x0000_i1042" DrawAspect="Content" ObjectID="_1537721185" r:id="rId52"/>
+          <o:OLEObject Type="Embed" ProgID="Visio.Drawing.11" ShapeID="_x0000_i1042" DrawAspect="Content" ObjectID="_1539343341" r:id="rId52"/>
         </w:object>
       </w:r>
     </w:p>
@@ -17229,14 +17245,6 @@
       <w:r>
         <w:lastRenderedPageBreak/>
         <w:t>http://service-test.samchat.com</w:t>
-      </w:r>
-      <w:r>
-        <w:rPr>
-          <w:rFonts w:ascii="Calibri" w:hAnsi="Calibri"/>
-          <w:sz w:val="20"/>
-          <w:szCs w:val="20"/>
-        </w:rPr>
-        <w:t>:8081/sam_svr</w:t>
       </w:r>
       <w:r>
         <w:rPr>
@@ -17482,10 +17490,10 @@
     <w:p>
       <w:r>
         <w:object w:dxaOrig="9380" w:dyaOrig="8779" w14:anchorId="4F2CFEE1">
-          <v:shape id="_x0000_i1043" type="#_x0000_t75" style="width:414.75pt;height:387.75pt" o:ole="">
+          <v:shape id="_x0000_i1043" type="#_x0000_t75" style="width:414.45pt;height:387.55pt" o:ole="">
             <v:imagedata r:id="rId53" o:title=""/>
           </v:shape>
-          <o:OLEObject Type="Embed" ProgID="Visio.Drawing.11" ShapeID="_x0000_i1043" DrawAspect="Content" ObjectID="_1537721186" r:id="rId54"/>
+          <o:OLEObject Type="Embed" ProgID="Visio.Drawing.11" ShapeID="_x0000_i1043" DrawAspect="Content" ObjectID="_1539343342" r:id="rId54"/>
         </w:object>
       </w:r>
     </w:p>
@@ -17873,14 +17881,6 @@
       </w:r>
       <w:r>
         <w:rPr>
-          <w:rFonts w:ascii="Calibri" w:hAnsi="Calibri"/>
-          <w:sz w:val="20"/>
-          <w:szCs w:val="20"/>
-        </w:rPr>
-        <w:t>:8081/sam_svr</w:t>
-      </w:r>
-      <w:r>
-        <w:rPr>
           <w:rFonts w:ascii="Consolas" w:hAnsi="Consolas" w:cs="Consolas"/>
           <w:i/>
           <w:iCs/>
@@ -18022,10 +18022,10 @@
     <w:p>
       <w:r>
         <w:object w:dxaOrig="7694" w:dyaOrig="7109" w14:anchorId="0C3AD2C9">
-          <v:shape id="_x0000_i1044" type="#_x0000_t75" style="width:307.5pt;height:285pt" o:ole="">
+          <v:shape id="_x0000_i1044" type="#_x0000_t75" style="width:307.4pt;height:284.85pt" o:ole="">
             <v:imagedata r:id="rId58" o:title=""/>
           </v:shape>
-          <o:OLEObject Type="Embed" ProgID="Visio.Drawing.11" ShapeID="_x0000_i1044" DrawAspect="Content" ObjectID="_1537721187" r:id="rId59"/>
+          <o:OLEObject Type="Embed" ProgID="Visio.Drawing.11" ShapeID="_x0000_i1044" DrawAspect="Content" ObjectID="_1539343343" r:id="rId59"/>
         </w:object>
       </w:r>
     </w:p>
@@ -18095,6 +18095,37 @@
       <w:r>
         <w:t>{</w:t>
       </w:r>
+      <w:r>
+        <w:t xml:space="preserve">  </w:t>
+      </w:r>
+    </w:p>
+    <w:p>
+      <w:pPr>
+        <w:ind w:firstLine="420"/>
+      </w:pPr>
+      <w:r>
+        <w:t xml:space="preserve">  </w:t>
+      </w:r>
+      <w:r>
+        <w:t>“</w:t>
+      </w:r>
+      <w:r>
+        <w:t>c</w:t>
+      </w:r>
+      <w:r>
+        <w:t>ount</w:t>
+      </w:r>
+      <w:r>
+        <w:t>”</w:t>
+      </w:r>
+      <w:bookmarkStart w:id="4" w:name="_GoBack"/>
+      <w:bookmarkEnd w:id="4"/>
+      <w:r>
+        <w:t>:100,</w:t>
+      </w:r>
+      <w:r>
+        <w:t xml:space="preserve"> //</w:t>
+      </w:r>
     </w:p>
     <w:p>
       <w:pPr>
@@ -18256,12 +18287,12 @@
     </w:p>
     <w:p>
       <w:r>
+        <w:lastRenderedPageBreak/>
         <w:t xml:space="preserve">     "ret"    : 0,</w:t>
       </w:r>
     </w:p>
     <w:p>
       <w:r>
-        <w:lastRenderedPageBreak/>
         <w:t xml:space="preserve">     "count"  : users count,</w:t>
       </w:r>
     </w:p>
@@ -19116,7 +19147,7 @@
             <w14:round/>
           </w14:textOutline>
         </w:rPr>
-        <w:t>:8081/sam_svr/</w:t>
+        <w:t>/</w:t>
       </w:r>
       <w:r>
         <w:rPr>
@@ -19254,7 +19285,14 @@
         <w:rPr>
           <w:rFonts w:hint="eastAsia"/>
         </w:rPr>
-        <w:t>中有一种特殊的联系人，就是商家的客户，对于商家来说，这是整个通讯录的一个子集，表示这些用户为商家的</w:t>
+        <w:t>中有一种特殊的联系人，就是商家的客户，对于商家来说，这是整个通讯录的一</w:t>
+      </w:r>
+      <w:r>
+        <w:rPr>
+          <w:rFonts w:hint="eastAsia"/>
+        </w:rPr>
+        <w:lastRenderedPageBreak/>
+        <w:t>个子集，表示这些用户为商家的</w:t>
       </w:r>
       <w:r>
         <w:rPr>
@@ -19274,7 +19312,6 @@
         <w:rPr>
           <w:rFonts w:hint="eastAsia"/>
         </w:rPr>
-        <w:lastRenderedPageBreak/>
         <w:t>删除</w:t>
       </w:r>
       <w:r>
@@ -19697,14 +19734,6 @@
       </w:r>
       <w:r>
         <w:rPr>
-          <w:rFonts w:ascii="Calibri" w:hAnsi="Calibri"/>
-          <w:sz w:val="20"/>
-          <w:szCs w:val="20"/>
-        </w:rPr>
-        <w:t>:8081/sam_svr</w:t>
-      </w:r>
-      <w:r>
-        <w:rPr>
           <w:rFonts w:ascii="Consolas" w:hAnsi="Consolas" w:cs="Consolas"/>
           <w:i/>
           <w:iCs/>
@@ -19777,10 +19806,10 @@
     <w:p>
       <w:r>
         <w:object w:dxaOrig="6559" w:dyaOrig="6169" w14:anchorId="47B522B7">
-          <v:shape id="_x0000_i1045" type="#_x0000_t75" style="width:327.75pt;height:309pt" o:ole="">
+          <v:shape id="_x0000_i1045" type="#_x0000_t75" style="width:327.45pt;height:309.3pt" o:ole="">
             <v:imagedata r:id="rId62" o:title=""/>
           </v:shape>
-          <o:OLEObject Type="Embed" ProgID="Visio.Drawing.11" ShapeID="_x0000_i1045" DrawAspect="Content" ObjectID="_1537721188" r:id="rId63"/>
+          <o:OLEObject Type="Embed" ProgID="Visio.Drawing.11" ShapeID="_x0000_i1045" DrawAspect="Content" ObjectID="_1539343344" r:id="rId63"/>
         </w:object>
       </w:r>
     </w:p>
@@ -20437,14 +20466,6 @@
       </w:r>
       <w:r>
         <w:rPr>
-          <w:rFonts w:ascii="Calibri" w:hAnsi="Calibri"/>
-          <w:sz w:val="20"/>
-          <w:szCs w:val="20"/>
-        </w:rPr>
-        <w:t>:8081/sam_svr</w:t>
-      </w:r>
-      <w:r>
-        <w:rPr>
           <w:rFonts w:ascii="Consolas" w:hAnsi="Consolas" w:cs="Consolas"/>
           <w:i/>
           <w:iCs/>
@@ -20507,7 +20528,7 @@
           <v:shape id="_x0000_i1046" type="#_x0000_t75" style="width:327.75pt;height:363.75pt" o:ole="">
             <v:imagedata r:id="rId65" o:title=""/>
           </v:shape>
-          <o:OLEObject Type="Embed" ProgID="Visio.Drawing.11" ShapeID="_x0000_i1046" DrawAspect="Content" ObjectID="_1537721189" r:id="rId66"/>
+          <o:OLEObject Type="Embed" ProgID="Visio.Drawing.11" ShapeID="_x0000_i1046" DrawAspect="Content" ObjectID="_1539343345" r:id="rId66"/>
         </w:object>
       </w:r>
     </w:p>
@@ -21095,7 +21116,7 @@
         <w:t>http://service-test.samchat.com</w:t>
       </w:r>
       <w:r>
-        <w:t>:8081/sam_svr/api_1.0_</w:t>
+        <w:t>/api_1.0_</w:t>
       </w:r>
       <w:r>
         <w:t xml:space="preserve"> officialAccount</w:t>
@@ -21491,10 +21512,10 @@
     <w:p>
       <w:r>
         <w:object w:dxaOrig="13278" w:dyaOrig="9215" w14:anchorId="57A70483">
-          <v:shape id="_x0000_i1047" type="#_x0000_t75" style="width:414.75pt;height:4in" o:ole="">
+          <v:shape id="_x0000_i1047" type="#_x0000_t75" style="width:415.1pt;height:4in" o:ole="">
             <v:imagedata r:id="rId68" o:title=""/>
           </v:shape>
-          <o:OLEObject Type="Embed" ProgID="Visio.Drawing.11" ShapeID="_x0000_i1047" DrawAspect="Content" ObjectID="_1537721190" r:id="rId69"/>
+          <o:OLEObject Type="Embed" ProgID="Visio.Drawing.11" ShapeID="_x0000_i1047" DrawAspect="Content" ObjectID="_1539343346" r:id="rId69"/>
         </w:object>
       </w:r>
     </w:p>
@@ -21956,14 +21977,6 @@
     <w:p>
       <w:r>
         <w:t>http://service-test.samchat.com</w:t>
-      </w:r>
-      <w:r>
-        <w:rPr>
-          <w:rFonts w:ascii="Calibri" w:hAnsi="Calibri"/>
-          <w:sz w:val="20"/>
-          <w:szCs w:val="20"/>
-        </w:rPr>
-        <w:t>:8081/sam_svr</w:t>
       </w:r>
       <w:r>
         <w:rPr>
@@ -22336,10 +22349,10 @@
     <w:p>
       <w:r>
         <w:object w:dxaOrig="6559" w:dyaOrig="4944" w14:anchorId="3D6502E9">
-          <v:shape id="_x0000_i1048" type="#_x0000_t75" style="width:327pt;height:247.5pt" o:ole="">
+          <v:shape id="_x0000_i1048" type="#_x0000_t75" style="width:326.8pt;height:247.3pt" o:ole="">
             <v:imagedata r:id="rId70" o:title=""/>
           </v:shape>
-          <o:OLEObject Type="Embed" ProgID="Visio.Drawing.11" ShapeID="_x0000_i1048" DrawAspect="Content" ObjectID="_1537721191" r:id="rId71"/>
+          <o:OLEObject Type="Embed" ProgID="Visio.Drawing.11" ShapeID="_x0000_i1048" DrawAspect="Content" ObjectID="_1539343347" r:id="rId71"/>
         </w:object>
       </w:r>
     </w:p>
@@ -22712,17 +22725,6 @@
             <w:u w:val="none"/>
           </w:rPr>
           <w:t>http://service-test.samchat.com</w:t>
-        </w:r>
-        <w:r>
-          <w:rPr>
-            <w:rStyle w:val="aa"/>
-            <w:rFonts w:ascii="Calibri" w:hAnsi="Calibri"/>
-            <w:color w:val="auto"/>
-            <w:sz w:val="20"/>
-            <w:szCs w:val="20"/>
-            <w:u w:val="none"/>
-          </w:rPr>
-          <w:t>:8081/sam_svr</w:t>
         </w:r>
         <w:r>
           <w:rPr>
@@ -23099,7 +23101,10 @@
         <w:jc w:val="left"/>
       </w:pPr>
       <w:r>
-        <w:t xml:space="preserve">http://service-test.samchat.com:8081/sam_svr/api_1.0_profile_sendClientId.do </w:t>
+        <w:t>http://service-test.samchat.com</w:t>
+      </w:r>
+      <w:r>
+        <w:t xml:space="preserve">/api_1.0_profile_sendClientId.do </w:t>
       </w:r>
     </w:p>
     <w:p>
@@ -23116,7 +23121,7 @@
           <w:numId w:val="15"/>
         </w:numPr>
       </w:pPr>
-      <w:bookmarkStart w:id="3" w:name="OLE_LINK3"/>
+      <w:bookmarkStart w:id="5" w:name="OLE_LINK3"/>
       <w:r>
         <w:t>Seq-</w:t>
       </w:r>
@@ -23485,10 +23490,10 @@
         <w:jc w:val="left"/>
       </w:pPr>
       <w:r>
-        <w:t>http://service-test</w:t>
-      </w:r>
-      <w:r>
-        <w:t>.samchat.com:8081/sam_svr/api_1</w:t>
+        <w:t>http://service-test.samchat.com</w:t>
+      </w:r>
+      <w:r>
+        <w:t>/api_1</w:t>
       </w:r>
       <w:r>
         <w:rPr>
@@ -23505,7 +23510,7 @@
       <w:r>
         <w:t xml:space="preserve">.do </w:t>
       </w:r>
-      <w:bookmarkEnd w:id="3"/>
+      <w:bookmarkEnd w:id="5"/>
     </w:p>
     <w:p>
       <w:pPr>
@@ -23564,8 +23569,8 @@
       </w:r>
     </w:p>
     <w:p>
-      <w:bookmarkStart w:id="4" w:name="OLE_LINK4"/>
-      <w:bookmarkStart w:id="5" w:name="OLE_LINK5"/>
+      <w:bookmarkStart w:id="6" w:name="OLE_LINK4"/>
+      <w:bookmarkStart w:id="7" w:name="OLE_LINK5"/>
       <w:r>
         <w:t>{</w:t>
       </w:r>
@@ -23639,8 +23644,8 @@
         <w:t>}</w:t>
       </w:r>
     </w:p>
-    <w:bookmarkEnd w:id="4"/>
-    <w:bookmarkEnd w:id="5"/>
+    <w:bookmarkEnd w:id="6"/>
+    <w:bookmarkEnd w:id="7"/>
     <w:p>
       <w:r>
         <w:rPr>
@@ -23792,8 +23797,6 @@
         </w:rPr>
         <w:t xml:space="preserve">        }</w:t>
       </w:r>
-      <w:bookmarkStart w:id="6" w:name="_GoBack"/>
-      <w:bookmarkEnd w:id="6"/>
     </w:p>
     <w:p>
       <w:pPr>
@@ -23964,10 +23967,7 @@
         </w:rPr>
       </w:pPr>
       <w:r>
-        <w:t>http://service-test.samchat.com:8081/sam_s</w:t>
-      </w:r>
-      <w:r>
-        <w:t>vr</w:t>
+        <w:t>http://service-test.samchat.com</w:t>
       </w:r>
       <w:r>
         <w:rPr>
@@ -24956,7 +24956,7 @@
 </file>
 
 <file path=word/endnotes.xml><?xml version="1.0" encoding="utf-8"?>
-<w:endnotes xmlns:wpc="http://schemas.microsoft.com/office/word/2010/wordprocessingCanvas" xmlns:cx="http://schemas.microsoft.com/office/drawing/2014/chartex" xmlns:cx1="http://schemas.microsoft.com/office/drawing/2015/9/8/chartex" xmlns:cx2="http://schemas.microsoft.com/office/drawing/2015/10/21/chartex" xmlns:mc="http://schemas.openxmlformats.org/markup-compatibility/2006" xmlns:o="urn:schemas-microsoft-com:office:office" xmlns:r="http://schemas.openxmlformats.org/officeDocument/2006/relationships" xmlns:m="http://schemas.openxmlformats.org/officeDocument/2006/math" xmlns:v="urn:schemas-microsoft-com:vml" xmlns:wp14="http://schemas.microsoft.com/office/word/2010/wordprocessingDrawing" xmlns:wp="http://schemas.openxmlformats.org/drawingml/2006/wordprocessingDrawing" xmlns:w10="urn:schemas-microsoft-com:office:word" xmlns:w="http://schemas.openxmlformats.org/wordprocessingml/2006/main" xmlns:w14="http://schemas.microsoft.com/office/word/2010/wordml" xmlns:w15="http://schemas.microsoft.com/office/word/2012/wordml" xmlns:w16se="http://schemas.microsoft.com/office/word/2015/wordml/symex" xmlns:wpg="http://schemas.microsoft.com/office/word/2010/wordprocessingGroup" xmlns:wpi="http://schemas.microsoft.com/office/word/2010/wordprocessingInk" xmlns:wne="http://schemas.microsoft.com/office/word/2006/wordml" xmlns:wps="http://schemas.microsoft.com/office/word/2010/wordprocessingShape" mc:Ignorable="w14 w15 w16se wp14">
+<w:endnotes xmlns:wpc="http://schemas.microsoft.com/office/word/2010/wordprocessingCanvas" xmlns:cx="http://schemas.microsoft.com/office/drawing/2014/chartex" xmlns:cx1="http://schemas.microsoft.com/office/drawing/2015/9/8/chartex" xmlns:cx2="http://schemas.microsoft.com/office/drawing/2015/10/21/chartex" xmlns:cx3="http://schemas.microsoft.com/office/drawing/2016/5/9/chartex" xmlns:cx4="http://schemas.microsoft.com/office/drawing/2016/5/10/chartex" xmlns:cx5="http://schemas.microsoft.com/office/drawing/2016/5/11/chartex" xmlns:mc="http://schemas.openxmlformats.org/markup-compatibility/2006" xmlns:o="urn:schemas-microsoft-com:office:office" xmlns:r="http://schemas.openxmlformats.org/officeDocument/2006/relationships" xmlns:m="http://schemas.openxmlformats.org/officeDocument/2006/math" xmlns:v="urn:schemas-microsoft-com:vml" xmlns:wp14="http://schemas.microsoft.com/office/word/2010/wordprocessingDrawing" xmlns:wp="http://schemas.openxmlformats.org/drawingml/2006/wordprocessingDrawing" xmlns:w10="urn:schemas-microsoft-com:office:word" xmlns:w="http://schemas.openxmlformats.org/wordprocessingml/2006/main" xmlns:w14="http://schemas.microsoft.com/office/word/2010/wordml" xmlns:w15="http://schemas.microsoft.com/office/word/2012/wordml" xmlns:w16se="http://schemas.microsoft.com/office/word/2015/wordml/symex" xmlns:wpg="http://schemas.microsoft.com/office/word/2010/wordprocessingGroup" xmlns:wpi="http://schemas.microsoft.com/office/word/2010/wordprocessingInk" xmlns:wne="http://schemas.microsoft.com/office/word/2006/wordml" xmlns:wps="http://schemas.microsoft.com/office/word/2010/wordprocessingShape" mc:Ignorable="w14 w15 w16se wp14">
   <w:endnote w:type="separator" w:id="-1">
     <w:p>
       <w:r>
@@ -24975,7 +24975,7 @@
 </file>
 
 <file path=word/footnotes.xml><?xml version="1.0" encoding="utf-8"?>
-<w:footnotes xmlns:wpc="http://schemas.microsoft.com/office/word/2010/wordprocessingCanvas" xmlns:cx="http://schemas.microsoft.com/office/drawing/2014/chartex" xmlns:cx1="http://schemas.microsoft.com/office/drawing/2015/9/8/chartex" xmlns:cx2="http://schemas.microsoft.com/office/drawing/2015/10/21/chartex" xmlns:mc="http://schemas.openxmlformats.org/markup-compatibility/2006" xmlns:o="urn:schemas-microsoft-com:office:office" xmlns:r="http://schemas.openxmlformats.org/officeDocument/2006/relationships" xmlns:m="http://schemas.openxmlformats.org/officeDocument/2006/math" xmlns:v="urn:schemas-microsoft-com:vml" xmlns:wp14="http://schemas.microsoft.com/office/word/2010/wordprocessingDrawing" xmlns:wp="http://schemas.openxmlformats.org/drawingml/2006/wordprocessingDrawing" xmlns:w10="urn:schemas-microsoft-com:office:word" xmlns:w="http://schemas.openxmlformats.org/wordprocessingml/2006/main" xmlns:w14="http://schemas.microsoft.com/office/word/2010/wordml" xmlns:w15="http://schemas.microsoft.com/office/word/2012/wordml" xmlns:w16se="http://schemas.microsoft.com/office/word/2015/wordml/symex" xmlns:wpg="http://schemas.microsoft.com/office/word/2010/wordprocessingGroup" xmlns:wpi="http://schemas.microsoft.com/office/word/2010/wordprocessingInk" xmlns:wne="http://schemas.microsoft.com/office/word/2006/wordml" xmlns:wps="http://schemas.microsoft.com/office/word/2010/wordprocessingShape" mc:Ignorable="w14 w15 w16se wp14">
+<w:footnotes xmlns:wpc="http://schemas.microsoft.com/office/word/2010/wordprocessingCanvas" xmlns:cx="http://schemas.microsoft.com/office/drawing/2014/chartex" xmlns:cx1="http://schemas.microsoft.com/office/drawing/2015/9/8/chartex" xmlns:cx2="http://schemas.microsoft.com/office/drawing/2015/10/21/chartex" xmlns:cx3="http://schemas.microsoft.com/office/drawing/2016/5/9/chartex" xmlns:cx4="http://schemas.microsoft.com/office/drawing/2016/5/10/chartex" xmlns:cx5="http://schemas.microsoft.com/office/drawing/2016/5/11/chartex" xmlns:mc="http://schemas.openxmlformats.org/markup-compatibility/2006" xmlns:o="urn:schemas-microsoft-com:office:office" xmlns:r="http://schemas.openxmlformats.org/officeDocument/2006/relationships" xmlns:m="http://schemas.openxmlformats.org/officeDocument/2006/math" xmlns:v="urn:schemas-microsoft-com:vml" xmlns:wp14="http://schemas.microsoft.com/office/word/2010/wordprocessingDrawing" xmlns:wp="http://schemas.openxmlformats.org/drawingml/2006/wordprocessingDrawing" xmlns:w10="urn:schemas-microsoft-com:office:word" xmlns:w="http://schemas.openxmlformats.org/wordprocessingml/2006/main" xmlns:w14="http://schemas.microsoft.com/office/word/2010/wordml" xmlns:w15="http://schemas.microsoft.com/office/word/2012/wordml" xmlns:w16se="http://schemas.microsoft.com/office/word/2015/wordml/symex" xmlns:wpg="http://schemas.microsoft.com/office/word/2010/wordprocessingGroup" xmlns:wpi="http://schemas.microsoft.com/office/word/2010/wordprocessingInk" xmlns:wne="http://schemas.microsoft.com/office/word/2006/wordml" xmlns:wps="http://schemas.microsoft.com/office/word/2010/wordprocessingShape" mc:Ignorable="w14 w15 w16se wp14">
   <w:footnote w:type="separator" w:id="-1">
     <w:p>
       <w:r>
@@ -24994,7 +24994,7 @@
 </file>
 
 <file path=word/header1.xml><?xml version="1.0" encoding="utf-8"?>
-<w:hdr xmlns:wpc="http://schemas.microsoft.com/office/word/2010/wordprocessingCanvas" xmlns:cx="http://schemas.microsoft.com/office/drawing/2014/chartex" xmlns:cx1="http://schemas.microsoft.com/office/drawing/2015/9/8/chartex" xmlns:cx2="http://schemas.microsoft.com/office/drawing/2015/10/21/chartex" xmlns:mc="http://schemas.openxmlformats.org/markup-compatibility/2006" xmlns:o="urn:schemas-microsoft-com:office:office" xmlns:r="http://schemas.openxmlformats.org/officeDocument/2006/relationships" xmlns:m="http://schemas.openxmlformats.org/officeDocument/2006/math" xmlns:v="urn:schemas-microsoft-com:vml" xmlns:wp14="http://schemas.microsoft.com/office/word/2010/wordprocessingDrawing" xmlns:wp="http://schemas.openxmlformats.org/drawingml/2006/wordprocessingDrawing" xmlns:w10="urn:schemas-microsoft-com:office:word" xmlns:w="http://schemas.openxmlformats.org/wordprocessingml/2006/main" xmlns:w14="http://schemas.microsoft.com/office/word/2010/wordml" xmlns:w15="http://schemas.microsoft.com/office/word/2012/wordml" xmlns:w16se="http://schemas.microsoft.com/office/word/2015/wordml/symex" xmlns:wpg="http://schemas.microsoft.com/office/word/2010/wordprocessingGroup" xmlns:wpi="http://schemas.microsoft.com/office/word/2010/wordprocessingInk" xmlns:wne="http://schemas.microsoft.com/office/word/2006/wordml" xmlns:wps="http://schemas.microsoft.com/office/word/2010/wordprocessingShape" mc:Ignorable="w14 w15 w16se wp14">
+<w:hdr xmlns:wpc="http://schemas.microsoft.com/office/word/2010/wordprocessingCanvas" xmlns:cx="http://schemas.microsoft.com/office/drawing/2014/chartex" xmlns:cx1="http://schemas.microsoft.com/office/drawing/2015/9/8/chartex" xmlns:cx2="http://schemas.microsoft.com/office/drawing/2015/10/21/chartex" xmlns:cx3="http://schemas.microsoft.com/office/drawing/2016/5/9/chartex" xmlns:cx4="http://schemas.microsoft.com/office/drawing/2016/5/10/chartex" xmlns:cx5="http://schemas.microsoft.com/office/drawing/2016/5/11/chartex" xmlns:mc="http://schemas.openxmlformats.org/markup-compatibility/2006" xmlns:o="urn:schemas-microsoft-com:office:office" xmlns:r="http://schemas.openxmlformats.org/officeDocument/2006/relationships" xmlns:m="http://schemas.openxmlformats.org/officeDocument/2006/math" xmlns:v="urn:schemas-microsoft-com:vml" xmlns:wp14="http://schemas.microsoft.com/office/word/2010/wordprocessingDrawing" xmlns:wp="http://schemas.openxmlformats.org/drawingml/2006/wordprocessingDrawing" xmlns:w10="urn:schemas-microsoft-com:office:word" xmlns:w="http://schemas.openxmlformats.org/wordprocessingml/2006/main" xmlns:w14="http://schemas.microsoft.com/office/word/2010/wordml" xmlns:w15="http://schemas.microsoft.com/office/word/2012/wordml" xmlns:w16se="http://schemas.microsoft.com/office/word/2015/wordml/symex" xmlns:wpg="http://schemas.microsoft.com/office/word/2010/wordprocessingGroup" xmlns:wpi="http://schemas.microsoft.com/office/word/2010/wordprocessingInk" xmlns:wne="http://schemas.microsoft.com/office/word/2006/wordml" xmlns:wps="http://schemas.microsoft.com/office/word/2010/wordprocessingShape" mc:Ignorable="w14 w15 w16se wp14">
   <w:p>
     <w:pPr>
       <w:pStyle w:val="a3"/>
@@ -25017,7 +25017,7 @@
 </file>
 
 <file path=word/numbering.xml><?xml version="1.0" encoding="utf-8"?>
-<w:numbering xmlns:wpc="http://schemas.microsoft.com/office/word/2010/wordprocessingCanvas" xmlns:cx="http://schemas.microsoft.com/office/drawing/2014/chartex" xmlns:cx1="http://schemas.microsoft.com/office/drawing/2015/9/8/chartex" xmlns:cx2="http://schemas.microsoft.com/office/drawing/2015/10/21/chartex" xmlns:mc="http://schemas.openxmlformats.org/markup-compatibility/2006" xmlns:o="urn:schemas-microsoft-com:office:office" xmlns:r="http://schemas.openxmlformats.org/officeDocument/2006/relationships" xmlns:m="http://schemas.openxmlformats.org/officeDocument/2006/math" xmlns:v="urn:schemas-microsoft-com:vml" xmlns:wp14="http://schemas.microsoft.com/office/word/2010/wordprocessingDrawing" xmlns:wp="http://schemas.openxmlformats.org/drawingml/2006/wordprocessingDrawing" xmlns:w10="urn:schemas-microsoft-com:office:word" xmlns:w="http://schemas.openxmlformats.org/wordprocessingml/2006/main" xmlns:w14="http://schemas.microsoft.com/office/word/2010/wordml" xmlns:w15="http://schemas.microsoft.com/office/word/2012/wordml" xmlns:w16se="http://schemas.microsoft.com/office/word/2015/wordml/symex" xmlns:wpg="http://schemas.microsoft.com/office/word/2010/wordprocessingGroup" xmlns:wpi="http://schemas.microsoft.com/office/word/2010/wordprocessingInk" xmlns:wne="http://schemas.microsoft.com/office/word/2006/wordml" xmlns:wps="http://schemas.microsoft.com/office/word/2010/wordprocessingShape" mc:Ignorable="w14 w15 w16se wp14">
+<w:numbering xmlns:wpc="http://schemas.microsoft.com/office/word/2010/wordprocessingCanvas" xmlns:cx="http://schemas.microsoft.com/office/drawing/2014/chartex" xmlns:cx1="http://schemas.microsoft.com/office/drawing/2015/9/8/chartex" xmlns:cx2="http://schemas.microsoft.com/office/drawing/2015/10/21/chartex" xmlns:cx3="http://schemas.microsoft.com/office/drawing/2016/5/9/chartex" xmlns:cx4="http://schemas.microsoft.com/office/drawing/2016/5/10/chartex" xmlns:cx5="http://schemas.microsoft.com/office/drawing/2016/5/11/chartex" xmlns:mc="http://schemas.openxmlformats.org/markup-compatibility/2006" xmlns:o="urn:schemas-microsoft-com:office:office" xmlns:r="http://schemas.openxmlformats.org/officeDocument/2006/relationships" xmlns:m="http://schemas.openxmlformats.org/officeDocument/2006/math" xmlns:v="urn:schemas-microsoft-com:vml" xmlns:wp14="http://schemas.microsoft.com/office/word/2010/wordprocessingDrawing" xmlns:wp="http://schemas.openxmlformats.org/drawingml/2006/wordprocessingDrawing" xmlns:w10="urn:schemas-microsoft-com:office:word" xmlns:w="http://schemas.openxmlformats.org/wordprocessingml/2006/main" xmlns:w14="http://schemas.microsoft.com/office/word/2010/wordml" xmlns:w15="http://schemas.microsoft.com/office/word/2012/wordml" xmlns:w16se="http://schemas.microsoft.com/office/word/2015/wordml/symex" xmlns:wpg="http://schemas.microsoft.com/office/word/2010/wordprocessingGroup" xmlns:wpi="http://schemas.microsoft.com/office/word/2010/wordprocessingInk" xmlns:wne="http://schemas.microsoft.com/office/word/2006/wordml" xmlns:wps="http://schemas.microsoft.com/office/word/2010/wordprocessingShape" mc:Ignorable="w14 w15 w16se wp14">
   <w:numPicBullet w:numPicBulletId="0">
     <w:pict>
       <v:shapetype id="_x0000_t75" coordsize="21600,21600" o:spt="75" o:preferrelative="t" path="m@4@5l@4@11@9@11@9@5xe" filled="f" stroked="f">
@@ -25039,7 +25039,7 @@
         <v:path o:extrusionok="f" gradientshapeok="t" o:connecttype="rect"/>
         <o:lock v:ext="edit" aspectratio="t"/>
       </v:shapetype>
-      <v:shape id="_x0000_i1029" type="#_x0000_t75" style="width:11.25pt;height:11.25pt" o:bullet="t">
+      <v:shape id="_x0000_i1035" type="#_x0000_t75" style="width:11.25pt;height:11.25pt" o:bullet="t">
         <v:imagedata r:id="rId1" o:title="msoA993"/>
       </v:shape>
     </w:pict>
@@ -26768,7 +26768,7 @@
     </w:rPrDefault>
     <w:pPrDefault/>
   </w:docDefaults>
-  <w:latentStyles w:defLockedState="0" w:defUIPriority="99" w:defSemiHidden="0" w:defUnhideWhenUsed="0" w:defQFormat="0" w:count="373">
+  <w:latentStyles w:defLockedState="0" w:defUIPriority="99" w:defSemiHidden="0" w:defUnhideWhenUsed="0" w:defQFormat="0" w:count="374">
     <w:lsdException w:name="Normal" w:uiPriority="0" w:qFormat="1"/>
     <w:lsdException w:name="heading 1" w:uiPriority="9" w:qFormat="1"/>
     <w:lsdException w:name="heading 2" w:semiHidden="1" w:uiPriority="9" w:unhideWhenUsed="1" w:qFormat="1"/>
@@ -26874,7 +26874,6 @@
     <w:lsdException w:name="HTML Sample" w:semiHidden="1" w:unhideWhenUsed="1"/>
     <w:lsdException w:name="HTML Typewriter" w:semiHidden="1" w:unhideWhenUsed="1"/>
     <w:lsdException w:name="HTML Variable" w:semiHidden="1" w:unhideWhenUsed="1"/>
-    <w:lsdException w:name="Normal Table" w:semiHidden="1" w:unhideWhenUsed="1"/>
     <w:lsdException w:name="annotation subject" w:semiHidden="1" w:unhideWhenUsed="1"/>
     <w:lsdException w:name="No List" w:semiHidden="1" w:unhideWhenUsed="1"/>
     <w:lsdException w:name="Outline List 1" w:semiHidden="1" w:unhideWhenUsed="1"/>
@@ -26921,10 +26920,8 @@
     <w:lsdException w:name="Table Subtle 2" w:semiHidden="1" w:unhideWhenUsed="1"/>
     <w:lsdException w:name="Table Web 1" w:semiHidden="1" w:unhideWhenUsed="1"/>
     <w:lsdException w:name="Table Web 2" w:semiHidden="1" w:unhideWhenUsed="1"/>
-    <w:lsdException w:name="Table Web 3" w:semiHidden="1" w:unhideWhenUsed="1"/>
     <w:lsdException w:name="Balloon Text" w:semiHidden="1" w:unhideWhenUsed="1"/>
     <w:lsdException w:name="Table Grid" w:uiPriority="59"/>
-    <w:lsdException w:name="Table Theme" w:semiHidden="1" w:unhideWhenUsed="1"/>
     <w:lsdException w:name="Placeholder Text" w:semiHidden="1"/>
     <w:lsdException w:name="No Spacing" w:uiPriority="1" w:qFormat="1"/>
     <w:lsdException w:name="Light Shading" w:uiPriority="60"/>
@@ -27142,6 +27139,7 @@
     <w:lsdException w:name="List Table 7 Colorful Accent 6" w:uiPriority="52"/>
     <w:lsdException w:name="Mention" w:semiHidden="1" w:unhideWhenUsed="1"/>
     <w:lsdException w:name="Smart Hyperlink" w:semiHidden="1" w:unhideWhenUsed="1"/>
+    <w:lsdException w:name="Hashtag" w:semiHidden="1" w:unhideWhenUsed="1"/>
   </w:latentStyles>
   <w:style w:type="paragraph" w:default="1" w:styleId="a">
     <w:name w:val="Normal"/>
@@ -27811,7 +27809,7 @@
 </file>
 
 <file path=customXml/itemProps1.xml><?xml version="1.0" encoding="utf-8"?>
-<ds:datastoreItem xmlns:ds="http://schemas.openxmlformats.org/officeDocument/2006/customXml" ds:itemID="{5D22006B-BF2D-4B7A-B3C4-6595D4CB09CE}">
+<ds:datastoreItem xmlns:ds="http://schemas.openxmlformats.org/officeDocument/2006/customXml" ds:itemID="{5EB8C2CC-B3EA-459A-B58D-337485C5C82E}">
   <ds:schemaRefs>
     <ds:schemaRef ds:uri="http://schemas.openxmlformats.org/officeDocument/2006/bibliography"/>
   </ds:schemaRefs>

</xml_diff>

<commit_message>
query user fuzzy 新增参数 search_type
</commit_message>
<xml_diff>
--- a/SamChat API Design.docx
+++ b/SamChat API Design.docx
@@ -1989,7 +1989,7 @@
           <v:shape id="_x0000_i1026" type="#_x0000_t75" style="width:415.7pt;height:527.15pt" o:ole="">
             <v:imagedata r:id="rId9" o:title=""/>
           </v:shape>
-          <o:OLEObject Type="Embed" ProgID="Visio.Drawing.11" ShapeID="_x0000_i1026" DrawAspect="Content" ObjectID="_1539343325" r:id="rId10"/>
+          <o:OLEObject Type="Embed" ProgID="Visio.Drawing.11" ShapeID="_x0000_i1026" DrawAspect="Content" ObjectID="_1539501240" r:id="rId10"/>
         </w:object>
       </w:r>
     </w:p>
@@ -3692,7 +3692,7 @@
           <v:shape id="_x0000_i1027" type="#_x0000_t75" style="width:415.7pt;height:390.05pt" o:ole="">
             <v:imagedata r:id="rId11" o:title=""/>
           </v:shape>
-          <o:OLEObject Type="Embed" ProgID="Visio.Drawing.11" ShapeID="_x0000_i1027" DrawAspect="Content" ObjectID="_1539343326" r:id="rId12"/>
+          <o:OLEObject Type="Embed" ProgID="Visio.Drawing.11" ShapeID="_x0000_i1027" DrawAspect="Content" ObjectID="_1539501241" r:id="rId12"/>
         </w:object>
       </w:r>
       <w:r>
@@ -5143,7 +5143,7 @@
           <v:shape id="_x0000_i1028" type="#_x0000_t75" style="width:415.7pt;height:170.3pt" o:ole="">
             <v:imagedata r:id="rId15" o:title=""/>
           </v:shape>
-          <o:OLEObject Type="Embed" ProgID="Visio.Drawing.11" ShapeID="_x0000_i1028" DrawAspect="Content" ObjectID="_1539343327" r:id="rId16"/>
+          <o:OLEObject Type="Embed" ProgID="Visio.Drawing.11" ShapeID="_x0000_i1028" DrawAspect="Content" ObjectID="_1539501242" r:id="rId16"/>
         </w:object>
       </w:r>
       <w:r>
@@ -5165,7 +5165,7 @@
           <v:shape id="_x0000_i1029" type="#_x0000_t75" style="width:415.1pt;height:259.2pt" o:ole="">
             <v:imagedata r:id="rId17" o:title=""/>
           </v:shape>
-          <o:OLEObject Type="Embed" ProgID="Visio.Drawing.11" ShapeID="_x0000_i1029" DrawAspect="Content" ObjectID="_1539343328" r:id="rId18"/>
+          <o:OLEObject Type="Embed" ProgID="Visio.Drawing.11" ShapeID="_x0000_i1029" DrawAspect="Content" ObjectID="_1539501243" r:id="rId18"/>
         </w:object>
       </w:r>
     </w:p>
@@ -5284,7 +5284,7 @@
           <v:shape id="_x0000_i1030" type="#_x0000_t75" style="width:327.45pt;height:247.3pt" o:ole="">
             <v:imagedata r:id="rId19" o:title=""/>
           </v:shape>
-          <o:OLEObject Type="Embed" ProgID="Visio.Drawing.11" ShapeID="_x0000_i1030" DrawAspect="Content" ObjectID="_1539343329" r:id="rId20"/>
+          <o:OLEObject Type="Embed" ProgID="Visio.Drawing.11" ShapeID="_x0000_i1030" DrawAspect="Content" ObjectID="_1539501244" r:id="rId20"/>
         </w:object>
       </w:r>
     </w:p>
@@ -5680,7 +5680,7 @@
           <v:shape id="_x0000_i1031" type="#_x0000_t75" style="width:415.7pt;height:304.9pt" o:ole="">
             <v:imagedata r:id="rId21" o:title=""/>
           </v:shape>
-          <o:OLEObject Type="Embed" ProgID="Visio.Drawing.11" ShapeID="_x0000_i1031" DrawAspect="Content" ObjectID="_1539343330" r:id="rId22"/>
+          <o:OLEObject Type="Embed" ProgID="Visio.Drawing.11" ShapeID="_x0000_i1031" DrawAspect="Content" ObjectID="_1539501245" r:id="rId22"/>
         </w:object>
       </w:r>
     </w:p>
@@ -5953,7 +5953,7 @@
           <v:shape id="_x0000_i1032" type="#_x0000_t75" style="width:326.8pt;height:309.9pt" o:ole="">
             <v:imagedata r:id="rId23" o:title=""/>
           </v:shape>
-          <o:OLEObject Type="Embed" ProgID="Visio.Drawing.11" ShapeID="_x0000_i1032" DrawAspect="Content" ObjectID="_1539343331" r:id="rId24"/>
+          <o:OLEObject Type="Embed" ProgID="Visio.Drawing.11" ShapeID="_x0000_i1032" DrawAspect="Content" ObjectID="_1539501246" r:id="rId24"/>
         </w:object>
       </w:r>
     </w:p>
@@ -7183,7 +7183,7 @@
           <v:shape id="_x0000_i1033" type="#_x0000_t75" style="width:415.7pt;height:334.95pt" o:ole="">
             <v:imagedata r:id="rId27" o:title=""/>
           </v:shape>
-          <o:OLEObject Type="Embed" ProgID="Visio.Drawing.11" ShapeID="_x0000_i1033" DrawAspect="Content" ObjectID="_1539343332" r:id="rId28"/>
+          <o:OLEObject Type="Embed" ProgID="Visio.Drawing.11" ShapeID="_x0000_i1033" DrawAspect="Content" ObjectID="_1539501247" r:id="rId28"/>
         </w:object>
       </w:r>
     </w:p>
@@ -8544,7 +8544,7 @@
           <v:shape id="_x0000_i1034" type="#_x0000_t75" style="width:415.7pt;height:192.2pt" o:ole="">
             <v:imagedata r:id="rId29" o:title=""/>
           </v:shape>
-          <o:OLEObject Type="Embed" ProgID="Visio.Drawing.11" ShapeID="_x0000_i1034" DrawAspect="Content" ObjectID="_1539343333" r:id="rId30"/>
+          <o:OLEObject Type="Embed" ProgID="Visio.Drawing.11" ShapeID="_x0000_i1034" DrawAspect="Content" ObjectID="_1539501248" r:id="rId30"/>
         </w:object>
       </w:r>
     </w:p>
@@ -9087,7 +9087,7 @@
           <v:shape id="_x0000_i1035" type="#_x0000_t75" style="width:415.1pt;height:306.8pt" o:ole="">
             <v:imagedata r:id="rId31" o:title=""/>
           </v:shape>
-          <o:OLEObject Type="Embed" ProgID="Visio.Drawing.11" ShapeID="_x0000_i1035" DrawAspect="Content" ObjectID="_1539343334" r:id="rId32"/>
+          <o:OLEObject Type="Embed" ProgID="Visio.Drawing.11" ShapeID="_x0000_i1035" DrawAspect="Content" ObjectID="_1539501249" r:id="rId32"/>
         </w:object>
       </w:r>
     </w:p>
@@ -10205,7 +10205,7 @@
           <v:shape id="_x0000_i1036" type="#_x0000_t75" style="width:415.1pt;height:200.35pt" o:ole="">
             <v:imagedata r:id="rId33" o:title=""/>
           </v:shape>
-          <o:OLEObject Type="Embed" ProgID="Visio.Drawing.11" ShapeID="_x0000_i1036" DrawAspect="Content" ObjectID="_1539343335" r:id="rId34"/>
+          <o:OLEObject Type="Embed" ProgID="Visio.Drawing.11" ShapeID="_x0000_i1036" DrawAspect="Content" ObjectID="_1539501250" r:id="rId34"/>
         </w:object>
       </w:r>
     </w:p>
@@ -10652,7 +10652,7 @@
           <v:shape id="_x0000_i1037" type="#_x0000_t75" style="width:326.8pt;height:237.3pt" o:ole="">
             <v:imagedata r:id="rId35" o:title=""/>
           </v:shape>
-          <o:OLEObject Type="Embed" ProgID="Visio.Drawing.11" ShapeID="_x0000_i1037" DrawAspect="Content" ObjectID="_1539343336" r:id="rId36"/>
+          <o:OLEObject Type="Embed" ProgID="Visio.Drawing.11" ShapeID="_x0000_i1037" DrawAspect="Content" ObjectID="_1539501251" r:id="rId36"/>
         </w:object>
       </w:r>
     </w:p>
@@ -11166,7 +11166,7 @@
           <v:shape id="_x0000_i1038" type="#_x0000_t75" style="width:326.8pt;height:237.3pt" o:ole="">
             <v:imagedata r:id="rId37" o:title=""/>
           </v:shape>
-          <o:OLEObject Type="Embed" ProgID="Visio.Drawing.11" ShapeID="_x0000_i1038" DrawAspect="Content" ObjectID="_1539343337" r:id="rId38"/>
+          <o:OLEObject Type="Embed" ProgID="Visio.Drawing.11" ShapeID="_x0000_i1038" DrawAspect="Content" ObjectID="_1539501252" r:id="rId38"/>
         </w:object>
       </w:r>
     </w:p>
@@ -11707,7 +11707,7 @@
           <v:shape id="_x0000_i1039" type="#_x0000_t75" style="width:326.8pt;height:236.65pt" o:ole="">
             <v:imagedata r:id="rId39" o:title=""/>
           </v:shape>
-          <o:OLEObject Type="Embed" ProgID="Visio.Drawing.11" ShapeID="_x0000_i1039" DrawAspect="Content" ObjectID="_1539343338" r:id="rId40"/>
+          <o:OLEObject Type="Embed" ProgID="Visio.Drawing.11" ShapeID="_x0000_i1039" DrawAspect="Content" ObjectID="_1539501253" r:id="rId40"/>
         </w:object>
       </w:r>
     </w:p>
@@ -12399,7 +12399,7 @@
           <v:shape id="_x0000_i1040" type="#_x0000_t75" style="width:327.45pt;height:270.45pt" o:ole="">
             <v:imagedata r:id="rId41" o:title=""/>
           </v:shape>
-          <o:OLEObject Type="Embed" ProgID="Visio.Drawing.11" ShapeID="_x0000_i1040" DrawAspect="Content" ObjectID="_1539343339" r:id="rId42"/>
+          <o:OLEObject Type="Embed" ProgID="Visio.Drawing.11" ShapeID="_x0000_i1040" DrawAspect="Content" ObjectID="_1539501254" r:id="rId42"/>
         </w:object>
       </w:r>
     </w:p>
@@ -12507,6 +12507,73 @@
       <w:r>
         <w:t xml:space="preserve">       {</w:t>
       </w:r>
+      <w:r>
+        <w:t xml:space="preserve"> </w:t>
+      </w:r>
+    </w:p>
+    <w:p>
+      <w:r>
+        <w:t xml:space="preserve">         </w:t>
+      </w:r>
+      <w:r>
+        <w:t>"</w:t>
+      </w:r>
+      <w:r>
+        <w:t>search_type</w:t>
+      </w:r>
+      <w:r>
+        <w:t>"</w:t>
+      </w:r>
+      <w:r>
+        <w:t>:</w:t>
+      </w:r>
+      <w:r>
+        <w:t>"</w:t>
+      </w:r>
+      <w:r>
+        <w:t>1</w:t>
+      </w:r>
+      <w:r>
+        <w:t>"</w:t>
+      </w:r>
+      <w:r>
+        <w:t>,</w:t>
+      </w:r>
+      <w:r>
+        <w:t xml:space="preserve"> // 0</w:t>
+      </w:r>
+      <w:r>
+        <w:t xml:space="preserve">. </w:t>
+      </w:r>
+      <w:r>
+        <w:t>User</w:t>
+      </w:r>
+      <w:r>
+        <w:t xml:space="preserve"> </w:t>
+      </w:r>
+      <w:r>
+        <w:t>1</w:t>
+      </w:r>
+      <w:r>
+        <w:t xml:space="preserve">. </w:t>
+      </w:r>
+      <w:r>
+        <w:rPr>
+          <w:rFonts w:hint="eastAsia"/>
+        </w:rPr>
+        <w:t>Sam-pros</w:t>
+      </w:r>
+      <w:r>
+        <w:t xml:space="preserve"> 2</w:t>
+      </w:r>
+      <w:bookmarkStart w:id="3" w:name="_GoBack"/>
+      <w:bookmarkEnd w:id="3"/>
+      <w:r>
+        <w:t xml:space="preserve">. </w:t>
+      </w:r>
+      <w:r>
+        <w:t>all</w:t>
+      </w:r>
     </w:p>
     <w:p>
       <w:r>
@@ -12599,6 +12666,7 @@
         <w:rPr>
           <w:rFonts w:hint="eastAsia"/>
         </w:rPr>
+        <w:lastRenderedPageBreak/>
         <w:tab/>
       </w:r>
       <w:r>
@@ -12643,7 +12711,6 @@
         <w:rPr>
           <w:rFonts w:hint="eastAsia"/>
         </w:rPr>
-        <w:lastRenderedPageBreak/>
         <w:tab/>
       </w:r>
       <w:r>
@@ -13461,6 +13528,7 @@
     </w:p>
     <w:p>
       <w:r>
+        <w:lastRenderedPageBreak/>
         <w:t xml:space="preserve">       "param":</w:t>
       </w:r>
       <w:r>
@@ -13472,7 +13540,6 @@
     </w:p>
     <w:p>
       <w:r>
-        <w:lastRenderedPageBreak/>
         <w:t xml:space="preserve">       </w:t>
       </w:r>
       <w:r>
@@ -14452,6 +14519,7 @@
         <w:rPr>
           <w:rFonts w:hint="eastAsia"/>
         </w:rPr>
+        <w:lastRenderedPageBreak/>
         <w:t>内部错误：</w:t>
       </w:r>
       <w:r>
@@ -14466,7 +14534,6 @@
         <w:rPr>
           <w:rFonts w:hint="eastAsia"/>
         </w:rPr>
-        <w:lastRenderedPageBreak/>
         <w:t xml:space="preserve">token </w:t>
       </w:r>
       <w:r>
@@ -15125,6 +15192,7 @@
         <w:ind w:firstLineChars="300" w:firstLine="630"/>
       </w:pPr>
       <w:r>
+        <w:lastRenderedPageBreak/>
         <w:t>“service_description”:”</w:t>
       </w:r>
       <w:r>
@@ -15142,7 +15210,6 @@
         <w:ind w:firstLineChars="300" w:firstLine="630"/>
       </w:pPr>
       <w:r>
-        <w:lastRenderedPageBreak/>
         <w:t>“</w:t>
       </w:r>
       <w:r>
@@ -15813,6 +15880,7 @@
         <w:rPr>
           <w:rFonts w:hint="eastAsia"/>
         </w:rPr>
+        <w:lastRenderedPageBreak/>
         <w:t>action</w:t>
       </w:r>
       <w:r>
@@ -15833,7 +15901,6 @@
         <w:rPr>
           <w:rFonts w:hint="eastAsia"/>
         </w:rPr>
-        <w:lastRenderedPageBreak/>
         <w:t>参数不满足返回：</w:t>
       </w:r>
       <w:r>
@@ -16010,7 +16077,7 @@
           <v:shape id="_x0000_i1041" type="#_x0000_t75" style="width:327.45pt;height:261.1pt" o:ole="">
             <v:imagedata r:id="rId49" o:title=""/>
           </v:shape>
-          <o:OLEObject Type="Embed" ProgID="Visio.Drawing.11" ShapeID="_x0000_i1041" DrawAspect="Content" ObjectID="_1539343340" r:id="rId50"/>
+          <o:OLEObject Type="Embed" ProgID="Visio.Drawing.11" ShapeID="_x0000_i1041" DrawAspect="Content" ObjectID="_1539501255" r:id="rId50"/>
         </w:object>
       </w:r>
     </w:p>
@@ -16144,6 +16211,7 @@
         <w:rPr>
           <w:rFonts w:hint="eastAsia"/>
         </w:rPr>
+        <w:lastRenderedPageBreak/>
         <w:t xml:space="preserve">         </w:t>
       </w:r>
       <w:r>
@@ -16170,7 +16238,6 @@
     </w:p>
     <w:p>
       <w:r>
-        <w:lastRenderedPageBreak/>
         <w:t xml:space="preserve">       }</w:t>
       </w:r>
       <w:r>
@@ -16351,7 +16418,7 @@
       </w:r>
     </w:p>
     <w:p>
-      <w:bookmarkStart w:id="3" w:name="OLE_LINK2"/>
+      <w:bookmarkStart w:id="4" w:name="OLE_LINK2"/>
       <w:r>
         <w:t>http://service-test.samchat.com</w:t>
       </w:r>
@@ -16366,7 +16433,7 @@
         <w:t>/api_1.0_common_sendInviteMsg.do</w:t>
       </w:r>
     </w:p>
-    <w:bookmarkEnd w:id="3"/>
+    <w:bookmarkEnd w:id="4"/>
     <w:p>
       <w:pPr>
         <w:pStyle w:val="2"/>
@@ -16489,7 +16556,7 @@
           <v:shape id="_x0000_i1042" type="#_x0000_t75" style="width:327.45pt;height:321.2pt" o:ole="">
             <v:imagedata r:id="rId51" o:title=""/>
           </v:shape>
-          <o:OLEObject Type="Embed" ProgID="Visio.Drawing.11" ShapeID="_x0000_i1042" DrawAspect="Content" ObjectID="_1539343341" r:id="rId52"/>
+          <o:OLEObject Type="Embed" ProgID="Visio.Drawing.11" ShapeID="_x0000_i1042" DrawAspect="Content" ObjectID="_1539501256" r:id="rId52"/>
         </w:object>
       </w:r>
     </w:p>
@@ -17493,7 +17560,7 @@
           <v:shape id="_x0000_i1043" type="#_x0000_t75" style="width:414.45pt;height:387.55pt" o:ole="">
             <v:imagedata r:id="rId53" o:title=""/>
           </v:shape>
-          <o:OLEObject Type="Embed" ProgID="Visio.Drawing.11" ShapeID="_x0000_i1043" DrawAspect="Content" ObjectID="_1539343342" r:id="rId54"/>
+          <o:OLEObject Type="Embed" ProgID="Visio.Drawing.11" ShapeID="_x0000_i1043" DrawAspect="Content" ObjectID="_1539501257" r:id="rId54"/>
         </w:object>
       </w:r>
     </w:p>
@@ -18025,7 +18092,7 @@
           <v:shape id="_x0000_i1044" type="#_x0000_t75" style="width:307.4pt;height:284.85pt" o:ole="">
             <v:imagedata r:id="rId58" o:title=""/>
           </v:shape>
-          <o:OLEObject Type="Embed" ProgID="Visio.Drawing.11" ShapeID="_x0000_i1044" DrawAspect="Content" ObjectID="_1539343343" r:id="rId59"/>
+          <o:OLEObject Type="Embed" ProgID="Visio.Drawing.11" ShapeID="_x0000_i1044" DrawAspect="Content" ObjectID="_1539501258" r:id="rId59"/>
         </w:object>
       </w:r>
     </w:p>
@@ -18118,8 +18185,6 @@
       <w:r>
         <w:t>”</w:t>
       </w:r>
-      <w:bookmarkStart w:id="4" w:name="_GoBack"/>
-      <w:bookmarkEnd w:id="4"/>
       <w:r>
         <w:t>:100,</w:t>
       </w:r>
@@ -19809,7 +19874,7 @@
           <v:shape id="_x0000_i1045" type="#_x0000_t75" style="width:327.45pt;height:309.3pt" o:ole="">
             <v:imagedata r:id="rId62" o:title=""/>
           </v:shape>
-          <o:OLEObject Type="Embed" ProgID="Visio.Drawing.11" ShapeID="_x0000_i1045" DrawAspect="Content" ObjectID="_1539343344" r:id="rId63"/>
+          <o:OLEObject Type="Embed" ProgID="Visio.Drawing.11" ShapeID="_x0000_i1045" DrawAspect="Content" ObjectID="_1539501259" r:id="rId63"/>
         </w:object>
       </w:r>
     </w:p>
@@ -20525,10 +20590,10 @@
     <w:p>
       <w:r>
         <w:object w:dxaOrig="6559" w:dyaOrig="7286" w14:anchorId="0B019B14">
-          <v:shape id="_x0000_i1046" type="#_x0000_t75" style="width:327.75pt;height:363.75pt" o:ole="">
+          <v:shape id="_x0000_i1046" type="#_x0000_t75" style="width:327.45pt;height:363.75pt" o:ole="">
             <v:imagedata r:id="rId65" o:title=""/>
           </v:shape>
-          <o:OLEObject Type="Embed" ProgID="Visio.Drawing.11" ShapeID="_x0000_i1046" DrawAspect="Content" ObjectID="_1539343345" r:id="rId66"/>
+          <o:OLEObject Type="Embed" ProgID="Visio.Drawing.11" ShapeID="_x0000_i1046" DrawAspect="Content" ObjectID="_1539501260" r:id="rId66"/>
         </w:object>
       </w:r>
     </w:p>
@@ -21515,7 +21580,7 @@
           <v:shape id="_x0000_i1047" type="#_x0000_t75" style="width:415.1pt;height:4in" o:ole="">
             <v:imagedata r:id="rId68" o:title=""/>
           </v:shape>
-          <o:OLEObject Type="Embed" ProgID="Visio.Drawing.11" ShapeID="_x0000_i1047" DrawAspect="Content" ObjectID="_1539343346" r:id="rId69"/>
+          <o:OLEObject Type="Embed" ProgID="Visio.Drawing.11" ShapeID="_x0000_i1047" DrawAspect="Content" ObjectID="_1539501261" r:id="rId69"/>
         </w:object>
       </w:r>
     </w:p>
@@ -22352,7 +22417,7 @@
           <v:shape id="_x0000_i1048" type="#_x0000_t75" style="width:326.8pt;height:247.3pt" o:ole="">
             <v:imagedata r:id="rId70" o:title=""/>
           </v:shape>
-          <o:OLEObject Type="Embed" ProgID="Visio.Drawing.11" ShapeID="_x0000_i1048" DrawAspect="Content" ObjectID="_1539343347" r:id="rId71"/>
+          <o:OLEObject Type="Embed" ProgID="Visio.Drawing.11" ShapeID="_x0000_i1048" DrawAspect="Content" ObjectID="_1539501262" r:id="rId71"/>
         </w:object>
       </w:r>
     </w:p>
@@ -25039,7 +25104,7 @@
         <v:path o:extrusionok="f" gradientshapeok="t" o:connecttype="rect"/>
         <o:lock v:ext="edit" aspectratio="t"/>
       </v:shapetype>
-      <v:shape id="_x0000_i1035" type="#_x0000_t75" style="width:11.25pt;height:11.25pt" o:bullet="t">
+      <v:shape id="_x0000_i1030" type="#_x0000_t75" style="width:11.25pt;height:11.25pt" o:bullet="t">
         <v:imagedata r:id="rId1" o:title="msoA993"/>
       </v:shape>
     </w:pict>
@@ -26874,6 +26939,7 @@
     <w:lsdException w:name="HTML Sample" w:semiHidden="1" w:unhideWhenUsed="1"/>
     <w:lsdException w:name="HTML Typewriter" w:semiHidden="1" w:unhideWhenUsed="1"/>
     <w:lsdException w:name="HTML Variable" w:semiHidden="1" w:unhideWhenUsed="1"/>
+    <w:lsdException w:name="Normal Table" w:semiHidden="1" w:unhideWhenUsed="1"/>
     <w:lsdException w:name="annotation subject" w:semiHidden="1" w:unhideWhenUsed="1"/>
     <w:lsdException w:name="No List" w:semiHidden="1" w:unhideWhenUsed="1"/>
     <w:lsdException w:name="Outline List 1" w:semiHidden="1" w:unhideWhenUsed="1"/>
@@ -26920,8 +26986,10 @@
     <w:lsdException w:name="Table Subtle 2" w:semiHidden="1" w:unhideWhenUsed="1"/>
     <w:lsdException w:name="Table Web 1" w:semiHidden="1" w:unhideWhenUsed="1"/>
     <w:lsdException w:name="Table Web 2" w:semiHidden="1" w:unhideWhenUsed="1"/>
+    <w:lsdException w:name="Table Web 3" w:semiHidden="1" w:unhideWhenUsed="1"/>
     <w:lsdException w:name="Balloon Text" w:semiHidden="1" w:unhideWhenUsed="1"/>
     <w:lsdException w:name="Table Grid" w:uiPriority="59"/>
+    <w:lsdException w:name="Table Theme" w:semiHidden="1" w:unhideWhenUsed="1"/>
     <w:lsdException w:name="Placeholder Text" w:semiHidden="1"/>
     <w:lsdException w:name="No Spacing" w:uiPriority="1" w:qFormat="1"/>
     <w:lsdException w:name="Light Shading" w:uiPriority="60"/>
@@ -27809,7 +27877,7 @@
 </file>
 
 <file path=customXml/itemProps1.xml><?xml version="1.0" encoding="utf-8"?>
-<ds:datastoreItem xmlns:ds="http://schemas.openxmlformats.org/officeDocument/2006/customXml" ds:itemID="{5EB8C2CC-B3EA-459A-B58D-337485C5C82E}">
+<ds:datastoreItem xmlns:ds="http://schemas.openxmlformats.org/officeDocument/2006/customXml" ds:itemID="{1DB87C80-55D9-4472-A53C-D407DBE68960}">
   <ds:schemaRefs>
     <ds:schemaRef ds:uri="http://schemas.openxmlformats.org/officeDocument/2006/bibliography"/>
   </ds:schemaRefs>

</xml_diff>

<commit_message>
profile update交易，  商家 location，location_info的json更新
</commit_message>
<xml_diff>
--- a/SamChat API Design.docx
+++ b/SamChat API Design.docx
@@ -1989,7 +1989,7 @@
           <v:shape id="_x0000_i1026" type="#_x0000_t75" style="width:415.5pt;height:527.25pt" o:ole="">
             <v:imagedata r:id="rId9" o:title=""/>
           </v:shape>
-          <o:OLEObject Type="Embed" ProgID="Visio.Drawing.11" ShapeID="_x0000_i1026" DrawAspect="Content" ObjectID="_1539608624" r:id="rId10"/>
+          <o:OLEObject Type="Embed" ProgID="Visio.Drawing.11" ShapeID="_x0000_i1026" DrawAspect="Content" ObjectID="_1539612156" r:id="rId10"/>
         </w:object>
       </w:r>
     </w:p>
@@ -3692,7 +3692,7 @@
           <v:shape id="_x0000_i1027" type="#_x0000_t75" style="width:415.5pt;height:390pt" o:ole="">
             <v:imagedata r:id="rId11" o:title=""/>
           </v:shape>
-          <o:OLEObject Type="Embed" ProgID="Visio.Drawing.11" ShapeID="_x0000_i1027" DrawAspect="Content" ObjectID="_1539608625" r:id="rId12"/>
+          <o:OLEObject Type="Embed" ProgID="Visio.Drawing.11" ShapeID="_x0000_i1027" DrawAspect="Content" ObjectID="_1539612157" r:id="rId12"/>
         </w:object>
       </w:r>
       <w:r>
@@ -5143,7 +5143,7 @@
           <v:shape id="_x0000_i1028" type="#_x0000_t75" style="width:415.5pt;height:170.25pt" o:ole="">
             <v:imagedata r:id="rId15" o:title=""/>
           </v:shape>
-          <o:OLEObject Type="Embed" ProgID="Visio.Drawing.11" ShapeID="_x0000_i1028" DrawAspect="Content" ObjectID="_1539608626" r:id="rId16"/>
+          <o:OLEObject Type="Embed" ProgID="Visio.Drawing.11" ShapeID="_x0000_i1028" DrawAspect="Content" ObjectID="_1539612158" r:id="rId16"/>
         </w:object>
       </w:r>
       <w:r>
@@ -5165,7 +5165,7 @@
           <v:shape id="_x0000_i1029" type="#_x0000_t75" style="width:414.75pt;height:259.5pt" o:ole="">
             <v:imagedata r:id="rId17" o:title=""/>
           </v:shape>
-          <o:OLEObject Type="Embed" ProgID="Visio.Drawing.11" ShapeID="_x0000_i1029" DrawAspect="Content" ObjectID="_1539608627" r:id="rId18"/>
+          <o:OLEObject Type="Embed" ProgID="Visio.Drawing.11" ShapeID="_x0000_i1029" DrawAspect="Content" ObjectID="_1539612159" r:id="rId18"/>
         </w:object>
       </w:r>
     </w:p>
@@ -5284,7 +5284,7 @@
           <v:shape id="_x0000_i1030" type="#_x0000_t75" style="width:327pt;height:247.5pt" o:ole="">
             <v:imagedata r:id="rId19" o:title=""/>
           </v:shape>
-          <o:OLEObject Type="Embed" ProgID="Visio.Drawing.11" ShapeID="_x0000_i1030" DrawAspect="Content" ObjectID="_1539608628" r:id="rId20"/>
+          <o:OLEObject Type="Embed" ProgID="Visio.Drawing.11" ShapeID="_x0000_i1030" DrawAspect="Content" ObjectID="_1539612160" r:id="rId20"/>
         </w:object>
       </w:r>
     </w:p>
@@ -5680,7 +5680,7 @@
           <v:shape id="_x0000_i1031" type="#_x0000_t75" style="width:415.5pt;height:305.25pt" o:ole="">
             <v:imagedata r:id="rId21" o:title=""/>
           </v:shape>
-          <o:OLEObject Type="Embed" ProgID="Visio.Drawing.11" ShapeID="_x0000_i1031" DrawAspect="Content" ObjectID="_1539608629" r:id="rId22"/>
+          <o:OLEObject Type="Embed" ProgID="Visio.Drawing.11" ShapeID="_x0000_i1031" DrawAspect="Content" ObjectID="_1539612161" r:id="rId22"/>
         </w:object>
       </w:r>
     </w:p>
@@ -5953,7 +5953,7 @@
           <v:shape id="_x0000_i1032" type="#_x0000_t75" style="width:327pt;height:309.75pt" o:ole="">
             <v:imagedata r:id="rId23" o:title=""/>
           </v:shape>
-          <o:OLEObject Type="Embed" ProgID="Visio.Drawing.11" ShapeID="_x0000_i1032" DrawAspect="Content" ObjectID="_1539608630" r:id="rId24"/>
+          <o:OLEObject Type="Embed" ProgID="Visio.Drawing.11" ShapeID="_x0000_i1032" DrawAspect="Content" ObjectID="_1539612162" r:id="rId24"/>
         </w:object>
       </w:r>
     </w:p>
@@ -7183,7 +7183,7 @@
           <v:shape id="_x0000_i1033" type="#_x0000_t75" style="width:415.5pt;height:335.25pt" o:ole="">
             <v:imagedata r:id="rId27" o:title=""/>
           </v:shape>
-          <o:OLEObject Type="Embed" ProgID="Visio.Drawing.11" ShapeID="_x0000_i1033" DrawAspect="Content" ObjectID="_1539608631" r:id="rId28"/>
+          <o:OLEObject Type="Embed" ProgID="Visio.Drawing.11" ShapeID="_x0000_i1033" DrawAspect="Content" ObjectID="_1539612163" r:id="rId28"/>
         </w:object>
       </w:r>
     </w:p>
@@ -8544,7 +8544,7 @@
           <v:shape id="_x0000_i1034" type="#_x0000_t75" style="width:415.5pt;height:192pt" o:ole="">
             <v:imagedata r:id="rId29" o:title=""/>
           </v:shape>
-          <o:OLEObject Type="Embed" ProgID="Visio.Drawing.11" ShapeID="_x0000_i1034" DrawAspect="Content" ObjectID="_1539608632" r:id="rId30"/>
+          <o:OLEObject Type="Embed" ProgID="Visio.Drawing.11" ShapeID="_x0000_i1034" DrawAspect="Content" ObjectID="_1539612164" r:id="rId30"/>
         </w:object>
       </w:r>
     </w:p>
@@ -9087,7 +9087,7 @@
           <v:shape id="_x0000_i1035" type="#_x0000_t75" style="width:414.75pt;height:306.75pt" o:ole="">
             <v:imagedata r:id="rId31" o:title=""/>
           </v:shape>
-          <o:OLEObject Type="Embed" ProgID="Visio.Drawing.11" ShapeID="_x0000_i1035" DrawAspect="Content" ObjectID="_1539608633" r:id="rId32"/>
+          <o:OLEObject Type="Embed" ProgID="Visio.Drawing.11" ShapeID="_x0000_i1035" DrawAspect="Content" ObjectID="_1539612165" r:id="rId32"/>
         </w:object>
       </w:r>
     </w:p>
@@ -10205,7 +10205,7 @@
           <v:shape id="_x0000_i1036" type="#_x0000_t75" style="width:414.75pt;height:200.25pt" o:ole="">
             <v:imagedata r:id="rId33" o:title=""/>
           </v:shape>
-          <o:OLEObject Type="Embed" ProgID="Visio.Drawing.11" ShapeID="_x0000_i1036" DrawAspect="Content" ObjectID="_1539608634" r:id="rId34"/>
+          <o:OLEObject Type="Embed" ProgID="Visio.Drawing.11" ShapeID="_x0000_i1036" DrawAspect="Content" ObjectID="_1539612166" r:id="rId34"/>
         </w:object>
       </w:r>
     </w:p>
@@ -10652,7 +10652,7 @@
           <v:shape id="_x0000_i1037" type="#_x0000_t75" style="width:327pt;height:237pt" o:ole="">
             <v:imagedata r:id="rId35" o:title=""/>
           </v:shape>
-          <o:OLEObject Type="Embed" ProgID="Visio.Drawing.11" ShapeID="_x0000_i1037" DrawAspect="Content" ObjectID="_1539608635" r:id="rId36"/>
+          <o:OLEObject Type="Embed" ProgID="Visio.Drawing.11" ShapeID="_x0000_i1037" DrawAspect="Content" ObjectID="_1539612167" r:id="rId36"/>
         </w:object>
       </w:r>
     </w:p>
@@ -11166,7 +11166,7 @@
           <v:shape id="_x0000_i1038" type="#_x0000_t75" style="width:327pt;height:237pt" o:ole="">
             <v:imagedata r:id="rId37" o:title=""/>
           </v:shape>
-          <o:OLEObject Type="Embed" ProgID="Visio.Drawing.11" ShapeID="_x0000_i1038" DrawAspect="Content" ObjectID="_1539608636" r:id="rId38"/>
+          <o:OLEObject Type="Embed" ProgID="Visio.Drawing.11" ShapeID="_x0000_i1038" DrawAspect="Content" ObjectID="_1539612168" r:id="rId38"/>
         </w:object>
       </w:r>
     </w:p>
@@ -11707,7 +11707,7 @@
           <v:shape id="_x0000_i1039" type="#_x0000_t75" style="width:327pt;height:237pt" o:ole="">
             <v:imagedata r:id="rId39" o:title=""/>
           </v:shape>
-          <o:OLEObject Type="Embed" ProgID="Visio.Drawing.11" ShapeID="_x0000_i1039" DrawAspect="Content" ObjectID="_1539608637" r:id="rId40"/>
+          <o:OLEObject Type="Embed" ProgID="Visio.Drawing.11" ShapeID="_x0000_i1039" DrawAspect="Content" ObjectID="_1539612169" r:id="rId40"/>
         </w:object>
       </w:r>
     </w:p>
@@ -12399,7 +12399,7 @@
           <v:shape id="_x0000_i1040" type="#_x0000_t75" style="width:327pt;height:270.75pt" o:ole="">
             <v:imagedata r:id="rId41" o:title=""/>
           </v:shape>
-          <o:OLEObject Type="Embed" ProgID="Visio.Drawing.11" ShapeID="_x0000_i1040" DrawAspect="Content" ObjectID="_1539608638" r:id="rId42"/>
+          <o:OLEObject Type="Embed" ProgID="Visio.Drawing.11" ShapeID="_x0000_i1040" DrawAspect="Content" ObjectID="_1539612170" r:id="rId42"/>
         </w:object>
       </w:r>
     </w:p>
@@ -16051,7 +16051,7 @@
           <v:shape id="_x0000_i1041" type="#_x0000_t75" style="width:327pt;height:261pt" o:ole="">
             <v:imagedata r:id="rId49" o:title=""/>
           </v:shape>
-          <o:OLEObject Type="Embed" ProgID="Visio.Drawing.11" ShapeID="_x0000_i1041" DrawAspect="Content" ObjectID="_1539608639" r:id="rId50"/>
+          <o:OLEObject Type="Embed" ProgID="Visio.Drawing.11" ShapeID="_x0000_i1041" DrawAspect="Content" ObjectID="_1539612171" r:id="rId50"/>
         </w:object>
       </w:r>
     </w:p>
@@ -16530,7 +16530,7 @@
           <v:shape id="_x0000_i1042" type="#_x0000_t75" style="width:327pt;height:321pt" o:ole="">
             <v:imagedata r:id="rId51" o:title=""/>
           </v:shape>
-          <o:OLEObject Type="Embed" ProgID="Visio.Drawing.11" ShapeID="_x0000_i1042" DrawAspect="Content" ObjectID="_1539608640" r:id="rId52"/>
+          <o:OLEObject Type="Embed" ProgID="Visio.Drawing.11" ShapeID="_x0000_i1042" DrawAspect="Content" ObjectID="_1539612172" r:id="rId52"/>
         </w:object>
       </w:r>
     </w:p>
@@ -17283,13 +17283,7 @@
         <w:t>“</w:t>
       </w:r>
       <w:r>
-        <w:t>location</w:t>
-      </w:r>
-      <w:r>
-        <w:t>_pros</w:t>
-      </w:r>
-      <w:r>
-        <w:t>":{</w:t>
+        <w:t>location":{</w:t>
       </w:r>
       <w:r>
         <w:t xml:space="preserve"> </w:t>
@@ -17328,9 +17322,6 @@
       </w:r>
       <w:r>
         <w:t xml:space="preserve"> "location_info</w:t>
-      </w:r>
-      <w:r>
-        <w:t>_pros</w:t>
       </w:r>
       <w:bookmarkStart w:id="5" w:name="_GoBack"/>
       <w:bookmarkEnd w:id="5"/>
@@ -18058,7 +18049,7 @@
           <v:shape id="_x0000_i1043" type="#_x0000_t75" style="width:414.75pt;height:387.75pt" o:ole="">
             <v:imagedata r:id="rId53" o:title=""/>
           </v:shape>
-          <o:OLEObject Type="Embed" ProgID="Visio.Drawing.11" ShapeID="_x0000_i1043" DrawAspect="Content" ObjectID="_1539608641" r:id="rId54"/>
+          <o:OLEObject Type="Embed" ProgID="Visio.Drawing.11" ShapeID="_x0000_i1043" DrawAspect="Content" ObjectID="_1539612173" r:id="rId54"/>
         </w:object>
       </w:r>
     </w:p>
@@ -18590,7 +18581,7 @@
           <v:shape id="_x0000_i1044" type="#_x0000_t75" style="width:307.5pt;height:285pt" o:ole="">
             <v:imagedata r:id="rId58" o:title=""/>
           </v:shape>
-          <o:OLEObject Type="Embed" ProgID="Visio.Drawing.11" ShapeID="_x0000_i1044" DrawAspect="Content" ObjectID="_1539608642" r:id="rId59"/>
+          <o:OLEObject Type="Embed" ProgID="Visio.Drawing.11" ShapeID="_x0000_i1044" DrawAspect="Content" ObjectID="_1539612174" r:id="rId59"/>
         </w:object>
       </w:r>
     </w:p>
@@ -20367,7 +20358,7 @@
           <v:shape id="_x0000_i1045" type="#_x0000_t75" style="width:327pt;height:309.75pt" o:ole="">
             <v:imagedata r:id="rId62" o:title=""/>
           </v:shape>
-          <o:OLEObject Type="Embed" ProgID="Visio.Drawing.11" ShapeID="_x0000_i1045" DrawAspect="Content" ObjectID="_1539608643" r:id="rId63"/>
+          <o:OLEObject Type="Embed" ProgID="Visio.Drawing.11" ShapeID="_x0000_i1045" DrawAspect="Content" ObjectID="_1539612175" r:id="rId63"/>
         </w:object>
       </w:r>
     </w:p>
@@ -21087,7 +21078,7 @@
           <v:shape id="_x0000_i1046" type="#_x0000_t75" style="width:327pt;height:363.75pt" o:ole="">
             <v:imagedata r:id="rId65" o:title=""/>
           </v:shape>
-          <o:OLEObject Type="Embed" ProgID="Visio.Drawing.11" ShapeID="_x0000_i1046" DrawAspect="Content" ObjectID="_1539608644" r:id="rId66"/>
+          <o:OLEObject Type="Embed" ProgID="Visio.Drawing.11" ShapeID="_x0000_i1046" DrawAspect="Content" ObjectID="_1539612176" r:id="rId66"/>
         </w:object>
       </w:r>
     </w:p>
@@ -22075,7 +22066,7 @@
           <v:shape id="_x0000_i1047" type="#_x0000_t75" style="width:414.75pt;height:4in" o:ole="">
             <v:imagedata r:id="rId68" o:title=""/>
           </v:shape>
-          <o:OLEObject Type="Embed" ProgID="Visio.Drawing.11" ShapeID="_x0000_i1047" DrawAspect="Content" ObjectID="_1539608645" r:id="rId69"/>
+          <o:OLEObject Type="Embed" ProgID="Visio.Drawing.11" ShapeID="_x0000_i1047" DrawAspect="Content" ObjectID="_1539612177" r:id="rId69"/>
         </w:object>
       </w:r>
     </w:p>
@@ -22912,7 +22903,7 @@
           <v:shape id="_x0000_i1048" type="#_x0000_t75" style="width:327pt;height:247.5pt" o:ole="">
             <v:imagedata r:id="rId70" o:title=""/>
           </v:shape>
-          <o:OLEObject Type="Embed" ProgID="Visio.Drawing.11" ShapeID="_x0000_i1048" DrawAspect="Content" ObjectID="_1539608646" r:id="rId71"/>
+          <o:OLEObject Type="Embed" ProgID="Visio.Drawing.11" ShapeID="_x0000_i1048" DrawAspect="Content" ObjectID="_1539612178" r:id="rId71"/>
         </w:object>
       </w:r>
     </w:p>
@@ -25599,7 +25590,7 @@
         <v:path o:extrusionok="f" gradientshapeok="t" o:connecttype="rect"/>
         <o:lock v:ext="edit" aspectratio="t"/>
       </v:shapetype>
-      <v:shape id="_x0000_i1048" type="#_x0000_t75" style="width:11.25pt;height:11.25pt" o:bullet="t">
+      <v:shape id="_x0000_i1027" type="#_x0000_t75" style="width:11.25pt;height:11.25pt" o:bullet="t">
         <v:imagedata r:id="rId1" o:title="msoA993"/>
       </v:shape>
     </w:pict>
@@ -28372,7 +28363,7 @@
 </file>
 
 <file path=customXml/itemProps1.xml><?xml version="1.0" encoding="utf-8"?>
-<ds:datastoreItem xmlns:ds="http://schemas.openxmlformats.org/officeDocument/2006/customXml" ds:itemID="{563CB179-26FC-4B8C-8D15-2C05EB5FB0A8}">
+<ds:datastoreItem xmlns:ds="http://schemas.openxmlformats.org/officeDocument/2006/customXml" ds:itemID="{17898FF0-88D5-4D29-BE3C-50AEF2161F61}">
   <ds:schemaRefs>
     <ds:schemaRef ds:uri="http://schemas.openxmlformats.org/officeDocument/2006/bibliography"/>
   </ds:schemaRefs>

</xml_diff>

<commit_message>
1.login交易的返回结构体，新增my_setting.question_notity json串， 2.最后一节新增question notify交易
</commit_message>
<xml_diff>
--- a/SamChat API Design.docx
+++ b/SamChat API Design.docx
@@ -1989,7 +1989,7 @@
           <v:shape id="_x0000_i1026" type="#_x0000_t75" style="width:415.5pt;height:527.25pt" o:ole="">
             <v:imagedata r:id="rId9" o:title=""/>
           </v:shape>
-          <o:OLEObject Type="Embed" ProgID="Visio.Drawing.11" ShapeID="_x0000_i1026" DrawAspect="Content" ObjectID="_1539782923" r:id="rId10"/>
+          <o:OLEObject Type="Embed" ProgID="Visio.Drawing.11" ShapeID="_x0000_i1026" DrawAspect="Content" ObjectID="_1540144579" r:id="rId10"/>
         </w:object>
       </w:r>
     </w:p>
@@ -3692,7 +3692,7 @@
           <v:shape id="_x0000_i1027" type="#_x0000_t75" style="width:415.5pt;height:390pt" o:ole="">
             <v:imagedata r:id="rId11" o:title=""/>
           </v:shape>
-          <o:OLEObject Type="Embed" ProgID="Visio.Drawing.11" ShapeID="_x0000_i1027" DrawAspect="Content" ObjectID="_1539782924" r:id="rId12"/>
+          <o:OLEObject Type="Embed" ProgID="Visio.Drawing.11" ShapeID="_x0000_i1027" DrawAspect="Content" ObjectID="_1540144580" r:id="rId12"/>
         </w:object>
       </w:r>
       <w:r>
@@ -4263,6 +4263,87 @@
           <w:rFonts w:hint="eastAsia"/>
         </w:rPr>
         <w:t>:[0/1]  0:user  1:Sam-pros</w:t>
+      </w:r>
+    </w:p>
+    <w:p>
+      <w:pPr>
+        <w:ind w:left="420" w:firstLine="420"/>
+      </w:pPr>
+      <w:r>
+        <w:tab/>
+        <w:t>“my_</w:t>
+      </w:r>
+      <w:r>
+        <w:t>s</w:t>
+      </w:r>
+      <w:bookmarkStart w:id="1" w:name="_GoBack"/>
+      <w:bookmarkEnd w:id="1"/>
+      <w:r>
+        <w:t>ettings</w:t>
+      </w:r>
+      <w:r>
+        <w:t>”:{</w:t>
+      </w:r>
+    </w:p>
+    <w:p>
+      <w:pPr>
+        <w:ind w:left="420" w:firstLine="420"/>
+      </w:pPr>
+      <w:r>
+        <w:rPr>
+          <w:rFonts w:hint="eastAsia"/>
+        </w:rPr>
+        <w:t xml:space="preserve">   </w:t>
+      </w:r>
+      <w:r>
+        <w:t xml:space="preserve">     </w:t>
+      </w:r>
+      <w:r>
+        <w:t xml:space="preserve">“question_notify”: [0/1] </w:t>
+      </w:r>
+      <w:r>
+        <w:rPr>
+          <w:rFonts w:hint="eastAsia"/>
+        </w:rPr>
+        <w:t xml:space="preserve"> </w:t>
+      </w:r>
+      <w:r>
+        <w:t xml:space="preserve"> </w:t>
+      </w:r>
+      <w:r>
+        <w:rPr>
+          <w:rFonts w:hint="eastAsia"/>
+        </w:rPr>
+        <w:t>1</w:t>
+      </w:r>
+      <w:r>
+        <w:t>.</w:t>
+      </w:r>
+      <w:r>
+        <w:rPr>
+          <w:rFonts w:hint="eastAsia"/>
+        </w:rPr>
+        <w:t xml:space="preserve"> </w:t>
+      </w:r>
+      <w:r>
+        <w:t xml:space="preserve">need notify   0. </w:t>
+      </w:r>
+      <w:r>
+        <w:rPr>
+          <w:rFonts w:hint="eastAsia"/>
+        </w:rPr>
+        <w:t>n</w:t>
+      </w:r>
+      <w:r>
+        <w:t>o</w:t>
+      </w:r>
+    </w:p>
+    <w:p>
+      <w:pPr>
+        <w:ind w:left="420" w:firstLineChars="400" w:firstLine="840"/>
+      </w:pPr>
+      <w:r>
+        <w:t>}</w:t>
       </w:r>
     </w:p>
     <w:p>
@@ -5143,7 +5224,7 @@
           <v:shape id="_x0000_i1028" type="#_x0000_t75" style="width:415.5pt;height:170.25pt" o:ole="">
             <v:imagedata r:id="rId15" o:title=""/>
           </v:shape>
-          <o:OLEObject Type="Embed" ProgID="Visio.Drawing.11" ShapeID="_x0000_i1028" DrawAspect="Content" ObjectID="_1539782925" r:id="rId16"/>
+          <o:OLEObject Type="Embed" ProgID="Visio.Drawing.11" ShapeID="_x0000_i1028" DrawAspect="Content" ObjectID="_1540144581" r:id="rId16"/>
         </w:object>
       </w:r>
       <w:r>
@@ -5165,7 +5246,7 @@
           <v:shape id="_x0000_i1029" type="#_x0000_t75" style="width:414.75pt;height:259.5pt" o:ole="">
             <v:imagedata r:id="rId17" o:title=""/>
           </v:shape>
-          <o:OLEObject Type="Embed" ProgID="Visio.Drawing.11" ShapeID="_x0000_i1029" DrawAspect="Content" ObjectID="_1539782926" r:id="rId18"/>
+          <o:OLEObject Type="Embed" ProgID="Visio.Drawing.11" ShapeID="_x0000_i1029" DrawAspect="Content" ObjectID="_1540144582" r:id="rId18"/>
         </w:object>
       </w:r>
     </w:p>
@@ -5284,7 +5365,7 @@
           <v:shape id="_x0000_i1030" type="#_x0000_t75" style="width:327pt;height:247.5pt" o:ole="">
             <v:imagedata r:id="rId19" o:title=""/>
           </v:shape>
-          <o:OLEObject Type="Embed" ProgID="Visio.Drawing.11" ShapeID="_x0000_i1030" DrawAspect="Content" ObjectID="_1539782927" r:id="rId20"/>
+          <o:OLEObject Type="Embed" ProgID="Visio.Drawing.11" ShapeID="_x0000_i1030" DrawAspect="Content" ObjectID="_1540144583" r:id="rId20"/>
         </w:object>
       </w:r>
     </w:p>
@@ -5680,7 +5761,7 @@
           <v:shape id="_x0000_i1031" type="#_x0000_t75" style="width:415.5pt;height:305.25pt" o:ole="">
             <v:imagedata r:id="rId21" o:title=""/>
           </v:shape>
-          <o:OLEObject Type="Embed" ProgID="Visio.Drawing.11" ShapeID="_x0000_i1031" DrawAspect="Content" ObjectID="_1539782928" r:id="rId22"/>
+          <o:OLEObject Type="Embed" ProgID="Visio.Drawing.11" ShapeID="_x0000_i1031" DrawAspect="Content" ObjectID="_1540144584" r:id="rId22"/>
         </w:object>
       </w:r>
     </w:p>
@@ -5953,7 +6034,7 @@
           <v:shape id="_x0000_i1032" type="#_x0000_t75" style="width:327pt;height:309.75pt" o:ole="">
             <v:imagedata r:id="rId23" o:title=""/>
           </v:shape>
-          <o:OLEObject Type="Embed" ProgID="Visio.Drawing.11" ShapeID="_x0000_i1032" DrawAspect="Content" ObjectID="_1539782929" r:id="rId24"/>
+          <o:OLEObject Type="Embed" ProgID="Visio.Drawing.11" ShapeID="_x0000_i1032" DrawAspect="Content" ObjectID="_1540144585" r:id="rId24"/>
         </w:object>
       </w:r>
     </w:p>
@@ -7183,7 +7264,7 @@
           <v:shape id="_x0000_i1033" type="#_x0000_t75" style="width:415.5pt;height:335.25pt" o:ole="">
             <v:imagedata r:id="rId27" o:title=""/>
           </v:shape>
-          <o:OLEObject Type="Embed" ProgID="Visio.Drawing.11" ShapeID="_x0000_i1033" DrawAspect="Content" ObjectID="_1539782930" r:id="rId28"/>
+          <o:OLEObject Type="Embed" ProgID="Visio.Drawing.11" ShapeID="_x0000_i1033" DrawAspect="Content" ObjectID="_1540144586" r:id="rId28"/>
         </w:object>
       </w:r>
     </w:p>
@@ -8544,7 +8625,7 @@
           <v:shape id="_x0000_i1034" type="#_x0000_t75" style="width:415.5pt;height:192pt" o:ole="">
             <v:imagedata r:id="rId29" o:title=""/>
           </v:shape>
-          <o:OLEObject Type="Embed" ProgID="Visio.Drawing.11" ShapeID="_x0000_i1034" DrawAspect="Content" ObjectID="_1539782931" r:id="rId30"/>
+          <o:OLEObject Type="Embed" ProgID="Visio.Drawing.11" ShapeID="_x0000_i1034" DrawAspect="Content" ObjectID="_1540144587" r:id="rId30"/>
         </w:object>
       </w:r>
     </w:p>
@@ -9087,7 +9168,7 @@
           <v:shape id="_x0000_i1035" type="#_x0000_t75" style="width:414.75pt;height:306.75pt" o:ole="">
             <v:imagedata r:id="rId31" o:title=""/>
           </v:shape>
-          <o:OLEObject Type="Embed" ProgID="Visio.Drawing.11" ShapeID="_x0000_i1035" DrawAspect="Content" ObjectID="_1539782932" r:id="rId32"/>
+          <o:OLEObject Type="Embed" ProgID="Visio.Drawing.11" ShapeID="_x0000_i1035" DrawAspect="Content" ObjectID="_1540144588" r:id="rId32"/>
         </w:object>
       </w:r>
     </w:p>
@@ -9107,7 +9188,7 @@
       </w:r>
     </w:p>
     <w:p>
-      <w:bookmarkStart w:id="1" w:name="OLE_LINK6"/>
+      <w:bookmarkStart w:id="2" w:name="OLE_LINK6"/>
       <w:r>
         <w:t>{</w:t>
       </w:r>
@@ -9535,7 +9616,7 @@
         <w:t>}</w:t>
       </w:r>
     </w:p>
-    <w:bookmarkEnd w:id="1"/>
+    <w:bookmarkEnd w:id="2"/>
     <w:p>
       <w:r>
         <w:rPr>
@@ -10234,7 +10315,7 @@
           <v:shape id="_x0000_i1036" type="#_x0000_t75" style="width:414.75pt;height:200.25pt" o:ole="">
             <v:imagedata r:id="rId33" o:title=""/>
           </v:shape>
-          <o:OLEObject Type="Embed" ProgID="Visio.Drawing.11" ShapeID="_x0000_i1036" DrawAspect="Content" ObjectID="_1539782933" r:id="rId34"/>
+          <o:OLEObject Type="Embed" ProgID="Visio.Drawing.11" ShapeID="_x0000_i1036" DrawAspect="Content" ObjectID="_1540144589" r:id="rId34"/>
         </w:object>
       </w:r>
     </w:p>
@@ -10681,7 +10762,7 @@
           <v:shape id="_x0000_i1037" type="#_x0000_t75" style="width:327pt;height:237pt" o:ole="">
             <v:imagedata r:id="rId35" o:title=""/>
           </v:shape>
-          <o:OLEObject Type="Embed" ProgID="Visio.Drawing.11" ShapeID="_x0000_i1037" DrawAspect="Content" ObjectID="_1539782934" r:id="rId36"/>
+          <o:OLEObject Type="Embed" ProgID="Visio.Drawing.11" ShapeID="_x0000_i1037" DrawAspect="Content" ObjectID="_1540144590" r:id="rId36"/>
         </w:object>
       </w:r>
     </w:p>
@@ -11111,7 +11192,7 @@
       <w:r>
         <w:t>/</w:t>
       </w:r>
-      <w:bookmarkStart w:id="2" w:name="OLE_LINK1"/>
+      <w:bookmarkStart w:id="3" w:name="OLE_LINK1"/>
       <w:r>
         <w:t>api_1.0_</w:t>
       </w:r>
@@ -11127,7 +11208,7 @@
       <w:r>
         <w:t>.do</w:t>
       </w:r>
-      <w:bookmarkEnd w:id="2"/>
+      <w:bookmarkEnd w:id="3"/>
     </w:p>
     <w:p/>
     <w:p>
@@ -11195,7 +11276,7 @@
           <v:shape id="_x0000_i1038" type="#_x0000_t75" style="width:327pt;height:237pt" o:ole="">
             <v:imagedata r:id="rId37" o:title=""/>
           </v:shape>
-          <o:OLEObject Type="Embed" ProgID="Visio.Drawing.11" ShapeID="_x0000_i1038" DrawAspect="Content" ObjectID="_1539782935" r:id="rId38"/>
+          <o:OLEObject Type="Embed" ProgID="Visio.Drawing.11" ShapeID="_x0000_i1038" DrawAspect="Content" ObjectID="_1540144591" r:id="rId38"/>
         </w:object>
       </w:r>
     </w:p>
@@ -11736,7 +11817,7 @@
           <v:shape id="_x0000_i1039" type="#_x0000_t75" style="width:327pt;height:237pt" o:ole="">
             <v:imagedata r:id="rId39" o:title=""/>
           </v:shape>
-          <o:OLEObject Type="Embed" ProgID="Visio.Drawing.11" ShapeID="_x0000_i1039" DrawAspect="Content" ObjectID="_1539782936" r:id="rId40"/>
+          <o:OLEObject Type="Embed" ProgID="Visio.Drawing.11" ShapeID="_x0000_i1039" DrawAspect="Content" ObjectID="_1540144592" r:id="rId40"/>
         </w:object>
       </w:r>
     </w:p>
@@ -12428,7 +12509,7 @@
           <v:shape id="_x0000_i1040" type="#_x0000_t75" style="width:327pt;height:270.75pt" o:ole="">
             <v:imagedata r:id="rId41" o:title=""/>
           </v:shape>
-          <o:OLEObject Type="Embed" ProgID="Visio.Drawing.11" ShapeID="_x0000_i1040" DrawAspect="Content" ObjectID="_1539782937" r:id="rId42"/>
+          <o:OLEObject Type="Embed" ProgID="Visio.Drawing.11" ShapeID="_x0000_i1040" DrawAspect="Content" ObjectID="_1540144593" r:id="rId42"/>
         </w:object>
       </w:r>
     </w:p>
@@ -16080,7 +16161,7 @@
           <v:shape id="_x0000_i1041" type="#_x0000_t75" style="width:327pt;height:261pt" o:ole="">
             <v:imagedata r:id="rId49" o:title=""/>
           </v:shape>
-          <o:OLEObject Type="Embed" ProgID="Visio.Drawing.11" ShapeID="_x0000_i1041" DrawAspect="Content" ObjectID="_1539782938" r:id="rId50"/>
+          <o:OLEObject Type="Embed" ProgID="Visio.Drawing.11" ShapeID="_x0000_i1041" DrawAspect="Content" ObjectID="_1540144594" r:id="rId50"/>
         </w:object>
       </w:r>
     </w:p>
@@ -16421,7 +16502,7 @@
       </w:r>
     </w:p>
     <w:p>
-      <w:bookmarkStart w:id="3" w:name="OLE_LINK2"/>
+      <w:bookmarkStart w:id="4" w:name="OLE_LINK2"/>
       <w:r>
         <w:t>http://service-test.samchat.com</w:t>
       </w:r>
@@ -16436,7 +16517,7 @@
         <w:t>/api_1.0_common_sendInviteMsg.do</w:t>
       </w:r>
     </w:p>
-    <w:bookmarkEnd w:id="3"/>
+    <w:bookmarkEnd w:id="4"/>
     <w:p>
       <w:pPr>
         <w:pStyle w:val="2"/>
@@ -16559,7 +16640,7 @@
           <v:shape id="_x0000_i1042" type="#_x0000_t75" style="width:327pt;height:321pt" o:ole="">
             <v:imagedata r:id="rId51" o:title=""/>
           </v:shape>
-          <o:OLEObject Type="Embed" ProgID="Visio.Drawing.11" ShapeID="_x0000_i1042" DrawAspect="Content" ObjectID="_1539782939" r:id="rId52"/>
+          <o:OLEObject Type="Embed" ProgID="Visio.Drawing.11" ShapeID="_x0000_i1042" DrawAspect="Content" ObjectID="_1540144595" r:id="rId52"/>
         </w:object>
       </w:r>
     </w:p>
@@ -16751,7 +16832,7 @@
         </w:rPr>
         <w:t xml:space="preserve">            </w:t>
       </w:r>
-      <w:bookmarkStart w:id="4" w:name="OLE_LINK8"/>
+      <w:bookmarkStart w:id="5" w:name="OLE_LINK8"/>
       <w:r>
         <w:rPr>
           <w:rFonts w:ascii="Consolas" w:hAnsi="Consolas" w:cs="Consolas"/>
@@ -16969,7 +17050,7 @@
         <w:t xml:space="preserve"> } </w:t>
       </w:r>
     </w:p>
-    <w:bookmarkEnd w:id="4"/>
+    <w:bookmarkEnd w:id="5"/>
     <w:p>
       <w:pPr>
         <w:ind w:left="840" w:firstLine="420"/>
@@ -18465,8 +18546,6 @@
       <w:r>
         <w:t xml:space="preserve">    </w:t>
       </w:r>
-      <w:bookmarkStart w:id="5" w:name="_GoBack"/>
-      <w:bookmarkEnd w:id="5"/>
       <w:r>
         <w:t>"lastupdate":12323232</w:t>
       </w:r>
@@ -18476,10 +18555,7 @@
         <w:ind w:firstLine="420"/>
       </w:pPr>
       <w:r>
-        <w:t xml:space="preserve"> </w:t>
-      </w:r>
-      <w:r>
-        <w:t>}</w:t>
+        <w:t xml:space="preserve"> }</w:t>
       </w:r>
     </w:p>
     <w:p>
@@ -18931,7 +19007,7 @@
           <v:shape id="_x0000_i1043" type="#_x0000_t75" style="width:414.75pt;height:387.75pt" o:ole="">
             <v:imagedata r:id="rId54" o:title=""/>
           </v:shape>
-          <o:OLEObject Type="Embed" ProgID="Visio.Drawing.11" ShapeID="_x0000_i1043" DrawAspect="Content" ObjectID="_1539782940" r:id="rId55"/>
+          <o:OLEObject Type="Embed" ProgID="Visio.Drawing.11" ShapeID="_x0000_i1043" DrawAspect="Content" ObjectID="_1540144596" r:id="rId55"/>
         </w:object>
       </w:r>
     </w:p>
@@ -19463,7 +19539,7 @@
           <v:shape id="_x0000_i1044" type="#_x0000_t75" style="width:307.5pt;height:285pt" o:ole="">
             <v:imagedata r:id="rId59" o:title=""/>
           </v:shape>
-          <o:OLEObject Type="Embed" ProgID="Visio.Drawing.11" ShapeID="_x0000_i1044" DrawAspect="Content" ObjectID="_1539782941" r:id="rId60"/>
+          <o:OLEObject Type="Embed" ProgID="Visio.Drawing.11" ShapeID="_x0000_i1044" DrawAspect="Content" ObjectID="_1540144597" r:id="rId60"/>
         </w:object>
       </w:r>
     </w:p>
@@ -21240,7 +21316,7 @@
           <v:shape id="_x0000_i1045" type="#_x0000_t75" style="width:327pt;height:309.75pt" o:ole="">
             <v:imagedata r:id="rId63" o:title=""/>
           </v:shape>
-          <o:OLEObject Type="Embed" ProgID="Visio.Drawing.11" ShapeID="_x0000_i1045" DrawAspect="Content" ObjectID="_1539782942" r:id="rId64"/>
+          <o:OLEObject Type="Embed" ProgID="Visio.Drawing.11" ShapeID="_x0000_i1045" DrawAspect="Content" ObjectID="_1540144598" r:id="rId64"/>
         </w:object>
       </w:r>
     </w:p>
@@ -21960,7 +22036,7 @@
           <v:shape id="_x0000_i1046" type="#_x0000_t75" style="width:327pt;height:363.75pt" o:ole="">
             <v:imagedata r:id="rId66" o:title=""/>
           </v:shape>
-          <o:OLEObject Type="Embed" ProgID="Visio.Drawing.11" ShapeID="_x0000_i1046" DrawAspect="Content" ObjectID="_1539782943" r:id="rId67"/>
+          <o:OLEObject Type="Embed" ProgID="Visio.Drawing.11" ShapeID="_x0000_i1046" DrawAspect="Content" ObjectID="_1540144599" r:id="rId67"/>
         </w:object>
       </w:r>
     </w:p>
@@ -22948,7 +23024,7 @@
           <v:shape id="_x0000_i1047" type="#_x0000_t75" style="width:414.75pt;height:4in" o:ole="">
             <v:imagedata r:id="rId69" o:title=""/>
           </v:shape>
-          <o:OLEObject Type="Embed" ProgID="Visio.Drawing.11" ShapeID="_x0000_i1047" DrawAspect="Content" ObjectID="_1539782944" r:id="rId70"/>
+          <o:OLEObject Type="Embed" ProgID="Visio.Drawing.11" ShapeID="_x0000_i1047" DrawAspect="Content" ObjectID="_1540144600" r:id="rId70"/>
         </w:object>
       </w:r>
     </w:p>
@@ -23785,7 +23861,7 @@
           <v:shape id="_x0000_i1048" type="#_x0000_t75" style="width:327pt;height:247.5pt" o:ole="">
             <v:imagedata r:id="rId71" o:title=""/>
           </v:shape>
-          <o:OLEObject Type="Embed" ProgID="Visio.Drawing.11" ShapeID="_x0000_i1048" DrawAspect="Content" ObjectID="_1539782945" r:id="rId72"/>
+          <o:OLEObject Type="Embed" ProgID="Visio.Drawing.11" ShapeID="_x0000_i1048" DrawAspect="Content" ObjectID="_1540144601" r:id="rId72"/>
         </w:object>
       </w:r>
     </w:p>
@@ -25391,6 +25467,479 @@
         <w:widowControl/>
         <w:jc w:val="left"/>
         <w:rPr>
+          <w:rFonts w:ascii="Consolas" w:hAnsi="Consolas" w:cs="Consolas"/>
+          <w:iCs/>
+          <w:kern w:val="0"/>
+          <w:sz w:val="20"/>
+          <w:szCs w:val="20"/>
+        </w:rPr>
+      </w:pPr>
+      <w:hyperlink r:id="rId74" w:history="1">
+        <w:r>
+          <w:rPr>
+            <w:rStyle w:val="aa"/>
+          </w:rPr>
+          <w:t>http://service-test.samchat.com</w:t>
+        </w:r>
+        <w:r>
+          <w:rPr>
+            <w:rStyle w:val="aa"/>
+            <w:rFonts w:ascii="Consolas" w:hAnsi="Consolas" w:cs="Consolas"/>
+            <w:kern w:val="0"/>
+            <w:sz w:val="20"/>
+            <w:szCs w:val="20"/>
+          </w:rPr>
+          <w:t>/api_1.0_question_queryPopularRequest.do</w:t>
+        </w:r>
+      </w:hyperlink>
+    </w:p>
+    <w:p>
+      <w:pPr>
+        <w:widowControl/>
+        <w:jc w:val="left"/>
+        <w:rPr>
+          <w:rFonts w:ascii="Consolas" w:hAnsi="Consolas" w:cs="Consolas"/>
+          <w:iCs/>
+          <w:kern w:val="0"/>
+          <w:sz w:val="20"/>
+          <w:szCs w:val="20"/>
+        </w:rPr>
+      </w:pPr>
+    </w:p>
+    <w:p>
+      <w:pPr>
+        <w:pStyle w:val="2"/>
+        <w:numPr>
+          <w:ilvl w:val="1"/>
+          <w:numId w:val="15"/>
+        </w:numPr>
+      </w:pPr>
+      <w:r>
+        <w:t>Seq-</w:t>
+      </w:r>
+      <w:r>
+        <w:t xml:space="preserve"> </w:t>
+      </w:r>
+      <w:r>
+        <w:t>Update</w:t>
+      </w:r>
+      <w:r>
+        <w:t xml:space="preserve"> </w:t>
+      </w:r>
+      <w:r>
+        <w:t>Q</w:t>
+      </w:r>
+      <w:r>
+        <w:t xml:space="preserve">uestion </w:t>
+      </w:r>
+      <w:r>
+        <w:t>N</w:t>
+      </w:r>
+      <w:r>
+        <w:t>otify</w:t>
+      </w:r>
+      <w:r>
+        <w:t xml:space="preserve"> </w:t>
+      </w:r>
+      <w:r>
+        <w:t>Request</w:t>
+      </w:r>
+    </w:p>
+    <w:p>
+      <w:pPr>
+        <w:rPr>
+          <w:rFonts w:hint="eastAsia"/>
+        </w:rPr>
+      </w:pPr>
+      <w:r>
+        <w:t>Seq-</w:t>
+      </w:r>
+      <w:r>
+        <w:t>UpdateQuestionNotify</w:t>
+      </w:r>
+      <w:r>
+        <w:rPr>
+          <w:rFonts w:hint="eastAsia"/>
+        </w:rPr>
+        <w:t xml:space="preserve">, </w:t>
+      </w:r>
+      <w:r>
+        <w:rPr>
+          <w:rFonts w:hint="eastAsia"/>
+        </w:rPr>
+        <w:t>更新</w:t>
+      </w:r>
+      <w:r>
+        <w:t>问题是否提醒设置</w:t>
+      </w:r>
+    </w:p>
+    <w:p>
+      <w:pPr>
+        <w:pStyle w:val="3"/>
+        <w:numPr>
+          <w:ilvl w:val="2"/>
+          <w:numId w:val="15"/>
+        </w:numPr>
+      </w:pPr>
+      <w:r>
+        <w:t>Update</w:t>
+      </w:r>
+      <w:r>
+        <w:t xml:space="preserve"> </w:t>
+      </w:r>
+      <w:r>
+        <w:t>question notify</w:t>
+      </w:r>
+      <w:r>
+        <w:t xml:space="preserve"> </w:t>
+      </w:r>
+      <w:r>
+        <w:rPr>
+          <w:rFonts w:hint="eastAsia"/>
+        </w:rPr>
+        <w:t>request/response json</w:t>
+      </w:r>
+    </w:p>
+    <w:p>
+      <w:r>
+        <w:t>{</w:t>
+      </w:r>
+    </w:p>
+    <w:p>
+      <w:r>
+        <w:t xml:space="preserve">    "header":</w:t>
+      </w:r>
+    </w:p>
+    <w:p>
+      <w:r>
+        <w:t xml:space="preserve">    {</w:t>
+      </w:r>
+    </w:p>
+    <w:p>
+      <w:r>
+        <w:t xml:space="preserve">       "action" : "</w:t>
+      </w:r>
+      <w:r>
+        <w:t>update-question-notify</w:t>
+      </w:r>
+      <w:r>
+        <w:t>"</w:t>
+      </w:r>
+    </w:p>
+    <w:p>
+      <w:r>
+        <w:t xml:space="preserve">       "token": "token"</w:t>
+      </w:r>
+    </w:p>
+    <w:p>
+      <w:pPr>
+        <w:ind w:firstLine="420"/>
+      </w:pPr>
+      <w:r>
+        <w:t>},</w:t>
+      </w:r>
+    </w:p>
+    <w:p>
+      <w:pPr>
+        <w:ind w:firstLineChars="200" w:firstLine="420"/>
+      </w:pPr>
+      <w:r>
+        <w:t>"body" :</w:t>
+      </w:r>
+    </w:p>
+    <w:p>
+      <w:pPr>
+        <w:ind w:firstLine="420"/>
+      </w:pPr>
+      <w:r>
+        <w:t>{</w:t>
+      </w:r>
+    </w:p>
+    <w:p>
+      <w:pPr>
+        <w:ind w:left="420" w:firstLine="420"/>
+        <w:rPr>
+          <w:rFonts w:hint="eastAsia"/>
+        </w:rPr>
+      </w:pPr>
+      <w:r>
+        <w:rPr>
+          <w:rFonts w:hint="eastAsia"/>
+        </w:rPr>
+        <w:t xml:space="preserve">  </w:t>
+      </w:r>
+      <w:r>
+        <w:t>“</w:t>
+      </w:r>
+      <w:r>
+        <w:t>question</w:t>
+      </w:r>
+      <w:r>
+        <w:rPr>
+          <w:rFonts w:hint="eastAsia"/>
+        </w:rPr>
+        <w:t>_notify</w:t>
+      </w:r>
+      <w:r>
+        <w:t>”:</w:t>
+      </w:r>
+      <w:r>
+        <w:t>0  //</w:t>
+      </w:r>
+      <w:r>
+        <w:rPr>
+          <w:rFonts w:hint="eastAsia"/>
+        </w:rPr>
+        <w:t xml:space="preserve"> </w:t>
+      </w:r>
+      <w:r>
+        <w:t xml:space="preserve"> </w:t>
+      </w:r>
+      <w:r>
+        <w:t xml:space="preserve"> </w:t>
+      </w:r>
+      <w:r>
+        <w:rPr>
+          <w:rFonts w:hint="eastAsia"/>
+        </w:rPr>
+        <w:t>1</w:t>
+      </w:r>
+      <w:r>
+        <w:t>.</w:t>
+      </w:r>
+      <w:r>
+        <w:rPr>
+          <w:rFonts w:hint="eastAsia"/>
+        </w:rPr>
+        <w:t xml:space="preserve"> </w:t>
+      </w:r>
+      <w:r>
+        <w:t>need notify</w:t>
+      </w:r>
+      <w:r>
+        <w:t xml:space="preserve">   </w:t>
+      </w:r>
+      <w:r>
+        <w:t xml:space="preserve">0. </w:t>
+      </w:r>
+      <w:r>
+        <w:rPr>
+          <w:rFonts w:hint="eastAsia"/>
+        </w:rPr>
+        <w:t>n</w:t>
+      </w:r>
+      <w:r>
+        <w:t>o</w:t>
+      </w:r>
+    </w:p>
+    <w:p>
+      <w:r>
+        <w:t xml:space="preserve">    } </w:t>
+      </w:r>
+    </w:p>
+    <w:p>
+      <w:r>
+        <w:t>}</w:t>
+      </w:r>
+    </w:p>
+    <w:p>
+      <w:r>
+        <w:rPr>
+          <w:rFonts w:hint="eastAsia"/>
+        </w:rPr>
+        <w:t>成功返回</w:t>
+      </w:r>
+      <w:r>
+        <w:rPr>
+          <w:rFonts w:hint="eastAsia"/>
+        </w:rPr>
+        <w:t xml:space="preserve">: </w:t>
+      </w:r>
+    </w:p>
+    <w:p>
+      <w:pPr>
+        <w:autoSpaceDE w:val="0"/>
+        <w:autoSpaceDN w:val="0"/>
+        <w:adjustRightInd w:val="0"/>
+        <w:jc w:val="left"/>
+        <w:rPr>
+          <w:rFonts w:ascii="Consolas" w:hAnsi="Consolas" w:cs="Consolas"/>
+          <w:kern w:val="0"/>
+          <w:sz w:val="20"/>
+          <w:szCs w:val="20"/>
+        </w:rPr>
+      </w:pPr>
+      <w:r>
+        <w:rPr>
+          <w:rFonts w:ascii="Consolas" w:hAnsi="Consolas" w:cs="Consolas"/>
+          <w:kern w:val="0"/>
+          <w:sz w:val="20"/>
+          <w:szCs w:val="20"/>
+        </w:rPr>
+        <w:lastRenderedPageBreak/>
+        <w:t>{</w:t>
+      </w:r>
+    </w:p>
+    <w:p>
+      <w:pPr>
+        <w:autoSpaceDE w:val="0"/>
+        <w:autoSpaceDN w:val="0"/>
+        <w:adjustRightInd w:val="0"/>
+        <w:jc w:val="left"/>
+        <w:rPr>
+          <w:rFonts w:ascii="Consolas" w:hAnsi="Consolas" w:cs="Consolas"/>
+          <w:kern w:val="0"/>
+          <w:sz w:val="20"/>
+          <w:szCs w:val="20"/>
+        </w:rPr>
+      </w:pPr>
+      <w:r>
+        <w:rPr>
+          <w:rFonts w:ascii="Consolas" w:hAnsi="Consolas" w:cs="Consolas"/>
+          <w:kern w:val="0"/>
+          <w:sz w:val="20"/>
+          <w:szCs w:val="20"/>
+        </w:rPr>
+        <w:t xml:space="preserve">    "ret":0</w:t>
+      </w:r>
+    </w:p>
+    <w:p>
+      <w:pPr>
+        <w:rPr>
+          <w:rFonts w:ascii="Consolas" w:hAnsi="Consolas" w:cs="Consolas"/>
+          <w:kern w:val="0"/>
+          <w:sz w:val="20"/>
+          <w:szCs w:val="20"/>
+        </w:rPr>
+      </w:pPr>
+      <w:r>
+        <w:rPr>
+          <w:rFonts w:ascii="Consolas" w:hAnsi="Consolas" w:cs="Consolas"/>
+          <w:kern w:val="0"/>
+          <w:sz w:val="20"/>
+          <w:szCs w:val="20"/>
+        </w:rPr>
+        <w:t>}</w:t>
+      </w:r>
+    </w:p>
+    <w:p>
+      <w:r>
+        <w:rPr>
+          <w:rFonts w:hint="eastAsia"/>
+        </w:rPr>
+        <w:t>解析失败返回：</w:t>
+      </w:r>
+      <w:r>
+        <w:rPr>
+          <w:rFonts w:hint="eastAsia"/>
+        </w:rPr>
+        <w:t xml:space="preserve">  {ret: -1}</w:t>
+      </w:r>
+    </w:p>
+    <w:p>
+      <w:r>
+        <w:rPr>
+          <w:rFonts w:hint="eastAsia"/>
+        </w:rPr>
+        <w:t>action</w:t>
+      </w:r>
+      <w:r>
+        <w:rPr>
+          <w:rFonts w:hint="eastAsia"/>
+        </w:rPr>
+        <w:t>参数不支持返回</w:t>
+      </w:r>
+      <w:r>
+        <w:rPr>
+          <w:rFonts w:hint="eastAsia"/>
+        </w:rPr>
+        <w:t>:{ret: -2}</w:t>
+      </w:r>
+    </w:p>
+    <w:p>
+      <w:r>
+        <w:rPr>
+          <w:rFonts w:hint="eastAsia"/>
+        </w:rPr>
+        <w:t>参数不满足返回：</w:t>
+      </w:r>
+      <w:r>
+        <w:rPr>
+          <w:rFonts w:hint="eastAsia"/>
+        </w:rPr>
+        <w:t xml:space="preserve">  {ret: -3}</w:t>
+      </w:r>
+    </w:p>
+    <w:p>
+      <w:r>
+        <w:rPr>
+          <w:rFonts w:hint="eastAsia"/>
+        </w:rPr>
+        <w:t xml:space="preserve">token </w:t>
+      </w:r>
+      <w:r>
+        <w:rPr>
+          <w:rFonts w:hint="eastAsia"/>
+        </w:rPr>
+        <w:t>格式不正确：</w:t>
+      </w:r>
+      <w:r>
+        <w:rPr>
+          <w:rFonts w:hint="eastAsia"/>
+        </w:rPr>
+        <w:t>{ret: -4}</w:t>
+      </w:r>
+    </w:p>
+    <w:p>
+      <w:r>
+        <w:rPr>
+          <w:rFonts w:hint="eastAsia"/>
+        </w:rPr>
+        <w:t>内部错误：</w:t>
+      </w:r>
+      <w:r>
+        <w:rPr>
+          <w:rFonts w:hint="eastAsia"/>
+        </w:rPr>
+        <w:t xml:space="preserve">  {ret: -103}</w:t>
+      </w:r>
+    </w:p>
+    <w:p>
+      <w:r>
+        <w:rPr>
+          <w:rFonts w:hint="eastAsia"/>
+        </w:rPr>
+        <w:t xml:space="preserve">token </w:t>
+      </w:r>
+      <w:r>
+        <w:rPr>
+          <w:rFonts w:hint="eastAsia"/>
+        </w:rPr>
+        <w:t>不合法：</w:t>
+      </w:r>
+      <w:r>
+        <w:rPr>
+          <w:rFonts w:hint="eastAsia"/>
+        </w:rPr>
+        <w:t xml:space="preserve">  {ret: -401}</w:t>
+      </w:r>
+    </w:p>
+    <w:p>
+      <w:r>
+        <w:rPr>
+          <w:rFonts w:hint="eastAsia"/>
+        </w:rPr>
+        <w:t>测试</w:t>
+      </w:r>
+      <w:r>
+        <w:t>地址：</w:t>
+      </w:r>
+    </w:p>
+    <w:p>
+      <w:pPr>
+        <w:widowControl/>
+        <w:jc w:val="left"/>
+        <w:rPr>
           <w:rFonts w:eastAsia="宋体"/>
           <w:b/>
           <w:bCs/>
@@ -25410,7 +25959,57 @@
           <w:sz w:val="20"/>
           <w:szCs w:val="20"/>
         </w:rPr>
-        <w:t>/api_1.0_question_queryPopularRequest.do</w:t>
+        <w:t>/api_1.0_</w:t>
+      </w:r>
+      <w:r>
+        <w:rPr>
+          <w:rFonts w:ascii="Consolas" w:hAnsi="Consolas" w:cs="Consolas"/>
+          <w:iCs/>
+          <w:kern w:val="0"/>
+          <w:sz w:val="20"/>
+          <w:szCs w:val="20"/>
+        </w:rPr>
+        <w:t>profile</w:t>
+      </w:r>
+      <w:r>
+        <w:rPr>
+          <w:rFonts w:ascii="Consolas" w:hAnsi="Consolas" w:cs="Consolas"/>
+          <w:iCs/>
+          <w:kern w:val="0"/>
+          <w:sz w:val="20"/>
+          <w:szCs w:val="20"/>
+        </w:rPr>
+        <w:t>_</w:t>
+      </w:r>
+      <w:r>
+        <w:rPr>
+          <w:rFonts w:ascii="Consolas" w:hAnsi="Consolas" w:cs="Consolas"/>
+          <w:iCs/>
+          <w:kern w:val="0"/>
+          <w:sz w:val="20"/>
+          <w:szCs w:val="20"/>
+        </w:rPr>
+        <w:t>update</w:t>
+      </w:r>
+      <w:r>
+        <w:rPr>
+          <w:rFonts w:ascii="Consolas" w:hAnsi="Consolas" w:cs="Consolas" w:hint="eastAsia"/>
+          <w:iCs/>
+          <w:kern w:val="0"/>
+          <w:sz w:val="20"/>
+          <w:szCs w:val="20"/>
+        </w:rPr>
+        <w:t>QuestionNotify</w:t>
+      </w:r>
+      <w:r>
+        <w:rPr>
+          <w:rFonts w:ascii="Consolas" w:hAnsi="Consolas" w:cs="Consolas"/>
+          <w:iCs/>
+          <w:kern w:val="0"/>
+          <w:sz w:val="20"/>
+          <w:szCs w:val="20"/>
+        </w:rPr>
+        <w:t>.do</w:t>
       </w:r>
       <w:r>
         <w:br w:type="page"/>
@@ -26424,7 +27023,7 @@
     </w:tbl>
     <w:p/>
     <w:sectPr>
-      <w:headerReference w:type="default" r:id="rId74"/>
+      <w:headerReference w:type="default" r:id="rId75"/>
       <w:pgSz w:w="11906" w:h="16838"/>
       <w:pgMar w:top="1440" w:right="1800" w:bottom="1440" w:left="1800" w:header="851" w:footer="992" w:gutter="0"/>
       <w:cols w:space="425"/>
@@ -26518,7 +27117,7 @@
         <v:path o:extrusionok="f" gradientshapeok="t" o:connecttype="rect"/>
         <o:lock v:ext="edit" aspectratio="t"/>
       </v:shapetype>
-      <v:shape id="_x0000_i1034" type="#_x0000_t75" style="width:11.25pt;height:11.25pt" o:bullet="t">
+      <v:shape id="_x0000_i1063" type="#_x0000_t75" style="width:11.25pt;height:11.25pt" o:bullet="t">
         <v:imagedata r:id="rId1" o:title="msoA993"/>
       </v:shape>
     </w:pict>
@@ -29291,7 +29890,7 @@
 </file>
 
 <file path=customXml/itemProps1.xml><?xml version="1.0" encoding="utf-8"?>
-<ds:datastoreItem xmlns:ds="http://schemas.openxmlformats.org/officeDocument/2006/customXml" ds:itemID="{3DEE3B02-1FF7-479A-A6E9-EA8C2CDB148E}">
+<ds:datastoreItem xmlns:ds="http://schemas.openxmlformats.org/officeDocument/2006/customXml" ds:itemID="{6AF31250-C938-4EDE-8B6C-7FDDCA2169C0}">
   <ds:schemaRefs>
     <ds:schemaRef ds:uri="http://schemas.openxmlformats.org/officeDocument/2006/bibliography"/>
   </ds:schemaRefs>

</xml_diff>

<commit_message>
1.login params 新增app_advertisement_recall_minute 2. create-samchat-id请求交易增加samchat-id更改为samchat_id，返回交易增加lastupdate 3. recall请求交易新增pushlish_timestamp字段
</commit_message>
<xml_diff>
--- a/SamChat API Design.docx
+++ b/SamChat API Design.docx
@@ -2242,7 +2242,7 @@
           <v:shape id="_x0000_i1026" type="#_x0000_t75" style="width:415.5pt;height:527.25pt" o:ole="">
             <v:imagedata r:id="rId9" o:title=""/>
           </v:shape>
-          <o:OLEObject Type="Embed" ProgID="Visio.Drawing.11" ShapeID="_x0000_i1026" DrawAspect="Content" ObjectID="_1540731317" r:id="rId10"/>
+          <o:OLEObject Type="Embed" ProgID="Visio.Drawing.11" ShapeID="_x0000_i1026" DrawAspect="Content" ObjectID="_1540800549" r:id="rId10"/>
         </w:object>
       </w:r>
     </w:p>
@@ -2460,6 +2460,70 @@
       </w:r>
     </w:p>
     <w:p>
+      <w:pPr>
+        <w:ind w:firstLineChars="300" w:firstLine="630"/>
+      </w:pPr>
+      <w:r>
+        <w:t>“</w:t>
+      </w:r>
+      <w:proofErr w:type="spellStart"/>
+      <w:r>
+        <w:t>device_</w:t>
+      </w:r>
+      <w:proofErr w:type="gramStart"/>
+      <w:r>
+        <w:t>type</w:t>
+      </w:r>
+      <w:proofErr w:type="spellEnd"/>
+      <w:r>
+        <w:t xml:space="preserve">”   </w:t>
+      </w:r>
+      <w:proofErr w:type="gramEnd"/>
+      <w:r>
+        <w:t xml:space="preserve">  : “</w:t>
+      </w:r>
+      <w:proofErr w:type="spellStart"/>
+      <w:r>
+        <w:t>asdfasdafds</w:t>
+      </w:r>
+      <w:proofErr w:type="spellEnd"/>
+      <w:r>
+        <w:t>”</w:t>
+      </w:r>
+    </w:p>
+    <w:p>
+      <w:pPr>
+        <w:ind w:firstLineChars="300" w:firstLine="630"/>
+      </w:pPr>
+      <w:r>
+        <w:t>“</w:t>
+      </w:r>
+      <w:proofErr w:type="spellStart"/>
+      <w:r>
+        <w:t>app_</w:t>
+      </w:r>
+      <w:proofErr w:type="gramStart"/>
+      <w:r>
+        <w:t>version</w:t>
+      </w:r>
+      <w:proofErr w:type="spellEnd"/>
+      <w:r>
+        <w:t xml:space="preserve">”   </w:t>
+      </w:r>
+      <w:proofErr w:type="gramEnd"/>
+      <w:r>
+        <w:t xml:space="preserve">  : “</w:t>
+      </w:r>
+      <w:proofErr w:type="spellStart"/>
+      <w:r>
+        <w:t>asdadf</w:t>
+      </w:r>
+      <w:proofErr w:type="spellEnd"/>
+      <w:r>
+        <w:t>”</w:t>
+      </w:r>
+    </w:p>
+    <w:p>
       <w:r>
         <w:t xml:space="preserve">    }</w:t>
       </w:r>
@@ -2728,14 +2792,7 @@
           <w:rFonts w:hint="eastAsia"/>
           <w:color w:val="000000" w:themeColor="text1"/>
         </w:rPr>
-        <w:t xml:space="preserve">egister </w:t>
-      </w:r>
-      <w:r>
-        <w:rPr>
-          <w:rFonts w:hint="eastAsia"/>
-          <w:color w:val="000000" w:themeColor="text1"/>
-        </w:rPr>
-        <w:t>code verify</w:t>
+        <w:t>egister code verify</w:t>
       </w:r>
       <w:r>
         <w:rPr>
@@ -2939,6 +2996,7 @@
         <w:ind w:leftChars="200" w:left="420" w:firstLineChars="100" w:firstLine="210"/>
       </w:pPr>
       <w:r>
+        <w:lastRenderedPageBreak/>
         <w:t>"</w:t>
       </w:r>
       <w:proofErr w:type="spellStart"/>
@@ -2974,7 +3032,6 @@
     </w:p>
     <w:p>
       <w:r>
-        <w:lastRenderedPageBreak/>
         <w:t>}</w:t>
       </w:r>
     </w:p>
@@ -3845,6 +3902,7 @@
         <w:rPr>
           <w:rFonts w:hint="eastAsia"/>
         </w:rPr>
+        <w:lastRenderedPageBreak/>
         <w:t>}</w:t>
       </w:r>
       <w:r>
@@ -3877,7 +3935,6 @@
         <w:ind w:left="420" w:firstLine="420"/>
       </w:pPr>
       <w:r>
-        <w:lastRenderedPageBreak/>
         <w:t xml:space="preserve"> “</w:t>
       </w:r>
       <w:proofErr w:type="spellStart"/>
@@ -4270,7 +4327,7 @@
           <v:shape id="_x0000_i1027" type="#_x0000_t75" style="width:415.5pt;height:390pt" o:ole="">
             <v:imagedata r:id="rId11" o:title=""/>
           </v:shape>
-          <o:OLEObject Type="Embed" ProgID="Visio.Drawing.11" ShapeID="_x0000_i1027" DrawAspect="Content" ObjectID="_1540731318" r:id="rId12"/>
+          <o:OLEObject Type="Embed" ProgID="Visio.Drawing.11" ShapeID="_x0000_i1027" DrawAspect="Content" ObjectID="_1540800550" r:id="rId12"/>
         </w:object>
       </w:r>
       <w:r>
@@ -4538,20 +4595,25 @@
     <w:p>
       <w:pPr>
         <w:ind w:left="840" w:firstLine="420"/>
-        <w:rPr>
-          <w:rFonts w:hint="eastAsia"/>
-        </w:rPr>
       </w:pPr>
       <w:r>
         <w:t>“</w:t>
       </w:r>
       <w:proofErr w:type="spellStart"/>
       <w:r>
-        <w:t>device_type</w:t>
+        <w:t>device_</w:t>
+      </w:r>
+      <w:proofErr w:type="gramStart"/>
+      <w:r>
+        <w:t>type</w:t>
       </w:r>
       <w:proofErr w:type="spellEnd"/>
       <w:r>
-        <w:t>”     : “</w:t>
+        <w:t xml:space="preserve">”   </w:t>
+      </w:r>
+      <w:proofErr w:type="gramEnd"/>
+      <w:r>
+        <w:t xml:space="preserve">  : “</w:t>
       </w:r>
       <w:proofErr w:type="spellStart"/>
       <w:r>
@@ -4561,8 +4623,6 @@
       <w:r>
         <w:t>”</w:t>
       </w:r>
-      <w:bookmarkStart w:id="1" w:name="_GoBack"/>
-      <w:bookmarkEnd w:id="1"/>
     </w:p>
     <w:p>
       <w:pPr>
@@ -5616,11 +5676,27 @@
       <w:pPr>
         <w:ind w:left="420" w:firstLine="420"/>
       </w:pPr>
+      <w:r>
+        <w:t>/</w:t>
+      </w:r>
+      <w:proofErr w:type="gramStart"/>
+      <w:r>
+        <w:t>/  app</w:t>
+      </w:r>
+      <w:proofErr w:type="gramEnd"/>
+      <w:r>
+        <w:t>_advertisement_recall_minute:123</w:t>
+      </w:r>
     </w:p>
     <w:p>
       <w:pPr>
         <w:ind w:left="420" w:firstLine="420"/>
       </w:pPr>
+    </w:p>
+    <w:p>
+      <w:pPr>
+        <w:ind w:left="420" w:firstLine="420"/>
+      </w:pPr>
       <w:r>
         <w:t>}</w:t>
       </w:r>
@@ -5752,6 +5828,7 @@
         <w:rPr>
           <w:rFonts w:hint="eastAsia"/>
         </w:rPr>
+        <w:lastRenderedPageBreak/>
         <w:t>此用户不存在</w:t>
       </w:r>
       <w:r>
@@ -5783,7 +5860,6 @@
         <w:rPr>
           <w:rFonts w:hint="eastAsia"/>
         </w:rPr>
-        <w:lastRenderedPageBreak/>
         <w:t>密码错误尝试过于频繁</w:t>
       </w:r>
       <w:r>
@@ -6129,7 +6205,7 @@
           <v:shape id="_x0000_i1028" type="#_x0000_t75" style="width:415.5pt;height:170.25pt" o:ole="">
             <v:imagedata r:id="rId15" o:title=""/>
           </v:shape>
-          <o:OLEObject Type="Embed" ProgID="Visio.Drawing.11" ShapeID="_x0000_i1028" DrawAspect="Content" ObjectID="_1540731319" r:id="rId16"/>
+          <o:OLEObject Type="Embed" ProgID="Visio.Drawing.11" ShapeID="_x0000_i1028" DrawAspect="Content" ObjectID="_1540800551" r:id="rId16"/>
         </w:object>
       </w:r>
       <w:r>
@@ -6151,7 +6227,7 @@
           <v:shape id="_x0000_i1029" type="#_x0000_t75" style="width:414.75pt;height:259.5pt" o:ole="">
             <v:imagedata r:id="rId17" o:title=""/>
           </v:shape>
-          <o:OLEObject Type="Embed" ProgID="Visio.Drawing.11" ShapeID="_x0000_i1029" DrawAspect="Content" ObjectID="_1540731320" r:id="rId18"/>
+          <o:OLEObject Type="Embed" ProgID="Visio.Drawing.11" ShapeID="_x0000_i1029" DrawAspect="Content" ObjectID="_1540800552" r:id="rId18"/>
         </w:object>
       </w:r>
     </w:p>
@@ -6169,7 +6245,6 @@
         <w:rPr>
           <w:rFonts w:hint="eastAsia"/>
         </w:rPr>
-        <w:lastRenderedPageBreak/>
         <w:t>Seq-GetAppKey</w:t>
       </w:r>
       <w:proofErr w:type="spellEnd"/>
@@ -6274,7 +6349,7 @@
           <v:shape id="_x0000_i1030" type="#_x0000_t75" style="width:327pt;height:247.5pt" o:ole="">
             <v:imagedata r:id="rId19" o:title=""/>
           </v:shape>
-          <o:OLEObject Type="Embed" ProgID="Visio.Drawing.11" ShapeID="_x0000_i1030" DrawAspect="Content" ObjectID="_1540731321" r:id="rId20"/>
+          <o:OLEObject Type="Embed" ProgID="Visio.Drawing.11" ShapeID="_x0000_i1030" DrawAspect="Content" ObjectID="_1540800553" r:id="rId20"/>
         </w:object>
       </w:r>
     </w:p>
@@ -6546,7 +6621,6 @@
         <w:rPr>
           <w:rFonts w:hint="eastAsia"/>
         </w:rPr>
-        <w:lastRenderedPageBreak/>
         <w:t>action</w:t>
       </w:r>
       <w:r>
@@ -6736,7 +6810,7 @@
           <v:shape id="_x0000_i1031" type="#_x0000_t75" style="width:415.5pt;height:305.25pt" o:ole="">
             <v:imagedata r:id="rId21" o:title=""/>
           </v:shape>
-          <o:OLEObject Type="Embed" ProgID="Visio.Drawing.11" ShapeID="_x0000_i1031" DrawAspect="Content" ObjectID="_1540731322" r:id="rId22"/>
+          <o:OLEObject Type="Embed" ProgID="Visio.Drawing.11" ShapeID="_x0000_i1031" DrawAspect="Content" ObjectID="_1540800554" r:id="rId22"/>
         </w:object>
       </w:r>
     </w:p>
@@ -6819,6 +6893,7 @@
     </w:p>
     <w:p>
       <w:r>
+        <w:lastRenderedPageBreak/>
         <w:t xml:space="preserve">    {</w:t>
       </w:r>
     </w:p>
@@ -6829,7 +6904,6 @@
     </w:p>
     <w:p>
       <w:r>
-        <w:lastRenderedPageBreak/>
         <w:t>}</w:t>
       </w:r>
     </w:p>
@@ -7045,7 +7119,7 @@
           <v:shape id="_x0000_i1032" type="#_x0000_t75" style="width:327pt;height:309.75pt" o:ole="">
             <v:imagedata r:id="rId23" o:title=""/>
           </v:shape>
-          <o:OLEObject Type="Embed" ProgID="Visio.Drawing.11" ShapeID="_x0000_i1032" DrawAspect="Content" ObjectID="_1540731323" r:id="rId24"/>
+          <o:OLEObject Type="Embed" ProgID="Visio.Drawing.11" ShapeID="_x0000_i1032" DrawAspect="Content" ObjectID="_1540800555" r:id="rId24"/>
         </w:object>
       </w:r>
     </w:p>
@@ -7125,6 +7199,7 @@
     </w:p>
     <w:p>
       <w:r>
+        <w:lastRenderedPageBreak/>
         <w:t xml:space="preserve">       "token": "token"</w:t>
       </w:r>
     </w:p>
@@ -7135,7 +7210,6 @@
     </w:p>
     <w:p>
       <w:r>
-        <w:lastRenderedPageBreak/>
         <w:t xml:space="preserve">    "body":</w:t>
       </w:r>
     </w:p>
@@ -8153,6 +8227,7 @@
         <w:rPr>
           <w:rFonts w:hint="eastAsia"/>
         </w:rPr>
+        <w:lastRenderedPageBreak/>
         <w:t>用户已经</w:t>
       </w:r>
       <w:r>
@@ -8231,7 +8306,6 @@
         <w:rPr>
           <w:rFonts w:hint="eastAsia"/>
         </w:rPr>
-        <w:lastRenderedPageBreak/>
         <w:t>测试地址</w:t>
       </w:r>
       <w:r>
@@ -8420,7 +8494,7 @@
           <v:shape id="_x0000_i1033" type="#_x0000_t75" style="width:415.5pt;height:335.25pt" o:ole="">
             <v:imagedata r:id="rId27" o:title=""/>
           </v:shape>
-          <o:OLEObject Type="Embed" ProgID="Visio.Drawing.11" ShapeID="_x0000_i1033" DrawAspect="Content" ObjectID="_1540731324" r:id="rId28"/>
+          <o:OLEObject Type="Embed" ProgID="Visio.Drawing.11" ShapeID="_x0000_i1033" DrawAspect="Content" ObjectID="_1540800556" r:id="rId28"/>
         </w:object>
       </w:r>
     </w:p>
@@ -8474,6 +8548,7 @@
     </w:p>
     <w:p>
       <w:r>
+        <w:lastRenderedPageBreak/>
         <w:t xml:space="preserve">    {</w:t>
       </w:r>
     </w:p>
@@ -8515,7 +8590,6 @@
     </w:p>
     <w:p>
       <w:r>
-        <w:lastRenderedPageBreak/>
         <w:t xml:space="preserve">    },</w:t>
       </w:r>
     </w:p>
@@ -9196,6 +9270,7 @@
         <w:rPr>
           <w:rFonts w:hint="eastAsia"/>
         </w:rPr>
+        <w:lastRenderedPageBreak/>
         <w:t>}</w:t>
       </w:r>
     </w:p>
@@ -9218,7 +9293,6 @@
         <w:rPr>
           <w:rFonts w:hint="eastAsia"/>
         </w:rPr>
-        <w:lastRenderedPageBreak/>
         <w:t>action</w:t>
       </w:r>
       <w:r>
@@ -9964,6 +10038,7 @@
         <w:rPr>
           <w:rFonts w:hint="eastAsia"/>
         </w:rPr>
+        <w:lastRenderedPageBreak/>
         <w:t>测试地址</w:t>
       </w:r>
       <w:r>
@@ -9994,7 +10069,6 @@
         <w:rPr>
           <w:rFonts w:hint="eastAsia"/>
         </w:rPr>
-        <w:lastRenderedPageBreak/>
         <w:t>Seq</w:t>
       </w:r>
       <w:proofErr w:type="spellEnd"/>
@@ -10083,7 +10157,7 @@
           <v:shape id="_x0000_i1034" type="#_x0000_t75" style="width:415.5pt;height:192pt" o:ole="">
             <v:imagedata r:id="rId29" o:title=""/>
           </v:shape>
-          <o:OLEObject Type="Embed" ProgID="Visio.Drawing.11" ShapeID="_x0000_i1034" DrawAspect="Content" ObjectID="_1540731325" r:id="rId30"/>
+          <o:OLEObject Type="Embed" ProgID="Visio.Drawing.11" ShapeID="_x0000_i1034" DrawAspect="Content" ObjectID="_1540800557" r:id="rId30"/>
         </w:object>
       </w:r>
     </w:p>
@@ -10390,6 +10464,7 @@
         <w:rPr>
           <w:rFonts w:hint="eastAsia"/>
         </w:rPr>
+        <w:lastRenderedPageBreak/>
         <w:t>参数不满足返回：</w:t>
       </w:r>
       <w:r>
@@ -10438,7 +10513,6 @@
         <w:rPr>
           <w:rFonts w:hint="eastAsia"/>
         </w:rPr>
-        <w:lastRenderedPageBreak/>
         <w:t xml:space="preserve">token </w:t>
       </w:r>
       <w:r>
@@ -10683,7 +10757,7 @@
           <v:shape id="_x0000_i1035" type="#_x0000_t75" style="width:414.75pt;height:306.75pt" o:ole="">
             <v:imagedata r:id="rId31" o:title=""/>
           </v:shape>
-          <o:OLEObject Type="Embed" ProgID="Visio.Drawing.11" ShapeID="_x0000_i1035" DrawAspect="Content" ObjectID="_1540731326" r:id="rId32"/>
+          <o:OLEObject Type="Embed" ProgID="Visio.Drawing.11" ShapeID="_x0000_i1035" DrawAspect="Content" ObjectID="_1540800558" r:id="rId32"/>
         </w:object>
       </w:r>
     </w:p>
@@ -10711,7 +10785,7 @@
       <w:proofErr w:type="spellEnd"/>
     </w:p>
     <w:p>
-      <w:bookmarkStart w:id="2" w:name="OLE_LINK6"/>
+      <w:bookmarkStart w:id="1" w:name="OLE_LINK6"/>
       <w:r>
         <w:t>{</w:t>
       </w:r>
@@ -10733,6 +10807,7 @@
     </w:p>
     <w:p>
       <w:r>
+        <w:lastRenderedPageBreak/>
         <w:t xml:space="preserve">        "token":"95189486473904140"</w:t>
       </w:r>
     </w:p>
@@ -10748,7 +10823,6 @@
     </w:p>
     <w:p>
       <w:r>
-        <w:lastRenderedPageBreak/>
         <w:t xml:space="preserve">     {</w:t>
       </w:r>
     </w:p>
@@ -11175,7 +11249,7 @@
         <w:t>}</w:t>
       </w:r>
     </w:p>
-    <w:bookmarkEnd w:id="2"/>
+    <w:bookmarkEnd w:id="1"/>
     <w:p>
       <w:r>
         <w:rPr>
@@ -11439,6 +11513,7 @@
     </w:p>
     <w:p>
       <w:r>
+        <w:lastRenderedPageBreak/>
         <w:t xml:space="preserve">        "category":"</w:t>
       </w:r>
       <w:r>
@@ -11468,7 +11543,6 @@
     </w:p>
     <w:p>
       <w:r>
-        <w:lastRenderedPageBreak/>
         <w:t xml:space="preserve">    {</w:t>
       </w:r>
     </w:p>
@@ -11938,7 +12012,7 @@
           <v:shape id="_x0000_i1036" type="#_x0000_t75" style="width:414.75pt;height:200.25pt" o:ole="">
             <v:imagedata r:id="rId33" o:title=""/>
           </v:shape>
-          <o:OLEObject Type="Embed" ProgID="Visio.Drawing.11" ShapeID="_x0000_i1036" DrawAspect="Content" ObjectID="_1540731327" r:id="rId34"/>
+          <o:OLEObject Type="Embed" ProgID="Visio.Drawing.11" ShapeID="_x0000_i1036" DrawAspect="Content" ObjectID="_1540800559" r:id="rId34"/>
         </w:object>
       </w:r>
     </w:p>
@@ -12012,6 +12086,7 @@
     </w:p>
     <w:p>
       <w:r>
+        <w:lastRenderedPageBreak/>
         <w:t xml:space="preserve">       "token</w:t>
       </w:r>
       <w:proofErr w:type="gramStart"/>
@@ -12035,7 +12110,6 @@
     </w:p>
     <w:p>
       <w:r>
-        <w:lastRenderedPageBreak/>
         <w:t xml:space="preserve">    {</w:t>
       </w:r>
     </w:p>
@@ -12489,7 +12563,7 @@
           <v:shape id="_x0000_i1037" type="#_x0000_t75" style="width:327pt;height:237pt" o:ole="">
             <v:imagedata r:id="rId35" o:title=""/>
           </v:shape>
-          <o:OLEObject Type="Embed" ProgID="Visio.Drawing.11" ShapeID="_x0000_i1037" DrawAspect="Content" ObjectID="_1540731328" r:id="rId36"/>
+          <o:OLEObject Type="Embed" ProgID="Visio.Drawing.11" ShapeID="_x0000_i1037" DrawAspect="Content" ObjectID="_1540800560" r:id="rId36"/>
         </w:object>
       </w:r>
     </w:p>
@@ -13062,7 +13136,7 @@
       <w:r>
         <w:t>/</w:t>
       </w:r>
-      <w:bookmarkStart w:id="3" w:name="OLE_LINK1"/>
+      <w:bookmarkStart w:id="2" w:name="OLE_LINK1"/>
       <w:r>
         <w:t>api_1.0_</w:t>
       </w:r>
@@ -13078,7 +13152,7 @@
       <w:r>
         <w:t>.do</w:t>
       </w:r>
-      <w:bookmarkEnd w:id="3"/>
+      <w:bookmarkEnd w:id="2"/>
     </w:p>
     <w:p/>
     <w:p>
@@ -13188,7 +13262,7 @@
           <v:shape id="_x0000_i1038" type="#_x0000_t75" style="width:327pt;height:237pt" o:ole="">
             <v:imagedata r:id="rId37" o:title=""/>
           </v:shape>
-          <o:OLEObject Type="Embed" ProgID="Visio.Drawing.11" ShapeID="_x0000_i1038" DrawAspect="Content" ObjectID="_1540731329" r:id="rId38"/>
+          <o:OLEObject Type="Embed" ProgID="Visio.Drawing.11" ShapeID="_x0000_i1038" DrawAspect="Content" ObjectID="_1540800561" r:id="rId38"/>
         </w:object>
       </w:r>
     </w:p>
@@ -13946,7 +14020,7 @@
           <v:shape id="_x0000_i1039" type="#_x0000_t75" style="width:327pt;height:237pt" o:ole="">
             <v:imagedata r:id="rId39" o:title=""/>
           </v:shape>
-          <o:OLEObject Type="Embed" ProgID="Visio.Drawing.11" ShapeID="_x0000_i1039" DrawAspect="Content" ObjectID="_1540731330" r:id="rId40"/>
+          <o:OLEObject Type="Embed" ProgID="Visio.Drawing.11" ShapeID="_x0000_i1039" DrawAspect="Content" ObjectID="_1540800562" r:id="rId40"/>
         </w:object>
       </w:r>
     </w:p>
@@ -14807,7 +14881,7 @@
           <v:shape id="_x0000_i1040" type="#_x0000_t75" style="width:327pt;height:270.75pt" o:ole="">
             <v:imagedata r:id="rId41" o:title=""/>
           </v:shape>
-          <o:OLEObject Type="Embed" ProgID="Visio.Drawing.11" ShapeID="_x0000_i1040" DrawAspect="Content" ObjectID="_1540731331" r:id="rId42"/>
+          <o:OLEObject Type="Embed" ProgID="Visio.Drawing.11" ShapeID="_x0000_i1040" DrawAspect="Content" ObjectID="_1540800563" r:id="rId42"/>
         </w:object>
       </w:r>
     </w:p>
@@ -18979,7 +19053,7 @@
           <v:shape id="_x0000_i1041" type="#_x0000_t75" style="width:327pt;height:261pt" o:ole="">
             <v:imagedata r:id="rId49" o:title=""/>
           </v:shape>
-          <o:OLEObject Type="Embed" ProgID="Visio.Drawing.11" ShapeID="_x0000_i1041" DrawAspect="Content" ObjectID="_1540731332" r:id="rId50"/>
+          <o:OLEObject Type="Embed" ProgID="Visio.Drawing.11" ShapeID="_x0000_i1041" DrawAspect="Content" ObjectID="_1540800564" r:id="rId50"/>
         </w:object>
       </w:r>
     </w:p>
@@ -19372,7 +19446,7 @@
       </w:r>
     </w:p>
     <w:p>
-      <w:bookmarkStart w:id="4" w:name="OLE_LINK2"/>
+      <w:bookmarkStart w:id="3" w:name="OLE_LINK2"/>
       <w:r>
         <w:t>http://service-test.samchat.com</w:t>
       </w:r>
@@ -19387,7 +19461,7 @@
         <w:t>/api_1.0_common_sendInviteMsg.do</w:t>
       </w:r>
     </w:p>
-    <w:bookmarkEnd w:id="4"/>
+    <w:bookmarkEnd w:id="3"/>
     <w:p>
       <w:pPr>
         <w:pStyle w:val="2"/>
@@ -19528,7 +19602,7 @@
           <v:shape id="_x0000_i1042" type="#_x0000_t75" style="width:327pt;height:321pt" o:ole="">
             <v:imagedata r:id="rId51" o:title=""/>
           </v:shape>
-          <o:OLEObject Type="Embed" ProgID="Visio.Drawing.11" ShapeID="_x0000_i1042" DrawAspect="Content" ObjectID="_1540731333" r:id="rId52"/>
+          <o:OLEObject Type="Embed" ProgID="Visio.Drawing.11" ShapeID="_x0000_i1042" DrawAspect="Content" ObjectID="_1540800565" r:id="rId52"/>
         </w:object>
       </w:r>
     </w:p>
@@ -19754,7 +19828,7 @@
         </w:rPr>
         <w:t xml:space="preserve">            </w:t>
       </w:r>
-      <w:bookmarkStart w:id="5" w:name="OLE_LINK8"/>
+      <w:bookmarkStart w:id="4" w:name="OLE_LINK8"/>
       <w:r>
         <w:rPr>
           <w:rFonts w:ascii="Consolas" w:hAnsi="Consolas" w:cs="Consolas"/>
@@ -19995,7 +20069,7 @@
         <w:t xml:space="preserve"> } </w:t>
       </w:r>
     </w:p>
-    <w:bookmarkEnd w:id="5"/>
+    <w:bookmarkEnd w:id="4"/>
     <w:p>
       <w:pPr>
         <w:ind w:left="840" w:firstLine="420"/>
@@ -22192,7 +22266,7 @@
           <v:shape id="_x0000_i1043" type="#_x0000_t75" style="width:414.75pt;height:387.75pt" o:ole="">
             <v:imagedata r:id="rId54" o:title=""/>
           </v:shape>
-          <o:OLEObject Type="Embed" ProgID="Visio.Drawing.11" ShapeID="_x0000_i1043" DrawAspect="Content" ObjectID="_1540731334" r:id="rId55"/>
+          <o:OLEObject Type="Embed" ProgID="Visio.Drawing.11" ShapeID="_x0000_i1043" DrawAspect="Content" ObjectID="_1540800566" r:id="rId55"/>
         </w:object>
       </w:r>
     </w:p>
@@ -22781,7 +22855,7 @@
           <v:shape id="_x0000_i1044" type="#_x0000_t75" style="width:307.5pt;height:285pt" o:ole="">
             <v:imagedata r:id="rId59" o:title=""/>
           </v:shape>
-          <o:OLEObject Type="Embed" ProgID="Visio.Drawing.11" ShapeID="_x0000_i1044" DrawAspect="Content" ObjectID="_1540731335" r:id="rId60"/>
+          <o:OLEObject Type="Embed" ProgID="Visio.Drawing.11" ShapeID="_x0000_i1044" DrawAspect="Content" ObjectID="_1540800567" r:id="rId60"/>
         </w:object>
       </w:r>
     </w:p>
@@ -24793,7 +24867,7 @@
           <v:shape id="_x0000_i1045" type="#_x0000_t75" style="width:327pt;height:309.75pt" o:ole="">
             <v:imagedata r:id="rId63" o:title=""/>
           </v:shape>
-          <o:OLEObject Type="Embed" ProgID="Visio.Drawing.11" ShapeID="_x0000_i1045" DrawAspect="Content" ObjectID="_1540731336" r:id="rId64"/>
+          <o:OLEObject Type="Embed" ProgID="Visio.Drawing.11" ShapeID="_x0000_i1045" DrawAspect="Content" ObjectID="_1540800568" r:id="rId64"/>
         </w:object>
       </w:r>
     </w:p>
@@ -25630,7 +25704,7 @@
           <v:shape id="_x0000_i1046" type="#_x0000_t75" style="width:327pt;height:363.75pt" o:ole="">
             <v:imagedata r:id="rId66" o:title=""/>
           </v:shape>
-          <o:OLEObject Type="Embed" ProgID="Visio.Drawing.11" ShapeID="_x0000_i1046" DrawAspect="Content" ObjectID="_1540731337" r:id="rId67"/>
+          <o:OLEObject Type="Embed" ProgID="Visio.Drawing.11" ShapeID="_x0000_i1046" DrawAspect="Content" ObjectID="_1540800569" r:id="rId67"/>
         </w:object>
       </w:r>
     </w:p>
@@ -26780,7 +26854,7 @@
           <v:shape id="_x0000_i1047" type="#_x0000_t75" style="width:414.75pt;height:4in" o:ole="">
             <v:imagedata r:id="rId69" o:title=""/>
           </v:shape>
-          <o:OLEObject Type="Embed" ProgID="Visio.Drawing.11" ShapeID="_x0000_i1047" DrawAspect="Content" ObjectID="_1540731338" r:id="rId70"/>
+          <o:OLEObject Type="Embed" ProgID="Visio.Drawing.11" ShapeID="_x0000_i1047" DrawAspect="Content" ObjectID="_1540800570" r:id="rId70"/>
         </w:object>
       </w:r>
     </w:p>
@@ -27789,7 +27863,7 @@
           <v:shape id="_x0000_i1048" type="#_x0000_t75" style="width:327pt;height:247.5pt" o:ole="">
             <v:imagedata r:id="rId71" o:title=""/>
           </v:shape>
-          <o:OLEObject Type="Embed" ProgID="Visio.Drawing.11" ShapeID="_x0000_i1048" DrawAspect="Content" ObjectID="_1540731339" r:id="rId72"/>
+          <o:OLEObject Type="Embed" ProgID="Visio.Drawing.11" ShapeID="_x0000_i1048" DrawAspect="Content" ObjectID="_1540800571" r:id="rId72"/>
         </w:object>
       </w:r>
     </w:p>
@@ -28651,7 +28725,7 @@
           <w:numId w:val="15"/>
         </w:numPr>
       </w:pPr>
-      <w:bookmarkStart w:id="6" w:name="OLE_LINK3"/>
+      <w:bookmarkStart w:id="5" w:name="OLE_LINK3"/>
       <w:proofErr w:type="spellStart"/>
       <w:r>
         <w:t>Seq-</w:t>
@@ -29093,7 +29167,7 @@
       <w:r>
         <w:t xml:space="preserve">.do </w:t>
       </w:r>
-      <w:bookmarkEnd w:id="6"/>
+      <w:bookmarkEnd w:id="5"/>
     </w:p>
     <w:p>
       <w:pPr>
@@ -29164,8 +29238,8 @@
       <w:proofErr w:type="spellEnd"/>
     </w:p>
     <w:p>
-      <w:bookmarkStart w:id="7" w:name="OLE_LINK4"/>
-      <w:bookmarkStart w:id="8" w:name="OLE_LINK5"/>
+      <w:bookmarkStart w:id="6" w:name="OLE_LINK4"/>
+      <w:bookmarkStart w:id="7" w:name="OLE_LINK5"/>
       <w:r>
         <w:t>{</w:t>
       </w:r>
@@ -29252,8 +29326,8 @@
         <w:t>}</w:t>
       </w:r>
     </w:p>
+    <w:bookmarkEnd w:id="6"/>
     <w:bookmarkEnd w:id="7"/>
-    <w:bookmarkEnd w:id="8"/>
     <w:p>
       <w:r>
         <w:rPr>
@@ -30176,6 +30250,8 @@
           <w:numId w:val="15"/>
         </w:numPr>
       </w:pPr>
+      <w:bookmarkStart w:id="8" w:name="_GoBack"/>
+      <w:bookmarkEnd w:id="8"/>
       <w:proofErr w:type="spellStart"/>
       <w:r>
         <w:t>Seq</w:t>
@@ -30407,6 +30483,28 @@
       <w:proofErr w:type="spellEnd"/>
     </w:p>
     <w:p>
+      <w:pPr>
+        <w:ind w:firstLineChars="500" w:firstLine="1050"/>
+      </w:pPr>
+      <w:r>
+        <w:t>“</w:t>
+      </w:r>
+      <w:proofErr w:type="spellStart"/>
+      <w:r>
+        <w:rPr>
+          <w:rFonts w:hint="eastAsia"/>
+        </w:rPr>
+        <w:t>publish_timestamp</w:t>
+      </w:r>
+      <w:proofErr w:type="spellEnd"/>
+      <w:r>
+        <w:t>”</w:t>
+      </w:r>
+      <w:r>
+        <w:t>: 12312312313</w:t>
+      </w:r>
+    </w:p>
+    <w:p>
       <w:r>
         <w:t xml:space="preserve">    } </w:t>
       </w:r>
@@ -30543,6 +30641,7 @@
         <w:rPr>
           <w:rFonts w:hint="eastAsia"/>
         </w:rPr>
+        <w:lastRenderedPageBreak/>
         <w:t xml:space="preserve">token </w:t>
       </w:r>
       <w:r>
@@ -30563,7 +30662,6 @@
         <w:rPr>
           <w:rFonts w:hint="eastAsia"/>
         </w:rPr>
-        <w:lastRenderedPageBreak/>
         <w:t>内部错误：</w:t>
       </w:r>
       <w:r>
@@ -30837,26 +30935,91 @@
     </w:p>
     <w:p>
       <w:pPr>
+        <w:ind w:firstLineChars="300" w:firstLine="630"/>
+      </w:pPr>
+      <w:r>
+        <w:t>“samchat_</w:t>
+      </w:r>
+      <w:r>
+        <w:t>id”:</w:t>
+      </w:r>
+      <w:r>
+        <w:t>”</w:t>
+      </w:r>
+      <w:r>
+        <w:t>123123132</w:t>
+      </w:r>
+      <w:r>
+        <w:t>”</w:t>
+      </w:r>
+      <w:r>
+        <w:t xml:space="preserve"> //</w:t>
+      </w:r>
+      <w:r>
+        <w:t>,</w:t>
+      </w:r>
+    </w:p>
+    <w:p>
+      <w:pPr>
+        <w:ind w:firstLineChars="300" w:firstLine="630"/>
+      </w:pPr>
+      <w:r>
+        <w:t>"</w:t>
+      </w:r>
+      <w:r>
+        <w:rPr>
+          <w:rFonts w:hint="eastAsia"/>
+        </w:rPr>
+        <w:t>user</w:t>
+      </w:r>
+      <w:proofErr w:type="gramStart"/>
+      <w:r>
+        <w:t>" :</w:t>
+      </w:r>
+      <w:proofErr w:type="gramEnd"/>
+    </w:p>
+    <w:p>
+      <w:pPr>
+        <w:ind w:firstLineChars="300" w:firstLine="630"/>
+      </w:pPr>
+      <w:r>
+        <w:t>{</w:t>
+      </w:r>
+    </w:p>
+    <w:p>
+      <w:pPr>
+        <w:ind w:firstLineChars="300" w:firstLine="630"/>
+      </w:pPr>
+      <w:r>
+        <w:rPr>
+          <w:rFonts w:hint="eastAsia"/>
+        </w:rPr>
+        <w:tab/>
+      </w:r>
+      <w:r>
+        <w:t xml:space="preserve"> “</w:t>
+      </w:r>
+      <w:proofErr w:type="spellStart"/>
+      <w:r>
+        <w:t>lastupdate</w:t>
+      </w:r>
+      <w:proofErr w:type="spellEnd"/>
+      <w:r>
+        <w:t>”:</w:t>
+      </w:r>
+    </w:p>
+    <w:p>
+      <w:pPr>
+        <w:ind w:firstLineChars="300" w:firstLine="630"/>
+      </w:pPr>
+      <w:r>
+        <w:t>}</w:t>
+      </w:r>
+    </w:p>
+    <w:p>
+      <w:pPr>
         <w:ind w:firstLineChars="450" w:firstLine="945"/>
       </w:pPr>
-      <w:r>
-        <w:t xml:space="preserve"> </w:t>
-      </w:r>
-      <w:r>
-        <w:t>“samchat-id”:</w:t>
-      </w:r>
-      <w:r>
-        <w:t>”</w:t>
-      </w:r>
-      <w:r>
-        <w:t>123123132</w:t>
-      </w:r>
-      <w:r>
-        <w:t>”</w:t>
-      </w:r>
-      <w:r>
-        <w:t xml:space="preserve"> //</w:t>
-      </w:r>
     </w:p>
     <w:p>
       <w:r>
@@ -30912,25 +31075,30 @@
         <w:adjustRightInd w:val="0"/>
         <w:ind w:firstLine="390"/>
         <w:jc w:val="left"/>
-      </w:pPr>
-      <w:r>
         <w:rPr>
           <w:rFonts w:ascii="Consolas" w:hAnsi="Consolas" w:cs="Consolas"/>
           <w:kern w:val="0"/>
           <w:sz w:val="20"/>
           <w:szCs w:val="20"/>
         </w:rPr>
-        <w:t>"ret":0</w:t>
-      </w:r>
-    </w:p>
-    <w:p>
-      <w:pPr>
+      </w:pPr>
+      <w:r>
         <w:rPr>
           <w:rFonts w:ascii="Consolas" w:hAnsi="Consolas" w:cs="Consolas"/>
           <w:kern w:val="0"/>
           <w:sz w:val="20"/>
           <w:szCs w:val="20"/>
         </w:rPr>
+        <w:t>"ret":0</w:t>
+      </w:r>
+    </w:p>
+    <w:p>
+      <w:pPr>
+        <w:autoSpaceDE w:val="0"/>
+        <w:autoSpaceDN w:val="0"/>
+        <w:adjustRightInd w:val="0"/>
+        <w:ind w:firstLine="390"/>
+        <w:jc w:val="left"/>
       </w:pPr>
       <w:r>
         <w:rPr>
@@ -30939,6 +31107,25 @@
           <w:sz w:val="20"/>
           <w:szCs w:val="20"/>
         </w:rPr>
+        <w:tab/>
+      </w:r>
+    </w:p>
+    <w:p>
+      <w:pPr>
+        <w:rPr>
+          <w:rFonts w:ascii="Consolas" w:hAnsi="Consolas" w:cs="Consolas"/>
+          <w:kern w:val="0"/>
+          <w:sz w:val="20"/>
+          <w:szCs w:val="20"/>
+        </w:rPr>
+      </w:pPr>
+      <w:r>
+        <w:rPr>
+          <w:rFonts w:ascii="Consolas" w:hAnsi="Consolas" w:cs="Consolas"/>
+          <w:kern w:val="0"/>
+          <w:sz w:val="20"/>
+          <w:szCs w:val="20"/>
+        </w:rPr>
         <w:t>}</w:t>
       </w:r>
     </w:p>
@@ -31047,6 +31234,7 @@
     <w:p>
       <w:proofErr w:type="spellStart"/>
       <w:r>
+        <w:lastRenderedPageBreak/>
         <w:t>samchat</w:t>
       </w:r>
       <w:proofErr w:type="spellEnd"/>
@@ -31416,11 +31604,6 @@
             <w:tcW w:w="7421" w:type="dxa"/>
           </w:tcPr>
           <w:p>
-            <w:pPr>
-              <w:rPr>
-                <w:rFonts w:hint="eastAsia"/>
-              </w:rPr>
-            </w:pPr>
             <w:r>
               <w:rPr>
                 <w:rFonts w:hint="eastAsia"/>
@@ -35220,7 +35403,7 @@
 </file>
 
 <file path=customXml/itemProps1.xml><?xml version="1.0" encoding="utf-8"?>
-<ds:datastoreItem xmlns:ds="http://schemas.openxmlformats.org/officeDocument/2006/customXml" ds:itemID="{4F8F4405-0092-46A9-87BA-71454E4E5534}">
+<ds:datastoreItem xmlns:ds="http://schemas.openxmlformats.org/officeDocument/2006/customXml" ds:itemID="{A456EE9D-B242-490F-A01B-BB67DD4DDA41}">
   <ds:schemaRefs>
     <ds:schemaRef ds:uri="http://schemas.openxmlformats.org/officeDocument/2006/bibliography"/>
   </ds:schemaRefs>

</xml_diff>

<commit_message>
1.sync contact list， sync follow list 返回新增 state_date结构体
</commit_message>
<xml_diff>
--- a/SamChat API Design.docx
+++ b/SamChat API Design.docx
@@ -1989,7 +1989,7 @@
           <v:shape id="_x0000_i1026" type="#_x0000_t75" style="width:415.5pt;height:527.25pt" o:ole="">
             <v:imagedata r:id="rId9" o:title=""/>
           </v:shape>
-          <o:OLEObject Type="Embed" ProgID="Visio.Drawing.11" ShapeID="_x0000_i1026" DrawAspect="Content" ObjectID="_1540885336" r:id="rId10"/>
+          <o:OLEObject Type="Embed" ProgID="Visio.Drawing.11" ShapeID="_x0000_i1026" DrawAspect="Content" ObjectID="_1540908825" r:id="rId10"/>
         </w:object>
       </w:r>
     </w:p>
@@ -3701,7 +3701,7 @@
           <v:shape id="_x0000_i1027" type="#_x0000_t75" style="width:415.5pt;height:390pt" o:ole="">
             <v:imagedata r:id="rId11" o:title=""/>
           </v:shape>
-          <o:OLEObject Type="Embed" ProgID="Visio.Drawing.11" ShapeID="_x0000_i1027" DrawAspect="Content" ObjectID="_1540885337" r:id="rId12"/>
+          <o:OLEObject Type="Embed" ProgID="Visio.Drawing.11" ShapeID="_x0000_i1027" DrawAspect="Content" ObjectID="_1540908826" r:id="rId12"/>
         </w:object>
       </w:r>
       <w:r>
@@ -5282,7 +5282,7 @@
           <v:shape id="_x0000_i1028" type="#_x0000_t75" style="width:415.5pt;height:170.25pt" o:ole="">
             <v:imagedata r:id="rId15" o:title=""/>
           </v:shape>
-          <o:OLEObject Type="Embed" ProgID="Visio.Drawing.11" ShapeID="_x0000_i1028" DrawAspect="Content" ObjectID="_1540885338" r:id="rId16"/>
+          <o:OLEObject Type="Embed" ProgID="Visio.Drawing.11" ShapeID="_x0000_i1028" DrawAspect="Content" ObjectID="_1540908827" r:id="rId16"/>
         </w:object>
       </w:r>
       <w:r>
@@ -5304,7 +5304,7 @@
           <v:shape id="_x0000_i1029" type="#_x0000_t75" style="width:414.75pt;height:259.5pt" o:ole="">
             <v:imagedata r:id="rId17" o:title=""/>
           </v:shape>
-          <o:OLEObject Type="Embed" ProgID="Visio.Drawing.11" ShapeID="_x0000_i1029" DrawAspect="Content" ObjectID="_1540885339" r:id="rId18"/>
+          <o:OLEObject Type="Embed" ProgID="Visio.Drawing.11" ShapeID="_x0000_i1029" DrawAspect="Content" ObjectID="_1540908828" r:id="rId18"/>
         </w:object>
       </w:r>
     </w:p>
@@ -5416,7 +5416,7 @@
           <v:shape id="_x0000_i1030" type="#_x0000_t75" style="width:327pt;height:247.5pt" o:ole="">
             <v:imagedata r:id="rId19" o:title=""/>
           </v:shape>
-          <o:OLEObject Type="Embed" ProgID="Visio.Drawing.11" ShapeID="_x0000_i1030" DrawAspect="Content" ObjectID="_1540885340" r:id="rId20"/>
+          <o:OLEObject Type="Embed" ProgID="Visio.Drawing.11" ShapeID="_x0000_i1030" DrawAspect="Content" ObjectID="_1540908829" r:id="rId20"/>
         </w:object>
       </w:r>
     </w:p>
@@ -5812,7 +5812,7 @@
           <v:shape id="_x0000_i1031" type="#_x0000_t75" style="width:415.5pt;height:305.25pt" o:ole="">
             <v:imagedata r:id="rId21" o:title=""/>
           </v:shape>
-          <o:OLEObject Type="Embed" ProgID="Visio.Drawing.11" ShapeID="_x0000_i1031" DrawAspect="Content" ObjectID="_1540885341" r:id="rId22"/>
+          <o:OLEObject Type="Embed" ProgID="Visio.Drawing.11" ShapeID="_x0000_i1031" DrawAspect="Content" ObjectID="_1540908830" r:id="rId22"/>
         </w:object>
       </w:r>
     </w:p>
@@ -6085,7 +6085,7 @@
           <v:shape id="_x0000_i1032" type="#_x0000_t75" style="width:327pt;height:309.75pt" o:ole="">
             <v:imagedata r:id="rId23" o:title=""/>
           </v:shape>
-          <o:OLEObject Type="Embed" ProgID="Visio.Drawing.11" ShapeID="_x0000_i1032" DrawAspect="Content" ObjectID="_1540885342" r:id="rId24"/>
+          <o:OLEObject Type="Embed" ProgID="Visio.Drawing.11" ShapeID="_x0000_i1032" DrawAspect="Content" ObjectID="_1540908831" r:id="rId24"/>
         </w:object>
       </w:r>
     </w:p>
@@ -6965,7 +6965,7 @@
           <v:shape id="_x0000_i1033" type="#_x0000_t75" style="width:415.5pt;height:335.25pt" o:ole="">
             <v:imagedata r:id="rId25" o:title=""/>
           </v:shape>
-          <o:OLEObject Type="Embed" ProgID="Visio.Drawing.11" ShapeID="_x0000_i1033" DrawAspect="Content" ObjectID="_1540885343" r:id="rId26"/>
+          <o:OLEObject Type="Embed" ProgID="Visio.Drawing.11" ShapeID="_x0000_i1033" DrawAspect="Content" ObjectID="_1540908832" r:id="rId26"/>
         </w:object>
       </w:r>
     </w:p>
@@ -8325,7 +8325,7 @@
           <v:shape id="_x0000_i1034" type="#_x0000_t75" style="width:415.5pt;height:192pt" o:ole="">
             <v:imagedata r:id="rId27" o:title=""/>
           </v:shape>
-          <o:OLEObject Type="Embed" ProgID="Visio.Drawing.11" ShapeID="_x0000_i1034" DrawAspect="Content" ObjectID="_1540885344" r:id="rId28"/>
+          <o:OLEObject Type="Embed" ProgID="Visio.Drawing.11" ShapeID="_x0000_i1034" DrawAspect="Content" ObjectID="_1540908833" r:id="rId28"/>
         </w:object>
       </w:r>
     </w:p>
@@ -8868,7 +8868,7 @@
           <v:shape id="_x0000_i1035" type="#_x0000_t75" style="width:414.75pt;height:306.75pt" o:ole="">
             <v:imagedata r:id="rId29" o:title=""/>
           </v:shape>
-          <o:OLEObject Type="Embed" ProgID="Visio.Drawing.11" ShapeID="_x0000_i1035" DrawAspect="Content" ObjectID="_1540885345" r:id="rId30"/>
+          <o:OLEObject Type="Embed" ProgID="Visio.Drawing.11" ShapeID="_x0000_i1035" DrawAspect="Content" ObjectID="_1540908834" r:id="rId30"/>
         </w:object>
       </w:r>
     </w:p>
@@ -10015,7 +10015,7 @@
           <v:shape id="_x0000_i1036" type="#_x0000_t75" style="width:414.75pt;height:200.25pt" o:ole="">
             <v:imagedata r:id="rId31" o:title=""/>
           </v:shape>
-          <o:OLEObject Type="Embed" ProgID="Visio.Drawing.11" ShapeID="_x0000_i1036" DrawAspect="Content" ObjectID="_1540885346" r:id="rId32"/>
+          <o:OLEObject Type="Embed" ProgID="Visio.Drawing.11" ShapeID="_x0000_i1036" DrawAspect="Content" ObjectID="_1540908835" r:id="rId32"/>
         </w:object>
       </w:r>
     </w:p>
@@ -10462,7 +10462,7 @@
           <v:shape id="_x0000_i1037" type="#_x0000_t75" style="width:327pt;height:237pt" o:ole="">
             <v:imagedata r:id="rId33" o:title=""/>
           </v:shape>
-          <o:OLEObject Type="Embed" ProgID="Visio.Drawing.11" ShapeID="_x0000_i1037" DrawAspect="Content" ObjectID="_1540885347" r:id="rId34"/>
+          <o:OLEObject Type="Embed" ProgID="Visio.Drawing.11" ShapeID="_x0000_i1037" DrawAspect="Content" ObjectID="_1540908836" r:id="rId34"/>
         </w:object>
       </w:r>
     </w:p>
@@ -10993,7 +10993,7 @@
           <v:shape id="_x0000_i1038" type="#_x0000_t75" style="width:327pt;height:237pt" o:ole="">
             <v:imagedata r:id="rId35" o:title=""/>
           </v:shape>
-          <o:OLEObject Type="Embed" ProgID="Visio.Drawing.11" ShapeID="_x0000_i1038" DrawAspect="Content" ObjectID="_1540885348" r:id="rId36"/>
+          <o:OLEObject Type="Embed" ProgID="Visio.Drawing.11" ShapeID="_x0000_i1038" DrawAspect="Content" ObjectID="_1540908837" r:id="rId36"/>
         </w:object>
       </w:r>
     </w:p>
@@ -11545,7 +11545,7 @@
           <v:shape id="_x0000_i1039" type="#_x0000_t75" style="width:327pt;height:237pt" o:ole="">
             <v:imagedata r:id="rId37" o:title=""/>
           </v:shape>
-          <o:OLEObject Type="Embed" ProgID="Visio.Drawing.11" ShapeID="_x0000_i1039" DrawAspect="Content" ObjectID="_1540885349" r:id="rId38"/>
+          <o:OLEObject Type="Embed" ProgID="Visio.Drawing.11" ShapeID="_x0000_i1039" DrawAspect="Content" ObjectID="_1540908838" r:id="rId38"/>
         </w:object>
       </w:r>
     </w:p>
@@ -12242,7 +12242,7 @@
           <v:shape id="_x0000_i1040" type="#_x0000_t75" style="width:327pt;height:270.75pt" o:ole="">
             <v:imagedata r:id="rId39" o:title=""/>
           </v:shape>
-          <o:OLEObject Type="Embed" ProgID="Visio.Drawing.11" ShapeID="_x0000_i1040" DrawAspect="Content" ObjectID="_1540885350" r:id="rId40"/>
+          <o:OLEObject Type="Embed" ProgID="Visio.Drawing.11" ShapeID="_x0000_i1040" DrawAspect="Content" ObjectID="_1540908839" r:id="rId40"/>
         </w:object>
       </w:r>
     </w:p>
@@ -15918,7 +15918,7 @@
           <v:shape id="_x0000_i1041" type="#_x0000_t75" style="width:327pt;height:261pt" o:ole="">
             <v:imagedata r:id="rId47" o:title=""/>
           </v:shape>
-          <o:OLEObject Type="Embed" ProgID="Visio.Drawing.11" ShapeID="_x0000_i1041" DrawAspect="Content" ObjectID="_1540885351" r:id="rId48"/>
+          <o:OLEObject Type="Embed" ProgID="Visio.Drawing.11" ShapeID="_x0000_i1041" DrawAspect="Content" ObjectID="_1540908840" r:id="rId48"/>
         </w:object>
       </w:r>
     </w:p>
@@ -16397,7 +16397,7 @@
           <v:shape id="_x0000_i1042" type="#_x0000_t75" style="width:327pt;height:321pt" o:ole="">
             <v:imagedata r:id="rId49" o:title=""/>
           </v:shape>
-          <o:OLEObject Type="Embed" ProgID="Visio.Drawing.11" ShapeID="_x0000_i1042" DrawAspect="Content" ObjectID="_1540885352" r:id="rId50"/>
+          <o:OLEObject Type="Embed" ProgID="Visio.Drawing.11" ShapeID="_x0000_i1042" DrawAspect="Content" ObjectID="_1540908841" r:id="rId50"/>
         </w:object>
       </w:r>
     </w:p>
@@ -18764,7 +18764,7 @@
           <v:shape id="_x0000_i1043" type="#_x0000_t75" style="width:414.75pt;height:387.75pt" o:ole="">
             <v:imagedata r:id="rId52" o:title=""/>
           </v:shape>
-          <o:OLEObject Type="Embed" ProgID="Visio.Drawing.11" ShapeID="_x0000_i1043" DrawAspect="Content" ObjectID="_1540885353" r:id="rId53"/>
+          <o:OLEObject Type="Embed" ProgID="Visio.Drawing.11" ShapeID="_x0000_i1043" DrawAspect="Content" ObjectID="_1540908842" r:id="rId53"/>
         </w:object>
       </w:r>
     </w:p>
@@ -19296,7 +19296,7 @@
           <v:shape id="_x0000_i1044" type="#_x0000_t75" style="width:307.5pt;height:285pt" o:ole="">
             <v:imagedata r:id="rId57" o:title=""/>
           </v:shape>
-          <o:OLEObject Type="Embed" ProgID="Visio.Drawing.11" ShapeID="_x0000_i1044" DrawAspect="Content" ObjectID="_1540885354" r:id="rId58"/>
+          <o:OLEObject Type="Embed" ProgID="Visio.Drawing.11" ShapeID="_x0000_i1044" DrawAspect="Content" ObjectID="_1540908843" r:id="rId58"/>
         </w:object>
       </w:r>
     </w:p>
@@ -20871,8 +20871,6 @@
       <w:pPr>
         <w:ind w:firstLineChars="250" w:firstLine="525"/>
       </w:pPr>
-      <w:bookmarkStart w:id="5" w:name="_GoBack"/>
-      <w:bookmarkEnd w:id="5"/>
       <w:r>
         <w:t>"state_date" :</w:t>
       </w:r>
@@ -21137,7 +21135,7 @@
           <v:shape id="_x0000_i1045" type="#_x0000_t75" style="width:327pt;height:309.75pt" o:ole="">
             <v:imagedata r:id="rId61" o:title=""/>
           </v:shape>
-          <o:OLEObject Type="Embed" ProgID="Visio.Drawing.11" ShapeID="_x0000_i1045" DrawAspect="Content" ObjectID="_1540885355" r:id="rId62"/>
+          <o:OLEObject Type="Embed" ProgID="Visio.Drawing.11" ShapeID="_x0000_i1045" DrawAspect="Content" ObjectID="_1540908844" r:id="rId62"/>
         </w:object>
       </w:r>
     </w:p>
@@ -21302,6 +21300,50 @@
       </w:r>
     </w:p>
     <w:p>
+      <w:pPr>
+        <w:ind w:firstLineChars="250" w:firstLine="525"/>
+      </w:pPr>
+      <w:r>
+        <w:t>"state_date" :</w:t>
+      </w:r>
+    </w:p>
+    <w:p>
+      <w:pPr>
+        <w:ind w:firstLineChars="250" w:firstLine="525"/>
+      </w:pPr>
+      <w:r>
+        <w:t>{</w:t>
+      </w:r>
+    </w:p>
+    <w:p>
+      <w:pPr>
+        <w:ind w:firstLineChars="300" w:firstLine="630"/>
+      </w:pPr>
+      <w:r>
+        <w:t xml:space="preserve"> </w:t>
+      </w:r>
+      <w:r>
+        <w:rPr>
+          <w:rFonts w:hint="eastAsia"/>
+        </w:rPr>
+        <w:tab/>
+      </w:r>
+      <w:r>
+        <w:t xml:space="preserve"> “last”:12312313</w:t>
+      </w:r>
+    </w:p>
+    <w:p>
+      <w:pPr>
+        <w:ind w:firstLineChars="250" w:firstLine="525"/>
+        <w:rPr>
+          <w:rFonts w:hint="eastAsia"/>
+        </w:rPr>
+      </w:pPr>
+      <w:r>
+        <w:t>}</w:t>
+      </w:r>
+    </w:p>
+    <w:p>
       <w:r>
         <w:t xml:space="preserve">     "count"  : users count,</w:t>
       </w:r>
@@ -21324,6 +21366,7 @@
         <w:rPr>
           <w:rFonts w:hint="eastAsia"/>
         </w:rPr>
+        <w:lastRenderedPageBreak/>
         <w:tab/>
       </w:r>
       <w:r>
@@ -21465,7 +21508,6 @@
         <w:rPr>
           <w:rFonts w:hint="eastAsia"/>
         </w:rPr>
-        <w:lastRenderedPageBreak/>
         <w:t xml:space="preserve">            </w:t>
       </w:r>
       <w:r>
@@ -21856,7 +21898,7 @@
           <v:shape id="_x0000_i1046" type="#_x0000_t75" style="width:327pt;height:363.75pt" o:ole="">
             <v:imagedata r:id="rId64" o:title=""/>
           </v:shape>
-          <o:OLEObject Type="Embed" ProgID="Visio.Drawing.11" ShapeID="_x0000_i1046" DrawAspect="Content" ObjectID="_1540885356" r:id="rId65"/>
+          <o:OLEObject Type="Embed" ProgID="Visio.Drawing.11" ShapeID="_x0000_i1046" DrawAspect="Content" ObjectID="_1540908845" r:id="rId65"/>
         </w:object>
       </w:r>
     </w:p>
@@ -21965,6 +22007,57 @@
       </w:r>
     </w:p>
     <w:p>
+      <w:pPr>
+        <w:ind w:firstLineChars="250" w:firstLine="525"/>
+      </w:pPr>
+      <w:bookmarkStart w:id="5" w:name="_GoBack"/>
+      <w:bookmarkEnd w:id="5"/>
+      <w:r>
+        <w:t>"state_date" :</w:t>
+      </w:r>
+    </w:p>
+    <w:p>
+      <w:pPr>
+        <w:ind w:firstLineChars="250" w:firstLine="525"/>
+      </w:pPr>
+      <w:r>
+        <w:t>{</w:t>
+      </w:r>
+    </w:p>
+    <w:p>
+      <w:pPr>
+        <w:ind w:firstLineChars="300" w:firstLine="630"/>
+      </w:pPr>
+      <w:r>
+        <w:t xml:space="preserve"> </w:t>
+      </w:r>
+      <w:r>
+        <w:rPr>
+          <w:rFonts w:hint="eastAsia"/>
+        </w:rPr>
+        <w:tab/>
+      </w:r>
+      <w:r>
+        <w:t xml:space="preserve"> “last”:12312313</w:t>
+      </w:r>
+    </w:p>
+    <w:p>
+      <w:pPr>
+        <w:ind w:firstLineChars="250" w:firstLine="525"/>
+        <w:rPr>
+          <w:rFonts w:hint="eastAsia"/>
+        </w:rPr>
+      </w:pPr>
+      <w:r>
+        <w:t>}</w:t>
+      </w:r>
+    </w:p>
+    <w:p>
+      <w:pPr>
+        <w:ind w:firstLineChars="250" w:firstLine="525"/>
+      </w:pPr>
+    </w:p>
+    <w:p>
       <w:r>
         <w:t xml:space="preserve">     "count"  : users count,</w:t>
       </w:r>
@@ -22001,7 +22094,6 @@
         <w:rPr>
           <w:rFonts w:hint="eastAsia"/>
         </w:rPr>
-        <w:lastRenderedPageBreak/>
         <w:tab/>
       </w:r>
       <w:r>
@@ -22699,6 +22791,7 @@
         <w:rPr>
           <w:rFonts w:hint="eastAsia"/>
         </w:rPr>
+        <w:lastRenderedPageBreak/>
         <w:t>B.</w:t>
       </w:r>
       <w:r>
@@ -22843,7 +22936,7 @@
           <v:shape id="_x0000_i1047" type="#_x0000_t75" style="width:414.75pt;height:4in" o:ole="">
             <v:imagedata r:id="rId67" o:title=""/>
           </v:shape>
-          <o:OLEObject Type="Embed" ProgID="Visio.Drawing.11" ShapeID="_x0000_i1047" DrawAspect="Content" ObjectID="_1540885357" r:id="rId68"/>
+          <o:OLEObject Type="Embed" ProgID="Visio.Drawing.11" ShapeID="_x0000_i1047" DrawAspect="Content" ObjectID="_1540908846" r:id="rId68"/>
         </w:object>
       </w:r>
     </w:p>
@@ -23146,6 +23239,7 @@
     </w:p>
     <w:p>
       <w:r>
+        <w:lastRenderedPageBreak/>
         <w:t xml:space="preserve">     </w:t>
       </w:r>
       <w:r>
@@ -23193,7 +23287,6 @@
         <w:rPr>
           <w:rFonts w:hint="eastAsia"/>
         </w:rPr>
-        <w:lastRenderedPageBreak/>
         <w:t>解析失败返回：</w:t>
       </w:r>
       <w:r>
@@ -23680,7 +23773,7 @@
           <v:shape id="_x0000_i1048" type="#_x0000_t75" style="width:327pt;height:247.5pt" o:ole="">
             <v:imagedata r:id="rId69" o:title=""/>
           </v:shape>
-          <o:OLEObject Type="Embed" ProgID="Visio.Drawing.11" ShapeID="_x0000_i1048" DrawAspect="Content" ObjectID="_1540885358" r:id="rId70"/>
+          <o:OLEObject Type="Embed" ProgID="Visio.Drawing.11" ShapeID="_x0000_i1048" DrawAspect="Content" ObjectID="_1540908847" r:id="rId70"/>
         </w:object>
       </w:r>
     </w:p>
@@ -27632,22 +27725,10 @@
               <w:t>已</w:t>
             </w:r>
             <w:r>
-              <w:t>存在</w:t>
-            </w:r>
-            <w:r>
               <w:rPr>
                 <w:rFonts w:hint="eastAsia"/>
               </w:rPr>
-              <w:t>（用户</w:t>
-            </w:r>
-            <w:r>
-              <w:t>本人</w:t>
-            </w:r>
-            <w:r>
-              <w:rPr>
-                <w:rFonts w:hint="eastAsia"/>
-              </w:rPr>
-              <w:t>）</w:t>
+              <w:t>创建</w:t>
             </w:r>
           </w:p>
         </w:tc>
@@ -30527,7 +30608,7 @@
 </file>
 
 <file path=customXml/itemProps1.xml><?xml version="1.0" encoding="utf-8"?>
-<ds:datastoreItem xmlns:ds="http://schemas.openxmlformats.org/officeDocument/2006/customXml" ds:itemID="{95593EFA-BCAC-4E8E-A4F0-147864B80944}">
+<ds:datastoreItem xmlns:ds="http://schemas.openxmlformats.org/officeDocument/2006/customXml" ds:itemID="{EA7CDFAB-A888-4939-8B70-E02D29390F1A}">
   <ds:schemaRefs>
     <ds:schemaRef ds:uri="http://schemas.openxmlformats.org/officeDocument/2006/bibliography"/>
   </ds:schemaRefs>

</xml_diff>